<commit_message>
Refonte code et structure
</commit_message>
<xml_diff>
--- a/StationMeteo.docx
+++ b/StationMeteo.docx
@@ -119,40 +119,7 @@
           <w:szCs w:val="24"/>
           <w:lang w:val="fr-CA"/>
         </w:rPr>
-        <w:t>TP</w:t>
-      </w:r>
-      <w:r>
-        <w:rPr>
-          <w:rFonts w:cstheme="minorHAnsi"/>
-          <w:b/>
-          <w:bCs/>
-          <w:sz w:val="24"/>
-          <w:szCs w:val="24"/>
-          <w:lang w:val="fr-CA"/>
-        </w:rPr>
-        <w:t>3</w:t>
-      </w:r>
-      <w:r>
-        <w:rPr>
-          <w:rFonts w:cstheme="minorHAnsi"/>
-          <w:b/>
-          <w:bCs/>
-          <w:sz w:val="24"/>
-          <w:szCs w:val="24"/>
-          <w:lang w:val="fr-CA"/>
-        </w:rPr>
-        <w:t xml:space="preserve"> : </w:t>
-      </w:r>
-      <w:r>
-        <w:rPr>
-          <w:rFonts w:cstheme="minorHAnsi"/>
-          <w:b/>
-          <w:bCs/>
-          <w:sz w:val="24"/>
-          <w:szCs w:val="24"/>
-          <w:lang w:val="fr-CA"/>
-        </w:rPr>
-        <w:t>Station Météo</w:t>
+        <w:t>TP3 : Station Météo</w:t>
       </w:r>
     </w:p>
     <w:p>
@@ -332,14 +299,25 @@
           <w:lang w:val="fr-CA"/>
         </w:rPr>
       </w:pPr>
-      <w:r>
-        <w:rPr>
-          <w:rFonts w:cstheme="minorHAnsi"/>
-          <w:sz w:val="24"/>
-          <w:szCs w:val="24"/>
-          <w:lang w:val="fr-CA"/>
-        </w:rPr>
-        <w:t>Programmation,  bases de données et serveurs</w:t>
+      <w:proofErr w:type="gramStart"/>
+      <w:r>
+        <w:rPr>
+          <w:rFonts w:cstheme="minorHAnsi"/>
+          <w:sz w:val="24"/>
+          <w:szCs w:val="24"/>
+          <w:lang w:val="fr-CA"/>
+        </w:rPr>
+        <w:t>Programmation,  bases</w:t>
+      </w:r>
+      <w:proofErr w:type="gramEnd"/>
+      <w:r>
+        <w:rPr>
+          <w:rFonts w:cstheme="minorHAnsi"/>
+          <w:sz w:val="24"/>
+          <w:szCs w:val="24"/>
+          <w:lang w:val="fr-CA"/>
+        </w:rPr>
+        <w:t xml:space="preserve"> de données et serveurs</w:t>
       </w:r>
     </w:p>
     <w:p>
@@ -381,34 +359,7 @@
           <w:szCs w:val="24"/>
           <w:lang w:val="fr-CA"/>
         </w:rPr>
-        <w:t>1er</w:t>
-      </w:r>
-      <w:r>
-        <w:rPr>
-          <w:rFonts w:cstheme="minorHAnsi"/>
-          <w:sz w:val="24"/>
-          <w:szCs w:val="24"/>
-          <w:lang w:val="fr-CA"/>
-        </w:rPr>
-        <w:t xml:space="preserve"> </w:t>
-      </w:r>
-      <w:r>
-        <w:rPr>
-          <w:rFonts w:cstheme="minorHAnsi"/>
-          <w:sz w:val="24"/>
-          <w:szCs w:val="24"/>
-          <w:lang w:val="fr-CA"/>
-        </w:rPr>
-        <w:t xml:space="preserve">Mars </w:t>
-      </w:r>
-      <w:r>
-        <w:rPr>
-          <w:rFonts w:cstheme="minorHAnsi"/>
-          <w:sz w:val="24"/>
-          <w:szCs w:val="24"/>
-          <w:lang w:val="fr-CA"/>
-        </w:rPr>
-        <w:t>2021</w:t>
+        <w:t>1er Mars 2021</w:t>
       </w:r>
     </w:p>
     <w:p>
@@ -455,7 +406,16 @@
           <w:szCs w:val="24"/>
           <w:lang w:val="fr-CA"/>
         </w:rPr>
-        <w:t>de prélever</w:t>
+        <w:t xml:space="preserve">de </w:t>
+      </w:r>
+      <w:proofErr w:type="gramStart"/>
+      <w:r>
+        <w:rPr>
+          <w:sz w:val="24"/>
+          <w:szCs w:val="24"/>
+          <w:lang w:val="fr-CA"/>
+        </w:rPr>
+        <w:t>prélever</w:t>
       </w:r>
       <w:r>
         <w:rPr>
@@ -471,7 +431,16 @@
           <w:szCs w:val="24"/>
           <w:lang w:val="fr-CA"/>
         </w:rPr>
-        <w:t>et envoyer</w:t>
+        <w:t>et</w:t>
+      </w:r>
+      <w:proofErr w:type="gramEnd"/>
+      <w:r>
+        <w:rPr>
+          <w:sz w:val="24"/>
+          <w:szCs w:val="24"/>
+          <w:lang w:val="fr-CA"/>
+        </w:rPr>
+        <w:t xml:space="preserve"> envoyer</w:t>
       </w:r>
       <w:r>
         <w:rPr>
@@ -652,7 +621,7 @@
     </w:p>
     <w:tbl>
       <w:tblPr>
-        <w:tblStyle w:val="TableGrid"/>
+        <w:tblStyle w:val="Grilledutableau"/>
         <w:tblW w:w="0" w:type="auto"/>
         <w:tblLook w:val="04A0" w:firstRow="1" w:lastRow="0" w:firstColumn="1" w:lastColumn="0" w:noHBand="0" w:noVBand="1"/>
       </w:tblPr>
@@ -782,7 +751,7 @@
     </w:p>
     <w:tbl>
       <w:tblPr>
-        <w:tblStyle w:val="TableGrid"/>
+        <w:tblStyle w:val="Grilledutableau"/>
         <w:tblW w:w="0" w:type="auto"/>
         <w:tblLook w:val="04A0" w:firstRow="1" w:lastRow="0" w:firstColumn="1" w:lastColumn="0" w:noHBand="0" w:noVBand="1"/>
       </w:tblPr>
@@ -949,6 +918,510 @@
         </w:rPr>
         <w:lastRenderedPageBreak/>
         <w:t>Manuel d’utilisation</w:t>
+      </w:r>
+    </w:p>
+    <w:p>
+      <w:pPr>
+        <w:spacing w:line="360" w:lineRule="auto"/>
+        <w:rPr>
+          <w:sz w:val="24"/>
+          <w:szCs w:val="24"/>
+          <w:u w:val="single"/>
+          <w:lang w:val="fr-CA"/>
+        </w:rPr>
+      </w:pPr>
+    </w:p>
+    <w:p>
+      <w:pPr>
+        <w:spacing w:line="360" w:lineRule="auto"/>
+        <w:rPr>
+          <w:sz w:val="24"/>
+          <w:szCs w:val="24"/>
+          <w:u w:val="single"/>
+          <w:lang w:val="fr-CA"/>
+        </w:rPr>
+      </w:pPr>
+    </w:p>
+    <w:p>
+      <w:pPr>
+        <w:spacing w:line="360" w:lineRule="auto"/>
+        <w:rPr>
+          <w:sz w:val="24"/>
+          <w:szCs w:val="24"/>
+          <w:u w:val="single"/>
+          <w:lang w:val="fr-CA"/>
+        </w:rPr>
+      </w:pPr>
+    </w:p>
+    <w:p>
+      <w:pPr>
+        <w:spacing w:line="360" w:lineRule="auto"/>
+        <w:rPr>
+          <w:sz w:val="24"/>
+          <w:szCs w:val="24"/>
+          <w:u w:val="single"/>
+          <w:lang w:val="fr-CA"/>
+        </w:rPr>
+      </w:pPr>
+    </w:p>
+    <w:p>
+      <w:pPr>
+        <w:spacing w:line="360" w:lineRule="auto"/>
+        <w:rPr>
+          <w:sz w:val="24"/>
+          <w:szCs w:val="24"/>
+          <w:u w:val="single"/>
+          <w:lang w:val="fr-CA"/>
+        </w:rPr>
+      </w:pPr>
+    </w:p>
+    <w:p>
+      <w:pPr>
+        <w:spacing w:line="360" w:lineRule="auto"/>
+        <w:rPr>
+          <w:sz w:val="24"/>
+          <w:szCs w:val="24"/>
+          <w:u w:val="single"/>
+          <w:lang w:val="fr-CA"/>
+        </w:rPr>
+      </w:pPr>
+    </w:p>
+    <w:p>
+      <w:pPr>
+        <w:spacing w:line="360" w:lineRule="auto"/>
+        <w:rPr>
+          <w:sz w:val="24"/>
+          <w:szCs w:val="24"/>
+          <w:u w:val="single"/>
+          <w:lang w:val="fr-CA"/>
+        </w:rPr>
+      </w:pPr>
+    </w:p>
+    <w:p>
+      <w:pPr>
+        <w:spacing w:line="360" w:lineRule="auto"/>
+        <w:rPr>
+          <w:sz w:val="24"/>
+          <w:szCs w:val="24"/>
+          <w:u w:val="single"/>
+          <w:lang w:val="fr-CA"/>
+        </w:rPr>
+      </w:pPr>
+      <w:r>
+        <w:rPr>
+          <w:sz w:val="24"/>
+          <w:szCs w:val="24"/>
+          <w:u w:val="single"/>
+          <w:lang w:val="fr-CA"/>
+        </w:rPr>
+        <w:t>Référence</w:t>
+      </w:r>
+    </w:p>
+    <w:p>
+      <w:pPr>
+        <w:spacing w:line="360" w:lineRule="auto"/>
+        <w:rPr>
+          <w:sz w:val="24"/>
+          <w:szCs w:val="24"/>
+          <w:lang w:val="fr-CA"/>
+        </w:rPr>
+      </w:pPr>
+      <w:hyperlink r:id="rId4" w:history="1">
+        <w:r>
+          <w:rPr>
+            <w:rStyle w:val="Lienhypertexte"/>
+            <w:sz w:val="24"/>
+            <w:szCs w:val="24"/>
+            <w:lang w:val="fr-CA"/>
+          </w:rPr>
+          <w:t>https://lastminuteengineers.com/bme280-esp32-weather-station/</w:t>
+        </w:r>
+      </w:hyperlink>
+    </w:p>
+    <w:p>
+      <w:pPr>
+        <w:spacing w:line="360" w:lineRule="auto"/>
+        <w:rPr>
+          <w:sz w:val="24"/>
+          <w:szCs w:val="24"/>
+          <w:lang w:val="fr-CA"/>
+        </w:rPr>
+      </w:pPr>
+      <w:hyperlink r:id="rId5" w:history="1">
+        <w:r>
+          <w:rPr>
+            <w:rStyle w:val="Lienhypertexte"/>
+            <w:sz w:val="24"/>
+            <w:szCs w:val="24"/>
+            <w:lang w:val="fr-CA"/>
+          </w:rPr>
+          <w:t>https://randomnerdtutorials.com/cloud-weather-station-esp32-esp8266/</w:t>
+        </w:r>
+      </w:hyperlink>
+    </w:p>
+    <w:p>
+      <w:pPr>
+        <w:spacing w:line="360" w:lineRule="auto"/>
+        <w:rPr>
+          <w:sz w:val="24"/>
+          <w:szCs w:val="24"/>
+          <w:lang w:val="fr-CA"/>
+        </w:rPr>
+      </w:pPr>
+      <w:hyperlink r:id="rId6" w:history="1">
+        <w:r>
+          <w:rPr>
+            <w:rStyle w:val="Lienhypertexte"/>
+            <w:sz w:val="24"/>
+            <w:szCs w:val="24"/>
+            <w:lang w:val="fr-CA"/>
+          </w:rPr>
+          <w:t>https://randomnerdtutorials.com/build-an-all-in-one-esp32-weather-station-shield/</w:t>
+        </w:r>
+      </w:hyperlink>
+    </w:p>
+    <w:p>
+      <w:pPr>
+        <w:spacing w:line="360" w:lineRule="auto"/>
+        <w:rPr>
+          <w:rStyle w:val="Lienhypertexte"/>
+          <w:sz w:val="24"/>
+          <w:szCs w:val="24"/>
+          <w:lang w:val="fr-CA"/>
+        </w:rPr>
+      </w:pPr>
+      <w:hyperlink r:id="rId7" w:history="1">
+        <w:r>
+          <w:rPr>
+            <w:rStyle w:val="Lienhypertexte"/>
+            <w:sz w:val="24"/>
+            <w:szCs w:val="24"/>
+            <w:lang w:val="fr-CA"/>
+          </w:rPr>
+          <w:t>https://custom-one.fr/station-meteo-qualite-de-lair-diy-arduino-mqtt/</w:t>
+        </w:r>
+      </w:hyperlink>
+    </w:p>
+    <w:p>
+      <w:pPr>
+        <w:spacing w:line="360" w:lineRule="auto"/>
+        <w:rPr>
+          <w:sz w:val="24"/>
+          <w:szCs w:val="24"/>
+          <w:lang w:val="fr-CA"/>
+        </w:rPr>
+      </w:pPr>
+      <w:hyperlink r:id="rId8" w:history="1">
+        <w:r>
+          <w:rPr>
+            <w:rStyle w:val="Lienhypertexte"/>
+            <w:sz w:val="24"/>
+            <w:szCs w:val="24"/>
+            <w:lang w:val="fr-CA"/>
+          </w:rPr>
+          <w:t>https://forums.adafruit.com/viewtopic.php?f=19&amp;t=138414</w:t>
+        </w:r>
+      </w:hyperlink>
+    </w:p>
+    <w:p>
+      <w:pPr>
+        <w:spacing w:line="360" w:lineRule="auto"/>
+        <w:rPr>
+          <w:sz w:val="24"/>
+          <w:szCs w:val="24"/>
+          <w:lang w:val="fr-CA"/>
+        </w:rPr>
+      </w:pPr>
+      <w:hyperlink r:id="rId9" w:history="1">
+        <w:r>
+          <w:rPr>
+            <w:rStyle w:val="Lienhypertexte"/>
+            <w:sz w:val="24"/>
+            <w:szCs w:val="24"/>
+            <w:lang w:val="fr-CA"/>
+          </w:rPr>
+          <w:t>https://projetsdiy.fr/esp8266-dht22-mqtt-projet-objet-connecte/</w:t>
+        </w:r>
+      </w:hyperlink>
+    </w:p>
+    <w:p>
+      <w:pPr>
+        <w:spacing w:line="360" w:lineRule="auto"/>
+        <w:rPr>
+          <w:sz w:val="24"/>
+          <w:szCs w:val="24"/>
+          <w:lang w:val="fr-CA"/>
+        </w:rPr>
+      </w:pPr>
+      <w:hyperlink r:id="rId10" w:history="1">
+        <w:r>
+          <w:rPr>
+            <w:rStyle w:val="Lienhypertexte"/>
+            <w:sz w:val="24"/>
+            <w:szCs w:val="24"/>
+            <w:lang w:val="fr-CA"/>
+          </w:rPr>
+          <w:t>https://projetsdiy.fr/esp32-test-librairie-wifimanager-gerer-connexions-wifi/</w:t>
+        </w:r>
+      </w:hyperlink>
+    </w:p>
+    <w:p>
+      <w:pPr>
+        <w:spacing w:line="360" w:lineRule="auto"/>
+        <w:rPr>
+          <w:sz w:val="24"/>
+          <w:szCs w:val="24"/>
+          <w:lang w:val="fr-CA"/>
+        </w:rPr>
+      </w:pPr>
+      <w:hyperlink r:id="rId11" w:history="1">
+        <w:r>
+          <w:rPr>
+            <w:rStyle w:val="Lienhypertexte"/>
+            <w:sz w:val="24"/>
+            <w:szCs w:val="24"/>
+            <w:lang w:val="fr-CA"/>
+          </w:rPr>
+          <w:t>https://lastminuteengineers.com/creating-esp32-web-server-arduino-ide/</w:t>
+        </w:r>
+      </w:hyperlink>
+    </w:p>
+    <w:p>
+      <w:pPr>
+        <w:spacing w:line="360" w:lineRule="auto"/>
+        <w:rPr>
+          <w:sz w:val="24"/>
+          <w:szCs w:val="24"/>
+          <w:lang w:val="fr-CA"/>
+        </w:rPr>
+      </w:pPr>
+    </w:p>
+    <w:p>
+      <w:pPr>
+        <w:spacing w:line="360" w:lineRule="auto"/>
+        <w:rPr>
+          <w:sz w:val="24"/>
+          <w:szCs w:val="24"/>
+          <w:lang w:val="fr-CA"/>
+        </w:rPr>
+      </w:pPr>
+    </w:p>
+    <w:p>
+      <w:pPr>
+        <w:spacing w:line="360" w:lineRule="auto"/>
+        <w:rPr>
+          <w:sz w:val="24"/>
+          <w:szCs w:val="24"/>
+          <w:lang w:val="fr-CA"/>
+        </w:rPr>
+      </w:pPr>
+    </w:p>
+    <w:p>
+      <w:pPr>
+        <w:spacing w:line="360" w:lineRule="auto"/>
+        <w:rPr>
+          <w:sz w:val="24"/>
+          <w:szCs w:val="24"/>
+          <w:lang w:val="fr-CA"/>
+        </w:rPr>
+      </w:pPr>
+    </w:p>
+    <w:p>
+      <w:pPr>
+        <w:spacing w:line="360" w:lineRule="auto"/>
+        <w:rPr>
+          <w:sz w:val="24"/>
+          <w:szCs w:val="24"/>
+          <w:lang w:val="fr-CA"/>
+        </w:rPr>
+      </w:pPr>
+      <w:r>
+        <w:rPr>
+          <w:sz w:val="24"/>
+          <w:szCs w:val="24"/>
+          <w:lang w:val="fr-CA"/>
+        </w:rPr>
+        <w:t>Affichage LCD</w:t>
+      </w:r>
+    </w:p>
+    <w:p>
+      <w:pPr>
+        <w:spacing w:line="360" w:lineRule="auto"/>
+        <w:rPr>
+          <w:sz w:val="24"/>
+          <w:szCs w:val="24"/>
+          <w:lang w:val="fr-CA"/>
+        </w:rPr>
+      </w:pPr>
+      <w:hyperlink r:id="rId12" w:history="1">
+        <w:r>
+          <w:rPr>
+            <w:rStyle w:val="Lienhypertexte"/>
+            <w:sz w:val="24"/>
+            <w:szCs w:val="24"/>
+            <w:lang w:val="fr-CA"/>
+          </w:rPr>
+          <w:t>https://randomnerdtutorials.com/esp32-esp8266-i2c-lcd-arduino-ide/</w:t>
+        </w:r>
+      </w:hyperlink>
+    </w:p>
+    <w:p>
+      <w:pPr>
+        <w:spacing w:line="360" w:lineRule="auto"/>
+        <w:rPr>
+          <w:sz w:val="24"/>
+          <w:szCs w:val="24"/>
+          <w:lang w:val="fr-CA"/>
+        </w:rPr>
+      </w:pPr>
+      <w:hyperlink r:id="rId13" w:history="1">
+        <w:r>
+          <w:rPr>
+            <w:rStyle w:val="Lienhypertexte"/>
+            <w:sz w:val="24"/>
+            <w:szCs w:val="24"/>
+            <w:lang w:val="fr-CA"/>
+          </w:rPr>
+          <w:t>https://custom-one.fr/station-meteo-qualite-de-lair-diy-arduino-mqtt/</w:t>
+        </w:r>
+      </w:hyperlink>
+    </w:p>
+    <w:p>
+      <w:pPr>
+        <w:spacing w:line="360" w:lineRule="auto"/>
+        <w:rPr>
+          <w:sz w:val="24"/>
+          <w:szCs w:val="24"/>
+          <w:lang w:val="fr-CA"/>
+        </w:rPr>
+      </w:pPr>
+    </w:p>
+    <w:p>
+      <w:pPr>
+        <w:spacing w:line="360" w:lineRule="auto"/>
+        <w:rPr>
+          <w:sz w:val="24"/>
+          <w:szCs w:val="24"/>
+          <w:u w:val="single"/>
+          <w:lang w:val="fr-CA"/>
+        </w:rPr>
+      </w:pPr>
+    </w:p>
+    <w:p>
+      <w:pPr>
+        <w:spacing w:line="360" w:lineRule="auto"/>
+        <w:rPr>
+          <w:sz w:val="24"/>
+          <w:szCs w:val="24"/>
+          <w:u w:val="single"/>
+          <w:lang w:val="fr-CA"/>
+        </w:rPr>
+      </w:pPr>
+    </w:p>
+    <w:p>
+      <w:pPr>
+        <w:spacing w:line="360" w:lineRule="auto"/>
+        <w:rPr>
+          <w:sz w:val="24"/>
+          <w:szCs w:val="24"/>
+          <w:u w:val="single"/>
+          <w:lang w:val="fr-CA"/>
+        </w:rPr>
+      </w:pPr>
+      <w:r>
+        <w:rPr>
+          <w:sz w:val="24"/>
+          <w:szCs w:val="24"/>
+          <w:u w:val="single"/>
+          <w:lang w:val="fr-CA"/>
+        </w:rPr>
+        <w:t>Voir avec Seb</w:t>
+      </w:r>
+    </w:p>
+    <w:p>
+      <w:pPr>
+        <w:spacing w:line="360" w:lineRule="auto"/>
+        <w:rPr>
+          <w:sz w:val="24"/>
+          <w:szCs w:val="24"/>
+          <w:u w:val="single"/>
+          <w:lang w:val="fr-CA"/>
+        </w:rPr>
+      </w:pPr>
+      <w:hyperlink r:id="rId14" w:history="1">
+        <w:r>
+          <w:rPr>
+            <w:rStyle w:val="Lienhypertexte"/>
+            <w:sz w:val="24"/>
+            <w:szCs w:val="24"/>
+            <w:lang w:val="fr-CA"/>
+          </w:rPr>
+          <w:t>https://github.com/zpukr/esp8266-WindStation</w:t>
+        </w:r>
+      </w:hyperlink>
+    </w:p>
+    <w:p>
+      <w:pPr>
+        <w:spacing w:line="360" w:lineRule="auto"/>
+        <w:rPr>
+          <w:sz w:val="24"/>
+          <w:szCs w:val="24"/>
+          <w:u w:val="single"/>
+          <w:lang w:val="fr-CA"/>
+        </w:rPr>
+      </w:pPr>
+      <w:hyperlink r:id="rId15" w:history="1">
+        <w:r>
+          <w:rPr>
+            <w:rStyle w:val="Lienhypertexte"/>
+            <w:sz w:val="24"/>
+            <w:szCs w:val="24"/>
+            <w:lang w:val="fr-CA"/>
+          </w:rPr>
+          <w:t>https://github.com/zpukr/esp8266-WindStation/blob/master/esp8266-WindStation.ino</w:t>
+        </w:r>
+      </w:hyperlink>
+    </w:p>
+    <w:p>
+      <w:pPr>
+        <w:spacing w:line="360" w:lineRule="auto"/>
+        <w:rPr>
+          <w:rStyle w:val="Lienhypertexte"/>
+          <w:sz w:val="24"/>
+          <w:szCs w:val="24"/>
+          <w:lang w:val="fr-CA"/>
+        </w:rPr>
+      </w:pPr>
+      <w:hyperlink r:id="rId16" w:history="1">
+        <w:r>
+          <w:rPr>
+            <w:rStyle w:val="Lienhypertexte"/>
+            <w:sz w:val="24"/>
+            <w:szCs w:val="24"/>
+            <w:lang w:val="fr-CA"/>
+          </w:rPr>
+          <w:t>https://custom-one.fr/station-meteo-qualite-de-lair-diy-arduino-mqtt/</w:t>
+        </w:r>
+      </w:hyperlink>
+    </w:p>
+    <w:p>
+      <w:pPr>
+        <w:spacing w:line="360" w:lineRule="auto"/>
+        <w:rPr>
+          <w:sz w:val="24"/>
+          <w:szCs w:val="24"/>
+          <w:u w:val="single"/>
+          <w:lang w:val="fr-CA"/>
+        </w:rPr>
+      </w:pPr>
+      <w:r>
+        <w:rPr>
+          <w:sz w:val="24"/>
+          <w:szCs w:val="24"/>
+          <w:u w:val="single"/>
+          <w:lang w:val="fr-CA"/>
+        </w:rPr>
+        <w:t>https://projetsdiy.fr/esp8266-dht22-mqtt-projet-objet-connecte/</w:t>
       </w:r>
     </w:p>
     <w:p>
@@ -1383,13 +1856,13 @@
     <w:qFormat/>
     <w:rsid w:val="000569B2"/>
   </w:style>
-  <w:style w:type="character" w:default="1" w:styleId="DefaultParagraphFont">
+  <w:style w:type="character" w:default="1" w:styleId="Policepardfaut">
     <w:name w:val="Default Paragraph Font"/>
     <w:uiPriority w:val="1"/>
     <w:semiHidden/>
     <w:unhideWhenUsed/>
   </w:style>
-  <w:style w:type="table" w:default="1" w:styleId="TableNormal">
+  <w:style w:type="table" w:default="1" w:styleId="TableauNormal">
     <w:name w:val="Normal Table"/>
     <w:uiPriority w:val="99"/>
     <w:semiHidden/>
@@ -1404,15 +1877,15 @@
       </w:tblCellMar>
     </w:tblPr>
   </w:style>
-  <w:style w:type="numbering" w:default="1" w:styleId="NoList">
+  <w:style w:type="numbering" w:default="1" w:styleId="Aucuneliste">
     <w:name w:val="No List"/>
     <w:uiPriority w:val="99"/>
     <w:semiHidden/>
     <w:unhideWhenUsed/>
   </w:style>
-  <w:style w:type="table" w:styleId="TableGrid">
+  <w:style w:type="table" w:styleId="Grilledutableau">
     <w:name w:val="Table Grid"/>
-    <w:basedOn w:val="TableNormal"/>
+    <w:basedOn w:val="TableauNormal"/>
     <w:uiPriority w:val="39"/>
     <w:rsid w:val="00820CEE"/>
     <w:pPr>
@@ -1428,6 +1901,29 @@
         <w:insideV w:val="single" w:sz="4" w:space="0" w:color="auto"/>
       </w:tblBorders>
     </w:tblPr>
+  </w:style>
+  <w:style w:type="character" w:styleId="Lienhypertexte">
+    <w:name w:val="Hyperlink"/>
+    <w:basedOn w:val="Policepardfaut"/>
+    <w:uiPriority w:val="99"/>
+    <w:unhideWhenUsed/>
+    <w:rsid w:val="001A5830"/>
+    <w:rPr>
+      <w:color w:val="0563C1" w:themeColor="hyperlink"/>
+      <w:u w:val="single"/>
+    </w:rPr>
+  </w:style>
+  <w:style w:type="character" w:styleId="Mentionnonrsolue">
+    <w:name w:val="Unresolved Mention"/>
+    <w:basedOn w:val="Policepardfaut"/>
+    <w:uiPriority w:val="99"/>
+    <w:semiHidden/>
+    <w:unhideWhenUsed/>
+    <w:rsid w:val="001A5830"/>
+    <w:rPr>
+      <w:color w:val="605E5C"/>
+      <w:shd w:val="clear" w:color="auto" w:fill="E1DFDD"/>
+    </w:rPr>
   </w:style>
 </w:styles>
 </file>

</xml_diff>

<commit_message>
Ajout fait dans le document Word
</commit_message>
<xml_diff>
--- a/StationMeteo.docx
+++ b/StationMeteo.docx
@@ -406,16 +406,7 @@
           <w:szCs w:val="24"/>
           <w:lang w:val="fr-CA"/>
         </w:rPr>
-        <w:t xml:space="preserve">de </w:t>
-      </w:r>
-      <w:proofErr w:type="gramStart"/>
-      <w:r>
-        <w:rPr>
-          <w:sz w:val="24"/>
-          <w:szCs w:val="24"/>
-          <w:lang w:val="fr-CA"/>
-        </w:rPr>
-        <w:t>prélever</w:t>
+        <w:t>de prélever</w:t>
       </w:r>
       <w:r>
         <w:rPr>
@@ -431,23 +422,6 @@
           <w:szCs w:val="24"/>
           <w:lang w:val="fr-CA"/>
         </w:rPr>
-        <w:t>et</w:t>
-      </w:r>
-      <w:proofErr w:type="gramEnd"/>
-      <w:r>
-        <w:rPr>
-          <w:sz w:val="24"/>
-          <w:szCs w:val="24"/>
-          <w:lang w:val="fr-CA"/>
-        </w:rPr>
-        <w:t xml:space="preserve"> envoyer</w:t>
-      </w:r>
-      <w:r>
-        <w:rPr>
-          <w:sz w:val="24"/>
-          <w:szCs w:val="24"/>
-          <w:lang w:val="fr-CA"/>
-        </w:rPr>
         <w:t xml:space="preserve"> </w:t>
       </w:r>
       <w:r>
@@ -456,6 +430,22 @@
           <w:szCs w:val="24"/>
           <w:lang w:val="fr-CA"/>
         </w:rPr>
+        <w:t>et envoyer</w:t>
+      </w:r>
+      <w:r>
+        <w:rPr>
+          <w:sz w:val="24"/>
+          <w:szCs w:val="24"/>
+          <w:lang w:val="fr-CA"/>
+        </w:rPr>
+        <w:t xml:space="preserve"> </w:t>
+      </w:r>
+      <w:r>
+        <w:rPr>
+          <w:sz w:val="24"/>
+          <w:szCs w:val="24"/>
+          <w:lang w:val="fr-CA"/>
+        </w:rPr>
         <w:t>d</w:t>
       </w:r>
       <w:r>
@@ -617,6 +607,1696 @@
           <w:lang w:val="fr-CA"/>
         </w:rPr>
         <w:t>Planification &amp; attribution des tâches</w:t>
+      </w:r>
+    </w:p>
+    <w:tbl>
+      <w:tblPr>
+        <w:tblStyle w:val="Grilledutableau"/>
+        <w:tblW w:w="0" w:type="auto"/>
+        <w:tblLook w:val="04A0" w:firstRow="1" w:lastRow="0" w:firstColumn="1" w:lastColumn="0" w:noHBand="0" w:noVBand="1"/>
+      </w:tblPr>
+      <w:tblGrid>
+        <w:gridCol w:w="3116"/>
+        <w:gridCol w:w="1559"/>
+        <w:gridCol w:w="1558"/>
+        <w:gridCol w:w="3117"/>
+      </w:tblGrid>
+      <w:tr>
+        <w:tc>
+          <w:tcPr>
+            <w:tcW w:w="9350" w:type="dxa"/>
+            <w:gridSpan w:val="4"/>
+          </w:tcPr>
+          <w:p>
+            <w:pPr>
+              <w:tabs>
+                <w:tab w:val="left" w:pos="948"/>
+              </w:tabs>
+              <w:spacing w:line="360" w:lineRule="auto"/>
+              <w:jc w:val="center"/>
+              <w:rPr>
+                <w:rFonts w:cstheme="minorHAnsi"/>
+                <w:b/>
+                <w:bCs/>
+                <w:sz w:val="24"/>
+                <w:szCs w:val="24"/>
+                <w:lang w:val="fr-CA"/>
+              </w:rPr>
+            </w:pPr>
+            <w:r>
+              <w:rPr>
+                <w:rFonts w:cstheme="minorHAnsi"/>
+                <w:b/>
+                <w:bCs/>
+                <w:sz w:val="24"/>
+                <w:szCs w:val="24"/>
+                <w:lang w:val="fr-CA"/>
+              </w:rPr>
+              <w:t>Planification et registre des heures</w:t>
+            </w:r>
+            <w:r>
+              <w:rPr>
+                <w:rFonts w:cstheme="minorHAnsi"/>
+                <w:b/>
+                <w:bCs/>
+                <w:color w:val="FF0000"/>
+                <w:sz w:val="24"/>
+                <w:szCs w:val="24"/>
+                <w:lang w:val="fr-CA"/>
+              </w:rPr>
+              <w:t>*</w:t>
+            </w:r>
+          </w:p>
+        </w:tc>
+      </w:tr>
+      <w:tr>
+        <w:tc>
+          <w:tcPr>
+            <w:tcW w:w="3116" w:type="dxa"/>
+          </w:tcPr>
+          <w:p>
+            <w:pPr>
+              <w:tabs>
+                <w:tab w:val="left" w:pos="948"/>
+              </w:tabs>
+              <w:spacing w:line="360" w:lineRule="auto"/>
+              <w:rPr>
+                <w:rFonts w:cstheme="minorHAnsi"/>
+                <w:b/>
+                <w:bCs/>
+                <w:sz w:val="24"/>
+                <w:szCs w:val="24"/>
+                <w:lang w:val="fr-CA"/>
+              </w:rPr>
+            </w:pPr>
+            <w:r>
+              <w:rPr>
+                <w:rFonts w:cstheme="minorHAnsi"/>
+                <w:b/>
+                <w:bCs/>
+                <w:sz w:val="24"/>
+                <w:szCs w:val="24"/>
+                <w:lang w:val="fr-CA"/>
+              </w:rPr>
+              <w:t>Tâche</w:t>
+            </w:r>
+          </w:p>
+        </w:tc>
+        <w:tc>
+          <w:tcPr>
+            <w:tcW w:w="3117" w:type="dxa"/>
+            <w:gridSpan w:val="2"/>
+          </w:tcPr>
+          <w:p>
+            <w:pPr>
+              <w:tabs>
+                <w:tab w:val="left" w:pos="948"/>
+              </w:tabs>
+              <w:spacing w:line="360" w:lineRule="auto"/>
+              <w:rPr>
+                <w:rFonts w:cstheme="minorHAnsi"/>
+                <w:b/>
+                <w:bCs/>
+                <w:sz w:val="24"/>
+                <w:szCs w:val="24"/>
+                <w:lang w:val="fr-CA"/>
+              </w:rPr>
+            </w:pPr>
+            <w:r>
+              <w:rPr>
+                <w:rFonts w:cstheme="minorHAnsi"/>
+                <w:b/>
+                <w:bCs/>
+                <w:sz w:val="24"/>
+                <w:szCs w:val="24"/>
+                <w:lang w:val="fr-CA"/>
+              </w:rPr>
+              <w:t>Nom du membre d’équipe</w:t>
+            </w:r>
+          </w:p>
+        </w:tc>
+        <w:tc>
+          <w:tcPr>
+            <w:tcW w:w="3117" w:type="dxa"/>
+          </w:tcPr>
+          <w:p>
+            <w:pPr>
+              <w:tabs>
+                <w:tab w:val="left" w:pos="948"/>
+              </w:tabs>
+              <w:spacing w:line="360" w:lineRule="auto"/>
+              <w:rPr>
+                <w:rFonts w:cstheme="minorHAnsi"/>
+                <w:b/>
+                <w:bCs/>
+                <w:sz w:val="24"/>
+                <w:szCs w:val="24"/>
+                <w:lang w:val="fr-CA"/>
+              </w:rPr>
+            </w:pPr>
+            <w:r>
+              <w:rPr>
+                <w:rFonts w:cstheme="minorHAnsi"/>
+                <w:b/>
+                <w:bCs/>
+                <w:sz w:val="24"/>
+                <w:szCs w:val="24"/>
+                <w:lang w:val="fr-CA"/>
+              </w:rPr>
+              <w:t>Durée de réalisation</w:t>
+            </w:r>
+          </w:p>
+        </w:tc>
+      </w:tr>
+      <w:tr>
+        <w:tc>
+          <w:tcPr>
+            <w:tcW w:w="9350" w:type="dxa"/>
+            <w:gridSpan w:val="4"/>
+          </w:tcPr>
+          <w:p>
+            <w:pPr>
+              <w:tabs>
+                <w:tab w:val="left" w:pos="948"/>
+              </w:tabs>
+              <w:spacing w:line="360" w:lineRule="auto"/>
+              <w:jc w:val="center"/>
+              <w:rPr>
+                <w:rFonts w:cstheme="minorHAnsi"/>
+                <w:b/>
+                <w:bCs/>
+                <w:sz w:val="24"/>
+                <w:szCs w:val="24"/>
+                <w:lang w:val="fr-CA"/>
+              </w:rPr>
+            </w:pPr>
+            <w:r>
+              <w:rPr>
+                <w:rFonts w:cstheme="minorHAnsi"/>
+                <w:b/>
+                <w:bCs/>
+                <w:sz w:val="24"/>
+                <w:szCs w:val="24"/>
+                <w:lang w:val="fr-CA"/>
+              </w:rPr>
+              <w:t>Documentation</w:t>
+            </w:r>
+          </w:p>
+        </w:tc>
+      </w:tr>
+      <w:tr>
+        <w:tc>
+          <w:tcPr>
+            <w:tcW w:w="3116" w:type="dxa"/>
+          </w:tcPr>
+          <w:p>
+            <w:pPr>
+              <w:tabs>
+                <w:tab w:val="left" w:pos="948"/>
+              </w:tabs>
+              <w:spacing w:line="360" w:lineRule="auto"/>
+              <w:rPr>
+                <w:rFonts w:cstheme="minorHAnsi"/>
+                <w:sz w:val="24"/>
+                <w:szCs w:val="24"/>
+                <w:lang w:val="fr-CA"/>
+              </w:rPr>
+            </w:pPr>
+            <w:r>
+              <w:rPr>
+                <w:rFonts w:cstheme="minorHAnsi"/>
+                <w:sz w:val="24"/>
+                <w:szCs w:val="24"/>
+                <w:lang w:val="fr-CA"/>
+              </w:rPr>
+              <w:t>Rédaction de la liste de tâches</w:t>
+            </w:r>
+          </w:p>
+        </w:tc>
+        <w:tc>
+          <w:tcPr>
+            <w:tcW w:w="3117" w:type="dxa"/>
+            <w:gridSpan w:val="2"/>
+          </w:tcPr>
+          <w:p>
+            <w:pPr>
+              <w:tabs>
+                <w:tab w:val="left" w:pos="948"/>
+              </w:tabs>
+              <w:spacing w:line="360" w:lineRule="auto"/>
+              <w:rPr>
+                <w:rFonts w:cstheme="minorHAnsi"/>
+                <w:sz w:val="24"/>
+                <w:szCs w:val="24"/>
+                <w:lang w:val="fr-CA"/>
+              </w:rPr>
+            </w:pPr>
+            <w:r>
+              <w:rPr>
+                <w:rFonts w:cstheme="minorHAnsi"/>
+                <w:sz w:val="24"/>
+                <w:szCs w:val="24"/>
+                <w:lang w:val="fr-CA"/>
+              </w:rPr>
+              <w:t>Nicolas Soulard-Bouchard</w:t>
+            </w:r>
+          </w:p>
+        </w:tc>
+        <w:tc>
+          <w:tcPr>
+            <w:tcW w:w="3117" w:type="dxa"/>
+          </w:tcPr>
+          <w:p>
+            <w:pPr>
+              <w:tabs>
+                <w:tab w:val="left" w:pos="948"/>
+              </w:tabs>
+              <w:spacing w:line="360" w:lineRule="auto"/>
+              <w:rPr>
+                <w:rFonts w:cstheme="minorHAnsi"/>
+                <w:sz w:val="24"/>
+                <w:szCs w:val="24"/>
+                <w:lang w:val="fr-CA"/>
+              </w:rPr>
+            </w:pPr>
+            <w:r>
+              <w:rPr>
+                <w:rFonts w:cstheme="minorHAnsi"/>
+                <w:sz w:val="24"/>
+                <w:szCs w:val="24"/>
+                <w:lang w:val="fr-CA"/>
+              </w:rPr>
+              <w:t>30 minutes</w:t>
+            </w:r>
+          </w:p>
+        </w:tc>
+      </w:tr>
+      <w:tr>
+        <w:tc>
+          <w:tcPr>
+            <w:tcW w:w="3116" w:type="dxa"/>
+          </w:tcPr>
+          <w:p>
+            <w:pPr>
+              <w:tabs>
+                <w:tab w:val="left" w:pos="948"/>
+              </w:tabs>
+              <w:spacing w:line="360" w:lineRule="auto"/>
+              <w:rPr>
+                <w:rFonts w:cstheme="minorHAnsi"/>
+                <w:sz w:val="24"/>
+                <w:szCs w:val="24"/>
+                <w:lang w:val="fr-CA"/>
+              </w:rPr>
+            </w:pPr>
+            <w:r>
+              <w:rPr>
+                <w:rFonts w:cstheme="minorHAnsi"/>
+                <w:sz w:val="24"/>
+                <w:szCs w:val="24"/>
+                <w:lang w:val="fr-CA"/>
+              </w:rPr>
+              <w:t xml:space="preserve">Rédaction du document </w:t>
+            </w:r>
+          </w:p>
+        </w:tc>
+        <w:tc>
+          <w:tcPr>
+            <w:tcW w:w="3117" w:type="dxa"/>
+            <w:gridSpan w:val="2"/>
+          </w:tcPr>
+          <w:p>
+            <w:pPr>
+              <w:tabs>
+                <w:tab w:val="left" w:pos="948"/>
+              </w:tabs>
+              <w:spacing w:line="360" w:lineRule="auto"/>
+              <w:rPr>
+                <w:rFonts w:cstheme="minorHAnsi"/>
+                <w:sz w:val="24"/>
+                <w:szCs w:val="24"/>
+                <w:lang w:val="fr-CA"/>
+              </w:rPr>
+            </w:pPr>
+            <w:r>
+              <w:rPr>
+                <w:rFonts w:cstheme="minorHAnsi"/>
+                <w:sz w:val="24"/>
+                <w:szCs w:val="24"/>
+                <w:lang w:val="fr-CA"/>
+              </w:rPr>
+              <w:t>Sébastien Jean</w:t>
+            </w:r>
+          </w:p>
+        </w:tc>
+        <w:tc>
+          <w:tcPr>
+            <w:tcW w:w="3117" w:type="dxa"/>
+          </w:tcPr>
+          <w:p>
+            <w:pPr>
+              <w:tabs>
+                <w:tab w:val="left" w:pos="948"/>
+              </w:tabs>
+              <w:spacing w:line="360" w:lineRule="auto"/>
+              <w:rPr>
+                <w:rFonts w:cstheme="minorHAnsi"/>
+                <w:sz w:val="24"/>
+                <w:szCs w:val="24"/>
+                <w:lang w:val="fr-CA"/>
+              </w:rPr>
+            </w:pPr>
+            <w:r>
+              <w:rPr>
+                <w:rFonts w:cstheme="minorHAnsi"/>
+                <w:sz w:val="24"/>
+                <w:szCs w:val="24"/>
+                <w:lang w:val="fr-CA"/>
+              </w:rPr>
+              <w:t>15 minutes</w:t>
+            </w:r>
+          </w:p>
+        </w:tc>
+      </w:tr>
+      <w:tr>
+        <w:tc>
+          <w:tcPr>
+            <w:tcW w:w="3116" w:type="dxa"/>
+          </w:tcPr>
+          <w:p>
+            <w:pPr>
+              <w:tabs>
+                <w:tab w:val="left" w:pos="948"/>
+              </w:tabs>
+              <w:spacing w:line="360" w:lineRule="auto"/>
+              <w:rPr>
+                <w:rFonts w:cstheme="minorHAnsi"/>
+                <w:sz w:val="24"/>
+                <w:szCs w:val="24"/>
+                <w:lang w:val="fr-CA"/>
+              </w:rPr>
+            </w:pPr>
+            <w:r>
+              <w:rPr>
+                <w:rFonts w:cstheme="minorHAnsi"/>
+                <w:sz w:val="24"/>
+                <w:szCs w:val="24"/>
+                <w:lang w:val="fr-CA"/>
+              </w:rPr>
+              <w:t>Rédaction du contexte</w:t>
+            </w:r>
+          </w:p>
+        </w:tc>
+        <w:tc>
+          <w:tcPr>
+            <w:tcW w:w="3117" w:type="dxa"/>
+            <w:gridSpan w:val="2"/>
+          </w:tcPr>
+          <w:p>
+            <w:pPr>
+              <w:tabs>
+                <w:tab w:val="left" w:pos="948"/>
+              </w:tabs>
+              <w:spacing w:line="360" w:lineRule="auto"/>
+              <w:rPr>
+                <w:rFonts w:cstheme="minorHAnsi"/>
+                <w:sz w:val="24"/>
+                <w:szCs w:val="24"/>
+                <w:lang w:val="fr-CA"/>
+              </w:rPr>
+            </w:pPr>
+            <w:r>
+              <w:rPr>
+                <w:rFonts w:cstheme="minorHAnsi"/>
+                <w:sz w:val="24"/>
+                <w:szCs w:val="24"/>
+                <w:lang w:val="fr-CA"/>
+              </w:rPr>
+              <w:t>Sébastien Jean</w:t>
+            </w:r>
+          </w:p>
+        </w:tc>
+        <w:tc>
+          <w:tcPr>
+            <w:tcW w:w="3117" w:type="dxa"/>
+          </w:tcPr>
+          <w:p>
+            <w:pPr>
+              <w:tabs>
+                <w:tab w:val="left" w:pos="948"/>
+              </w:tabs>
+              <w:spacing w:line="360" w:lineRule="auto"/>
+              <w:rPr>
+                <w:rFonts w:cstheme="minorHAnsi"/>
+                <w:sz w:val="24"/>
+                <w:szCs w:val="24"/>
+                <w:lang w:val="fr-CA"/>
+              </w:rPr>
+            </w:pPr>
+            <w:r>
+              <w:rPr>
+                <w:rFonts w:cstheme="minorHAnsi"/>
+                <w:sz w:val="24"/>
+                <w:szCs w:val="24"/>
+                <w:lang w:val="fr-CA"/>
+              </w:rPr>
+              <w:t>30 minutes</w:t>
+            </w:r>
+          </w:p>
+        </w:tc>
+      </w:tr>
+      <w:tr>
+        <w:tc>
+          <w:tcPr>
+            <w:tcW w:w="3116" w:type="dxa"/>
+          </w:tcPr>
+          <w:p>
+            <w:pPr>
+              <w:tabs>
+                <w:tab w:val="left" w:pos="948"/>
+              </w:tabs>
+              <w:spacing w:line="360" w:lineRule="auto"/>
+              <w:rPr>
+                <w:rFonts w:cstheme="minorHAnsi"/>
+                <w:sz w:val="24"/>
+                <w:szCs w:val="24"/>
+                <w:lang w:val="fr-CA"/>
+              </w:rPr>
+            </w:pPr>
+            <w:r>
+              <w:rPr>
+                <w:rFonts w:cstheme="minorHAnsi"/>
+                <w:sz w:val="24"/>
+                <w:szCs w:val="24"/>
+                <w:lang w:val="fr-CA"/>
+              </w:rPr>
+              <w:t>Inventaire des pièces</w:t>
+            </w:r>
+          </w:p>
+        </w:tc>
+        <w:tc>
+          <w:tcPr>
+            <w:tcW w:w="3117" w:type="dxa"/>
+            <w:gridSpan w:val="2"/>
+          </w:tcPr>
+          <w:p>
+            <w:pPr>
+              <w:tabs>
+                <w:tab w:val="left" w:pos="948"/>
+              </w:tabs>
+              <w:spacing w:line="360" w:lineRule="auto"/>
+              <w:rPr>
+                <w:rFonts w:cstheme="minorHAnsi"/>
+                <w:sz w:val="24"/>
+                <w:szCs w:val="24"/>
+                <w:lang w:val="fr-CA"/>
+              </w:rPr>
+            </w:pPr>
+            <w:r>
+              <w:rPr>
+                <w:rFonts w:cstheme="minorHAnsi"/>
+                <w:sz w:val="24"/>
+                <w:szCs w:val="24"/>
+                <w:lang w:val="fr-CA"/>
+              </w:rPr>
+              <w:t>Nicolas Soulard-Bouchard</w:t>
+            </w:r>
+          </w:p>
+        </w:tc>
+        <w:tc>
+          <w:tcPr>
+            <w:tcW w:w="3117" w:type="dxa"/>
+          </w:tcPr>
+          <w:p>
+            <w:pPr>
+              <w:tabs>
+                <w:tab w:val="left" w:pos="948"/>
+              </w:tabs>
+              <w:spacing w:line="360" w:lineRule="auto"/>
+              <w:rPr>
+                <w:rFonts w:cstheme="minorHAnsi"/>
+                <w:sz w:val="24"/>
+                <w:szCs w:val="24"/>
+                <w:lang w:val="fr-CA"/>
+              </w:rPr>
+            </w:pPr>
+            <w:r>
+              <w:rPr>
+                <w:rFonts w:cstheme="minorHAnsi"/>
+                <w:sz w:val="24"/>
+                <w:szCs w:val="24"/>
+                <w:lang w:val="fr-CA"/>
+              </w:rPr>
+              <w:t>20 minutes</w:t>
+            </w:r>
+          </w:p>
+        </w:tc>
+      </w:tr>
+      <w:tr>
+        <w:tc>
+          <w:tcPr>
+            <w:tcW w:w="3116" w:type="dxa"/>
+          </w:tcPr>
+          <w:p>
+            <w:pPr>
+              <w:tabs>
+                <w:tab w:val="left" w:pos="948"/>
+              </w:tabs>
+              <w:spacing w:line="360" w:lineRule="auto"/>
+              <w:rPr>
+                <w:rFonts w:cstheme="minorHAnsi"/>
+                <w:sz w:val="24"/>
+                <w:szCs w:val="24"/>
+                <w:lang w:val="fr-CA"/>
+              </w:rPr>
+            </w:pPr>
+            <w:r>
+              <w:rPr>
+                <w:rFonts w:cstheme="minorHAnsi"/>
+                <w:sz w:val="24"/>
+                <w:szCs w:val="24"/>
+                <w:lang w:val="fr-CA"/>
+              </w:rPr>
+              <w:t>Réalisation du diagramme de classes</w:t>
+            </w:r>
+          </w:p>
+        </w:tc>
+        <w:tc>
+          <w:tcPr>
+            <w:tcW w:w="3117" w:type="dxa"/>
+            <w:gridSpan w:val="2"/>
+          </w:tcPr>
+          <w:p>
+            <w:pPr>
+              <w:tabs>
+                <w:tab w:val="left" w:pos="948"/>
+              </w:tabs>
+              <w:spacing w:line="360" w:lineRule="auto"/>
+              <w:rPr>
+                <w:rFonts w:cstheme="minorHAnsi"/>
+                <w:sz w:val="24"/>
+                <w:szCs w:val="24"/>
+                <w:lang w:val="fr-CA"/>
+              </w:rPr>
+            </w:pPr>
+            <w:r>
+              <w:rPr>
+                <w:rFonts w:cstheme="minorHAnsi"/>
+                <w:sz w:val="24"/>
+                <w:szCs w:val="24"/>
+                <w:lang w:val="fr-CA"/>
+              </w:rPr>
+              <w:t>Sébastien Jean</w:t>
+            </w:r>
+            <w:r>
+              <w:rPr>
+                <w:rFonts w:cstheme="minorHAnsi"/>
+                <w:sz w:val="24"/>
+                <w:szCs w:val="24"/>
+                <w:lang w:val="fr-CA"/>
+              </w:rPr>
+              <w:t xml:space="preserve"> et </w:t>
+            </w:r>
+            <w:r>
+              <w:rPr>
+                <w:rFonts w:cstheme="minorHAnsi"/>
+                <w:sz w:val="24"/>
+                <w:szCs w:val="24"/>
+                <w:lang w:val="fr-CA"/>
+              </w:rPr>
+              <w:t>Nicolas Soulard-Bouchard</w:t>
+            </w:r>
+          </w:p>
+        </w:tc>
+        <w:tc>
+          <w:tcPr>
+            <w:tcW w:w="3117" w:type="dxa"/>
+          </w:tcPr>
+          <w:p>
+            <w:pPr>
+              <w:tabs>
+                <w:tab w:val="left" w:pos="948"/>
+              </w:tabs>
+              <w:spacing w:line="360" w:lineRule="auto"/>
+              <w:rPr>
+                <w:rFonts w:cstheme="minorHAnsi"/>
+                <w:sz w:val="24"/>
+                <w:szCs w:val="24"/>
+                <w:lang w:val="fr-CA"/>
+              </w:rPr>
+            </w:pPr>
+            <w:r>
+              <w:rPr>
+                <w:rFonts w:cstheme="minorHAnsi"/>
+                <w:sz w:val="24"/>
+                <w:szCs w:val="24"/>
+                <w:lang w:val="fr-CA"/>
+              </w:rPr>
+              <w:t>9</w:t>
+            </w:r>
+            <w:r>
+              <w:rPr>
+                <w:rFonts w:cstheme="minorHAnsi"/>
+                <w:sz w:val="24"/>
+                <w:szCs w:val="24"/>
+                <w:lang w:val="fr-CA"/>
+              </w:rPr>
+              <w:t>0 minutes</w:t>
+            </w:r>
+          </w:p>
+        </w:tc>
+      </w:tr>
+      <w:tr>
+        <w:tc>
+          <w:tcPr>
+            <w:tcW w:w="3116" w:type="dxa"/>
+          </w:tcPr>
+          <w:p>
+            <w:pPr>
+              <w:tabs>
+                <w:tab w:val="left" w:pos="948"/>
+              </w:tabs>
+              <w:spacing w:line="360" w:lineRule="auto"/>
+              <w:rPr>
+                <w:rFonts w:cstheme="minorHAnsi"/>
+                <w:sz w:val="24"/>
+                <w:szCs w:val="24"/>
+                <w:lang w:val="fr-CA"/>
+              </w:rPr>
+            </w:pPr>
+            <w:r>
+              <w:rPr>
+                <w:rFonts w:cstheme="minorHAnsi"/>
+                <w:sz w:val="24"/>
+                <w:szCs w:val="24"/>
+                <w:lang w:val="fr-CA"/>
+              </w:rPr>
+              <w:t>Réalisation et montage du vidéo explicatif</w:t>
+            </w:r>
+          </w:p>
+        </w:tc>
+        <w:tc>
+          <w:tcPr>
+            <w:tcW w:w="3117" w:type="dxa"/>
+            <w:gridSpan w:val="2"/>
+          </w:tcPr>
+          <w:p>
+            <w:pPr>
+              <w:tabs>
+                <w:tab w:val="left" w:pos="948"/>
+              </w:tabs>
+              <w:spacing w:line="360" w:lineRule="auto"/>
+              <w:rPr>
+                <w:rFonts w:cstheme="minorHAnsi"/>
+                <w:sz w:val="24"/>
+                <w:szCs w:val="24"/>
+                <w:lang w:val="fr-CA"/>
+              </w:rPr>
+            </w:pPr>
+          </w:p>
+        </w:tc>
+        <w:tc>
+          <w:tcPr>
+            <w:tcW w:w="3117" w:type="dxa"/>
+          </w:tcPr>
+          <w:p>
+            <w:pPr>
+              <w:tabs>
+                <w:tab w:val="left" w:pos="948"/>
+              </w:tabs>
+              <w:spacing w:line="360" w:lineRule="auto"/>
+              <w:rPr>
+                <w:rFonts w:cstheme="minorHAnsi"/>
+                <w:sz w:val="24"/>
+                <w:szCs w:val="24"/>
+                <w:lang w:val="fr-CA"/>
+              </w:rPr>
+            </w:pPr>
+            <w:r>
+              <w:rPr>
+                <w:rFonts w:cstheme="minorHAnsi"/>
+                <w:sz w:val="24"/>
+                <w:szCs w:val="24"/>
+                <w:lang w:val="fr-CA"/>
+              </w:rPr>
+              <w:t>60 minutes</w:t>
+            </w:r>
+          </w:p>
+        </w:tc>
+      </w:tr>
+      <w:tr>
+        <w:tc>
+          <w:tcPr>
+            <w:tcW w:w="9350" w:type="dxa"/>
+            <w:gridSpan w:val="4"/>
+          </w:tcPr>
+          <w:p>
+            <w:pPr>
+              <w:tabs>
+                <w:tab w:val="left" w:pos="948"/>
+              </w:tabs>
+              <w:spacing w:line="360" w:lineRule="auto"/>
+              <w:jc w:val="center"/>
+              <w:rPr>
+                <w:rFonts w:cstheme="minorHAnsi"/>
+                <w:sz w:val="24"/>
+                <w:szCs w:val="24"/>
+                <w:lang w:val="fr-CA"/>
+              </w:rPr>
+            </w:pPr>
+            <w:r>
+              <w:rPr>
+                <w:rFonts w:cstheme="minorHAnsi"/>
+                <w:b/>
+                <w:bCs/>
+                <w:sz w:val="24"/>
+                <w:szCs w:val="24"/>
+                <w:lang w:val="fr-CA"/>
+              </w:rPr>
+              <w:t>Simulation (</w:t>
+            </w:r>
+            <w:proofErr w:type="spellStart"/>
+            <w:r>
+              <w:rPr>
+                <w:rFonts w:cstheme="minorHAnsi"/>
+                <w:b/>
+                <w:bCs/>
+                <w:sz w:val="24"/>
+                <w:szCs w:val="24"/>
+                <w:lang w:val="fr-CA"/>
+              </w:rPr>
+              <w:t>Thinkercad</w:t>
+            </w:r>
+            <w:proofErr w:type="spellEnd"/>
+            <w:r>
+              <w:rPr>
+                <w:rFonts w:cstheme="minorHAnsi"/>
+                <w:b/>
+                <w:bCs/>
+                <w:sz w:val="24"/>
+                <w:szCs w:val="24"/>
+                <w:lang w:val="fr-CA"/>
+              </w:rPr>
+              <w:t>)</w:t>
+            </w:r>
+          </w:p>
+        </w:tc>
+      </w:tr>
+      <w:tr>
+        <w:trPr>
+          <w:trHeight w:val="566"/>
+        </w:trPr>
+        <w:tc>
+          <w:tcPr>
+            <w:tcW w:w="3116" w:type="dxa"/>
+          </w:tcPr>
+          <w:p>
+            <w:pPr>
+              <w:tabs>
+                <w:tab w:val="left" w:pos="948"/>
+              </w:tabs>
+              <w:spacing w:line="360" w:lineRule="auto"/>
+              <w:rPr>
+                <w:rFonts w:cstheme="minorHAnsi"/>
+                <w:sz w:val="24"/>
+                <w:szCs w:val="24"/>
+                <w:lang w:val="fr-CA"/>
+              </w:rPr>
+            </w:pPr>
+            <w:proofErr w:type="gramStart"/>
+            <w:r>
+              <w:rPr>
+                <w:rFonts w:cstheme="minorHAnsi"/>
+                <w:sz w:val="24"/>
+                <w:szCs w:val="24"/>
+                <w:lang w:val="fr-CA"/>
+              </w:rPr>
+              <w:lastRenderedPageBreak/>
+              <w:t>schéma</w:t>
+            </w:r>
+            <w:proofErr w:type="gramEnd"/>
+            <w:r>
+              <w:rPr>
+                <w:rFonts w:cstheme="minorHAnsi"/>
+                <w:sz w:val="24"/>
+                <w:szCs w:val="24"/>
+                <w:lang w:val="fr-CA"/>
+              </w:rPr>
+              <w:t xml:space="preserve"> </w:t>
+            </w:r>
+          </w:p>
+        </w:tc>
+        <w:tc>
+          <w:tcPr>
+            <w:tcW w:w="3117" w:type="dxa"/>
+            <w:gridSpan w:val="2"/>
+          </w:tcPr>
+          <w:p>
+            <w:pPr>
+              <w:tabs>
+                <w:tab w:val="left" w:pos="948"/>
+              </w:tabs>
+              <w:spacing w:line="360" w:lineRule="auto"/>
+              <w:rPr>
+                <w:rFonts w:cstheme="minorHAnsi"/>
+                <w:sz w:val="24"/>
+                <w:szCs w:val="24"/>
+                <w:lang w:val="fr-CA"/>
+              </w:rPr>
+            </w:pPr>
+            <w:r>
+              <w:rPr>
+                <w:rFonts w:cstheme="minorHAnsi"/>
+                <w:sz w:val="24"/>
+                <w:szCs w:val="24"/>
+                <w:lang w:val="fr-CA"/>
+              </w:rPr>
+              <w:t>Nicolas Soulard-Bouchard</w:t>
+            </w:r>
+          </w:p>
+        </w:tc>
+        <w:tc>
+          <w:tcPr>
+            <w:tcW w:w="3117" w:type="dxa"/>
+          </w:tcPr>
+          <w:p>
+            <w:pPr>
+              <w:tabs>
+                <w:tab w:val="left" w:pos="948"/>
+              </w:tabs>
+              <w:spacing w:line="360" w:lineRule="auto"/>
+              <w:rPr>
+                <w:rFonts w:cstheme="minorHAnsi"/>
+                <w:sz w:val="24"/>
+                <w:szCs w:val="24"/>
+                <w:lang w:val="fr-CA"/>
+              </w:rPr>
+            </w:pPr>
+            <w:r>
+              <w:rPr>
+                <w:rFonts w:cstheme="minorHAnsi"/>
+                <w:sz w:val="24"/>
+                <w:szCs w:val="24"/>
+                <w:lang w:val="fr-CA"/>
+              </w:rPr>
+              <w:t>30</w:t>
+            </w:r>
+            <w:r>
+              <w:rPr>
+                <w:rFonts w:cstheme="minorHAnsi"/>
+                <w:sz w:val="24"/>
+                <w:szCs w:val="24"/>
+                <w:lang w:val="fr-CA"/>
+              </w:rPr>
+              <w:t xml:space="preserve"> minutes</w:t>
+            </w:r>
+          </w:p>
+        </w:tc>
+      </w:tr>
+      <w:tr>
+        <w:tc>
+          <w:tcPr>
+            <w:tcW w:w="9350" w:type="dxa"/>
+            <w:gridSpan w:val="4"/>
+          </w:tcPr>
+          <w:p>
+            <w:pPr>
+              <w:tabs>
+                <w:tab w:val="left" w:pos="948"/>
+              </w:tabs>
+              <w:spacing w:line="360" w:lineRule="auto"/>
+              <w:jc w:val="center"/>
+              <w:rPr>
+                <w:rFonts w:cstheme="minorHAnsi"/>
+                <w:sz w:val="24"/>
+                <w:szCs w:val="24"/>
+                <w:lang w:val="fr-CA"/>
+              </w:rPr>
+            </w:pPr>
+            <w:r>
+              <w:rPr>
+                <w:rFonts w:cstheme="minorHAnsi"/>
+                <w:b/>
+                <w:bCs/>
+                <w:sz w:val="24"/>
+                <w:szCs w:val="24"/>
+                <w:lang w:val="fr-CA"/>
+              </w:rPr>
+              <w:t>Programmation</w:t>
+            </w:r>
+          </w:p>
+        </w:tc>
+      </w:tr>
+      <w:tr>
+        <w:tc>
+          <w:tcPr>
+            <w:tcW w:w="3116" w:type="dxa"/>
+          </w:tcPr>
+          <w:p>
+            <w:pPr>
+              <w:tabs>
+                <w:tab w:val="left" w:pos="948"/>
+              </w:tabs>
+              <w:spacing w:line="360" w:lineRule="auto"/>
+              <w:rPr>
+                <w:rFonts w:cstheme="minorHAnsi"/>
+                <w:sz w:val="24"/>
+                <w:szCs w:val="24"/>
+                <w:lang w:val="fr-CA"/>
+              </w:rPr>
+            </w:pPr>
+            <w:r>
+              <w:rPr>
+                <w:rFonts w:cstheme="minorHAnsi"/>
+                <w:sz w:val="24"/>
+                <w:szCs w:val="24"/>
+                <w:lang w:val="fr-CA"/>
+              </w:rPr>
+              <w:t>Coder classe Bouton</w:t>
+            </w:r>
+          </w:p>
+        </w:tc>
+        <w:tc>
+          <w:tcPr>
+            <w:tcW w:w="3117" w:type="dxa"/>
+            <w:gridSpan w:val="2"/>
+          </w:tcPr>
+          <w:p>
+            <w:pPr>
+              <w:tabs>
+                <w:tab w:val="left" w:pos="948"/>
+              </w:tabs>
+              <w:spacing w:line="360" w:lineRule="auto"/>
+              <w:rPr>
+                <w:rFonts w:cstheme="minorHAnsi"/>
+                <w:sz w:val="24"/>
+                <w:szCs w:val="24"/>
+                <w:lang w:val="fr-CA"/>
+              </w:rPr>
+            </w:pPr>
+            <w:r>
+              <w:rPr>
+                <w:rFonts w:cstheme="minorHAnsi"/>
+                <w:sz w:val="24"/>
+                <w:szCs w:val="24"/>
+                <w:lang w:val="fr-CA"/>
+              </w:rPr>
+              <w:t>Sébastien Jean</w:t>
+            </w:r>
+          </w:p>
+        </w:tc>
+        <w:tc>
+          <w:tcPr>
+            <w:tcW w:w="3117" w:type="dxa"/>
+          </w:tcPr>
+          <w:p>
+            <w:pPr>
+              <w:tabs>
+                <w:tab w:val="left" w:pos="948"/>
+              </w:tabs>
+              <w:spacing w:line="360" w:lineRule="auto"/>
+              <w:rPr>
+                <w:rFonts w:cstheme="minorHAnsi"/>
+                <w:sz w:val="24"/>
+                <w:szCs w:val="24"/>
+                <w:lang w:val="fr-CA"/>
+              </w:rPr>
+            </w:pPr>
+            <w:r>
+              <w:rPr>
+                <w:rFonts w:cstheme="minorHAnsi"/>
+                <w:sz w:val="24"/>
+                <w:szCs w:val="24"/>
+                <w:lang w:val="fr-CA"/>
+              </w:rPr>
+              <w:t>15 minutes</w:t>
+            </w:r>
+          </w:p>
+        </w:tc>
+      </w:tr>
+      <w:tr>
+        <w:tc>
+          <w:tcPr>
+            <w:tcW w:w="3116" w:type="dxa"/>
+          </w:tcPr>
+          <w:p>
+            <w:pPr>
+              <w:tabs>
+                <w:tab w:val="left" w:pos="948"/>
+              </w:tabs>
+              <w:spacing w:line="360" w:lineRule="auto"/>
+              <w:rPr>
+                <w:rFonts w:cstheme="minorHAnsi"/>
+                <w:sz w:val="24"/>
+                <w:szCs w:val="24"/>
+                <w:lang w:val="fr-CA"/>
+              </w:rPr>
+            </w:pPr>
+            <w:r>
+              <w:rPr>
+                <w:rFonts w:cstheme="minorHAnsi"/>
+                <w:sz w:val="24"/>
+                <w:szCs w:val="24"/>
+                <w:lang w:val="fr-CA"/>
+              </w:rPr>
+              <w:t xml:space="preserve">Coder Classe </w:t>
+            </w:r>
+          </w:p>
+        </w:tc>
+        <w:tc>
+          <w:tcPr>
+            <w:tcW w:w="3117" w:type="dxa"/>
+            <w:gridSpan w:val="2"/>
+          </w:tcPr>
+          <w:p>
+            <w:pPr>
+              <w:tabs>
+                <w:tab w:val="left" w:pos="948"/>
+              </w:tabs>
+              <w:spacing w:line="360" w:lineRule="auto"/>
+              <w:rPr>
+                <w:rFonts w:cstheme="minorHAnsi"/>
+                <w:sz w:val="24"/>
+                <w:szCs w:val="24"/>
+                <w:lang w:val="fr-CA"/>
+              </w:rPr>
+            </w:pPr>
+            <w:r>
+              <w:rPr>
+                <w:rFonts w:cstheme="minorHAnsi"/>
+                <w:sz w:val="24"/>
+                <w:szCs w:val="24"/>
+                <w:lang w:val="fr-CA"/>
+              </w:rPr>
+              <w:t>Sébastien Jean</w:t>
+            </w:r>
+          </w:p>
+        </w:tc>
+        <w:tc>
+          <w:tcPr>
+            <w:tcW w:w="3117" w:type="dxa"/>
+          </w:tcPr>
+          <w:p>
+            <w:pPr>
+              <w:tabs>
+                <w:tab w:val="left" w:pos="948"/>
+              </w:tabs>
+              <w:spacing w:line="360" w:lineRule="auto"/>
+              <w:rPr>
+                <w:rFonts w:cstheme="minorHAnsi"/>
+                <w:sz w:val="24"/>
+                <w:szCs w:val="24"/>
+                <w:lang w:val="fr-CA"/>
+              </w:rPr>
+            </w:pPr>
+            <w:r>
+              <w:rPr>
+                <w:rFonts w:cstheme="minorHAnsi"/>
+                <w:sz w:val="24"/>
+                <w:szCs w:val="24"/>
+                <w:lang w:val="fr-CA"/>
+              </w:rPr>
+              <w:t>30 minutes</w:t>
+            </w:r>
+          </w:p>
+        </w:tc>
+      </w:tr>
+      <w:tr>
+        <w:tc>
+          <w:tcPr>
+            <w:tcW w:w="3116" w:type="dxa"/>
+          </w:tcPr>
+          <w:p>
+            <w:pPr>
+              <w:tabs>
+                <w:tab w:val="left" w:pos="948"/>
+              </w:tabs>
+              <w:spacing w:line="360" w:lineRule="auto"/>
+              <w:rPr>
+                <w:rFonts w:cstheme="minorHAnsi"/>
+                <w:sz w:val="24"/>
+                <w:szCs w:val="24"/>
+                <w:lang w:val="fr-CA"/>
+              </w:rPr>
+            </w:pPr>
+            <w:r>
+              <w:rPr>
+                <w:rFonts w:cstheme="minorHAnsi"/>
+                <w:sz w:val="24"/>
+                <w:szCs w:val="24"/>
+                <w:lang w:val="fr-CA"/>
+              </w:rPr>
+              <w:t xml:space="preserve">Coder Classe </w:t>
+            </w:r>
+          </w:p>
+        </w:tc>
+        <w:tc>
+          <w:tcPr>
+            <w:tcW w:w="3117" w:type="dxa"/>
+            <w:gridSpan w:val="2"/>
+          </w:tcPr>
+          <w:p>
+            <w:pPr>
+              <w:tabs>
+                <w:tab w:val="left" w:pos="948"/>
+              </w:tabs>
+              <w:spacing w:line="360" w:lineRule="auto"/>
+              <w:rPr>
+                <w:rFonts w:cstheme="minorHAnsi"/>
+                <w:sz w:val="24"/>
+                <w:szCs w:val="24"/>
+                <w:lang w:val="fr-CA"/>
+              </w:rPr>
+            </w:pPr>
+            <w:r>
+              <w:rPr>
+                <w:rFonts w:cstheme="minorHAnsi"/>
+                <w:sz w:val="24"/>
+                <w:szCs w:val="24"/>
+                <w:lang w:val="fr-CA"/>
+              </w:rPr>
+              <w:t>Nicolas Soulard-Bouchard</w:t>
+            </w:r>
+          </w:p>
+        </w:tc>
+        <w:tc>
+          <w:tcPr>
+            <w:tcW w:w="3117" w:type="dxa"/>
+          </w:tcPr>
+          <w:p>
+            <w:pPr>
+              <w:tabs>
+                <w:tab w:val="left" w:pos="948"/>
+              </w:tabs>
+              <w:spacing w:line="360" w:lineRule="auto"/>
+              <w:rPr>
+                <w:rFonts w:cstheme="minorHAnsi"/>
+                <w:sz w:val="24"/>
+                <w:szCs w:val="24"/>
+                <w:lang w:val="fr-CA"/>
+              </w:rPr>
+            </w:pPr>
+            <w:r>
+              <w:rPr>
+                <w:rFonts w:cstheme="minorHAnsi"/>
+                <w:sz w:val="24"/>
+                <w:szCs w:val="24"/>
+                <w:lang w:val="fr-CA"/>
+              </w:rPr>
+              <w:t>60 minutes</w:t>
+            </w:r>
+          </w:p>
+        </w:tc>
+      </w:tr>
+      <w:tr>
+        <w:tc>
+          <w:tcPr>
+            <w:tcW w:w="3116" w:type="dxa"/>
+          </w:tcPr>
+          <w:p>
+            <w:pPr>
+              <w:tabs>
+                <w:tab w:val="left" w:pos="948"/>
+              </w:tabs>
+              <w:spacing w:line="360" w:lineRule="auto"/>
+              <w:rPr>
+                <w:rFonts w:cstheme="minorHAnsi"/>
+                <w:sz w:val="24"/>
+                <w:szCs w:val="24"/>
+                <w:lang w:val="fr-CA"/>
+              </w:rPr>
+            </w:pPr>
+            <w:r>
+              <w:rPr>
+                <w:rFonts w:cstheme="minorHAnsi"/>
+                <w:sz w:val="24"/>
+                <w:szCs w:val="24"/>
+                <w:lang w:val="fr-CA"/>
+              </w:rPr>
+              <w:t xml:space="preserve">Coder Classe </w:t>
+            </w:r>
+          </w:p>
+        </w:tc>
+        <w:tc>
+          <w:tcPr>
+            <w:tcW w:w="3117" w:type="dxa"/>
+            <w:gridSpan w:val="2"/>
+          </w:tcPr>
+          <w:p>
+            <w:pPr>
+              <w:tabs>
+                <w:tab w:val="left" w:pos="948"/>
+              </w:tabs>
+              <w:spacing w:line="360" w:lineRule="auto"/>
+              <w:rPr>
+                <w:rFonts w:cstheme="minorHAnsi"/>
+                <w:sz w:val="24"/>
+                <w:szCs w:val="24"/>
+                <w:lang w:val="fr-CA"/>
+              </w:rPr>
+            </w:pPr>
+            <w:r>
+              <w:rPr>
+                <w:rFonts w:cstheme="minorHAnsi"/>
+                <w:sz w:val="24"/>
+                <w:szCs w:val="24"/>
+              </w:rPr>
+              <w:t>Nicolas S-B</w:t>
+            </w:r>
+            <w:r>
+              <w:rPr>
+                <w:rFonts w:cstheme="minorHAnsi"/>
+                <w:sz w:val="24"/>
+                <w:szCs w:val="24"/>
+              </w:rPr>
+              <w:t>.</w:t>
+            </w:r>
+            <w:r>
+              <w:rPr>
+                <w:rFonts w:cstheme="minorHAnsi"/>
+                <w:sz w:val="24"/>
+                <w:szCs w:val="24"/>
+              </w:rPr>
+              <w:t xml:space="preserve"> &amp; Sébastien J</w:t>
+            </w:r>
+            <w:r>
+              <w:rPr>
+                <w:rFonts w:cstheme="minorHAnsi"/>
+                <w:sz w:val="24"/>
+                <w:szCs w:val="24"/>
+              </w:rPr>
+              <w:t>.</w:t>
+            </w:r>
+          </w:p>
+        </w:tc>
+        <w:tc>
+          <w:tcPr>
+            <w:tcW w:w="3117" w:type="dxa"/>
+          </w:tcPr>
+          <w:p>
+            <w:pPr>
+              <w:tabs>
+                <w:tab w:val="left" w:pos="948"/>
+              </w:tabs>
+              <w:spacing w:line="360" w:lineRule="auto"/>
+              <w:rPr>
+                <w:rFonts w:cstheme="minorHAnsi"/>
+                <w:sz w:val="24"/>
+                <w:szCs w:val="24"/>
+                <w:lang w:val="fr-CA"/>
+              </w:rPr>
+            </w:pPr>
+            <w:r>
+              <w:rPr>
+                <w:rFonts w:cstheme="minorHAnsi"/>
+                <w:sz w:val="24"/>
+                <w:szCs w:val="24"/>
+                <w:lang w:val="fr-CA"/>
+              </w:rPr>
+              <w:t>60 minutes</w:t>
+            </w:r>
+          </w:p>
+        </w:tc>
+      </w:tr>
+      <w:tr>
+        <w:tc>
+          <w:tcPr>
+            <w:tcW w:w="3116" w:type="dxa"/>
+          </w:tcPr>
+          <w:p>
+            <w:pPr>
+              <w:tabs>
+                <w:tab w:val="left" w:pos="948"/>
+              </w:tabs>
+              <w:spacing w:line="360" w:lineRule="auto"/>
+              <w:rPr>
+                <w:rFonts w:cstheme="minorHAnsi"/>
+                <w:sz w:val="24"/>
+                <w:szCs w:val="24"/>
+                <w:lang w:val="fr-CA"/>
+              </w:rPr>
+            </w:pPr>
+            <w:proofErr w:type="spellStart"/>
+            <w:r>
+              <w:rPr>
+                <w:rFonts w:cstheme="minorHAnsi"/>
+                <w:sz w:val="24"/>
+                <w:szCs w:val="24"/>
+                <w:lang w:val="fr-CA"/>
+              </w:rPr>
+              <w:t>Débuggage</w:t>
+            </w:r>
+            <w:proofErr w:type="spellEnd"/>
+            <w:r>
+              <w:rPr>
+                <w:rFonts w:cstheme="minorHAnsi"/>
+                <w:color w:val="FF0000"/>
+                <w:sz w:val="24"/>
+                <w:szCs w:val="24"/>
+                <w:lang w:val="fr-CA"/>
+              </w:rPr>
+              <w:t>**</w:t>
+            </w:r>
+          </w:p>
+        </w:tc>
+        <w:tc>
+          <w:tcPr>
+            <w:tcW w:w="3117" w:type="dxa"/>
+            <w:gridSpan w:val="2"/>
+          </w:tcPr>
+          <w:p>
+            <w:pPr>
+              <w:tabs>
+                <w:tab w:val="left" w:pos="948"/>
+              </w:tabs>
+              <w:spacing w:line="360" w:lineRule="auto"/>
+              <w:rPr>
+                <w:rFonts w:cstheme="minorHAnsi"/>
+                <w:sz w:val="24"/>
+                <w:szCs w:val="24"/>
+              </w:rPr>
+            </w:pPr>
+            <w:r>
+              <w:rPr>
+                <w:rFonts w:cstheme="minorHAnsi"/>
+                <w:sz w:val="24"/>
+                <w:szCs w:val="24"/>
+              </w:rPr>
+              <w:t>Nicolas S-B</w:t>
+            </w:r>
+          </w:p>
+        </w:tc>
+        <w:tc>
+          <w:tcPr>
+            <w:tcW w:w="3117" w:type="dxa"/>
+          </w:tcPr>
+          <w:p>
+            <w:pPr>
+              <w:tabs>
+                <w:tab w:val="left" w:pos="948"/>
+              </w:tabs>
+              <w:spacing w:line="360" w:lineRule="auto"/>
+              <w:rPr>
+                <w:rFonts w:cstheme="minorHAnsi"/>
+                <w:sz w:val="24"/>
+                <w:szCs w:val="24"/>
+                <w:lang w:val="fr-CA"/>
+              </w:rPr>
+            </w:pPr>
+            <w:r>
+              <w:rPr>
+                <w:rFonts w:cstheme="minorHAnsi"/>
+                <w:sz w:val="24"/>
+                <w:szCs w:val="24"/>
+                <w:lang w:val="fr-CA"/>
+              </w:rPr>
+              <w:t xml:space="preserve"> </w:t>
+            </w:r>
+            <w:proofErr w:type="gramStart"/>
+            <w:r>
+              <w:rPr>
+                <w:rFonts w:cstheme="minorHAnsi"/>
+                <w:sz w:val="24"/>
+                <w:szCs w:val="24"/>
+                <w:lang w:val="fr-CA"/>
+              </w:rPr>
+              <w:t>minutes</w:t>
+            </w:r>
+            <w:proofErr w:type="gramEnd"/>
+          </w:p>
+        </w:tc>
+      </w:tr>
+      <w:tr>
+        <w:tc>
+          <w:tcPr>
+            <w:tcW w:w="3116" w:type="dxa"/>
+          </w:tcPr>
+          <w:p>
+            <w:pPr>
+              <w:tabs>
+                <w:tab w:val="left" w:pos="948"/>
+              </w:tabs>
+              <w:spacing w:line="360" w:lineRule="auto"/>
+              <w:rPr>
+                <w:rFonts w:cstheme="minorHAnsi"/>
+                <w:sz w:val="24"/>
+                <w:szCs w:val="24"/>
+                <w:lang w:val="fr-CA"/>
+              </w:rPr>
+            </w:pPr>
+            <w:proofErr w:type="spellStart"/>
+            <w:r>
+              <w:rPr>
+                <w:rFonts w:cstheme="minorHAnsi"/>
+                <w:sz w:val="24"/>
+                <w:szCs w:val="24"/>
+                <w:lang w:val="fr-CA"/>
+              </w:rPr>
+              <w:t>Débuggage</w:t>
+            </w:r>
+            <w:proofErr w:type="spellEnd"/>
+            <w:r>
+              <w:rPr>
+                <w:rFonts w:cstheme="minorHAnsi"/>
+                <w:color w:val="FF0000"/>
+                <w:sz w:val="24"/>
+                <w:szCs w:val="24"/>
+                <w:lang w:val="fr-CA"/>
+              </w:rPr>
+              <w:t>**</w:t>
+            </w:r>
+          </w:p>
+        </w:tc>
+        <w:tc>
+          <w:tcPr>
+            <w:tcW w:w="3117" w:type="dxa"/>
+            <w:gridSpan w:val="2"/>
+          </w:tcPr>
+          <w:p>
+            <w:pPr>
+              <w:tabs>
+                <w:tab w:val="left" w:pos="948"/>
+              </w:tabs>
+              <w:spacing w:line="360" w:lineRule="auto"/>
+              <w:rPr>
+                <w:rFonts w:cstheme="minorHAnsi"/>
+                <w:sz w:val="24"/>
+                <w:szCs w:val="24"/>
+              </w:rPr>
+            </w:pPr>
+            <w:r>
+              <w:rPr>
+                <w:rFonts w:cstheme="minorHAnsi"/>
+                <w:sz w:val="24"/>
+                <w:szCs w:val="24"/>
+              </w:rPr>
+              <w:t>Sébastien Jean</w:t>
+            </w:r>
+          </w:p>
+        </w:tc>
+        <w:tc>
+          <w:tcPr>
+            <w:tcW w:w="3117" w:type="dxa"/>
+          </w:tcPr>
+          <w:p>
+            <w:pPr>
+              <w:tabs>
+                <w:tab w:val="left" w:pos="948"/>
+              </w:tabs>
+              <w:spacing w:line="360" w:lineRule="auto"/>
+              <w:rPr>
+                <w:rFonts w:cstheme="minorHAnsi"/>
+                <w:sz w:val="24"/>
+                <w:szCs w:val="24"/>
+                <w:lang w:val="fr-CA"/>
+              </w:rPr>
+            </w:pPr>
+            <w:r>
+              <w:rPr>
+                <w:rFonts w:cstheme="minorHAnsi"/>
+                <w:sz w:val="24"/>
+                <w:szCs w:val="24"/>
+                <w:lang w:val="fr-CA"/>
+              </w:rPr>
+              <w:t xml:space="preserve"> </w:t>
+            </w:r>
+            <w:proofErr w:type="gramStart"/>
+            <w:r>
+              <w:rPr>
+                <w:rFonts w:cstheme="minorHAnsi"/>
+                <w:sz w:val="24"/>
+                <w:szCs w:val="24"/>
+                <w:lang w:val="fr-CA"/>
+              </w:rPr>
+              <w:t>minutes</w:t>
+            </w:r>
+            <w:proofErr w:type="gramEnd"/>
+          </w:p>
+        </w:tc>
+      </w:tr>
+      <w:tr>
+        <w:tc>
+          <w:tcPr>
+            <w:tcW w:w="9350" w:type="dxa"/>
+            <w:gridSpan w:val="4"/>
+          </w:tcPr>
+          <w:p>
+            <w:pPr>
+              <w:tabs>
+                <w:tab w:val="left" w:pos="948"/>
+              </w:tabs>
+              <w:spacing w:line="360" w:lineRule="auto"/>
+              <w:rPr>
+                <w:rFonts w:cstheme="minorHAnsi"/>
+                <w:sz w:val="20"/>
+                <w:szCs w:val="20"/>
+                <w:lang w:val="fr-CA"/>
+              </w:rPr>
+            </w:pPr>
+            <w:r>
+              <w:rPr>
+                <w:rFonts w:cstheme="minorHAnsi"/>
+                <w:color w:val="FF0000"/>
+                <w:sz w:val="20"/>
+                <w:szCs w:val="20"/>
+                <w:lang w:val="fr-CA"/>
+              </w:rPr>
+              <w:t>*</w:t>
+            </w:r>
+            <w:r>
+              <w:rPr>
+                <w:rFonts w:cstheme="minorHAnsi"/>
+                <w:sz w:val="20"/>
+                <w:szCs w:val="20"/>
+                <w:lang w:val="fr-CA"/>
+              </w:rPr>
+              <w:t>Le registre des heures fait également office de liste de tâches et de registre des heures. Nous avons premièrement fait la liste de tâche et avons ajouté le temps nécessaire pour chacune d’elles lorsque celles-ci étaient complétés.</w:t>
+            </w:r>
+          </w:p>
+        </w:tc>
+      </w:tr>
+      <w:tr>
+        <w:tc>
+          <w:tcPr>
+            <w:tcW w:w="4675" w:type="dxa"/>
+            <w:gridSpan w:val="2"/>
+          </w:tcPr>
+          <w:p>
+            <w:pPr>
+              <w:spacing w:line="360" w:lineRule="auto"/>
+              <w:rPr>
+                <w:sz w:val="24"/>
+                <w:szCs w:val="24"/>
+                <w:u w:val="single"/>
+                <w:lang w:val="fr-CA"/>
+              </w:rPr>
+            </w:pPr>
+          </w:p>
+        </w:tc>
+        <w:tc>
+          <w:tcPr>
+            <w:tcW w:w="4675" w:type="dxa"/>
+            <w:gridSpan w:val="2"/>
+          </w:tcPr>
+          <w:p>
+            <w:pPr>
+              <w:spacing w:line="360" w:lineRule="auto"/>
+              <w:rPr>
+                <w:sz w:val="24"/>
+                <w:szCs w:val="24"/>
+                <w:u w:val="single"/>
+                <w:lang w:val="fr-CA"/>
+              </w:rPr>
+            </w:pPr>
+          </w:p>
+        </w:tc>
+      </w:tr>
+      <w:tr>
+        <w:tc>
+          <w:tcPr>
+            <w:tcW w:w="4675" w:type="dxa"/>
+            <w:gridSpan w:val="2"/>
+          </w:tcPr>
+          <w:p>
+            <w:pPr>
+              <w:spacing w:line="360" w:lineRule="auto"/>
+              <w:rPr>
+                <w:sz w:val="24"/>
+                <w:szCs w:val="24"/>
+                <w:u w:val="single"/>
+                <w:lang w:val="fr-CA"/>
+              </w:rPr>
+            </w:pPr>
+          </w:p>
+        </w:tc>
+        <w:tc>
+          <w:tcPr>
+            <w:tcW w:w="4675" w:type="dxa"/>
+            <w:gridSpan w:val="2"/>
+          </w:tcPr>
+          <w:p>
+            <w:pPr>
+              <w:spacing w:line="360" w:lineRule="auto"/>
+              <w:rPr>
+                <w:sz w:val="24"/>
+                <w:szCs w:val="24"/>
+                <w:u w:val="single"/>
+                <w:lang w:val="fr-CA"/>
+              </w:rPr>
+            </w:pPr>
+          </w:p>
+        </w:tc>
+      </w:tr>
+    </w:tbl>
+    <w:p>
+      <w:pPr>
+        <w:spacing w:line="360" w:lineRule="auto"/>
+        <w:rPr>
+          <w:sz w:val="24"/>
+          <w:szCs w:val="24"/>
+          <w:u w:val="single"/>
+          <w:lang w:val="fr-CA"/>
+        </w:rPr>
+      </w:pPr>
+    </w:p>
+    <w:p>
+      <w:pPr>
+        <w:spacing w:line="360" w:lineRule="auto"/>
+        <w:rPr>
+          <w:sz w:val="24"/>
+          <w:szCs w:val="24"/>
+          <w:u w:val="single"/>
+          <w:lang w:val="fr-CA"/>
+        </w:rPr>
+      </w:pPr>
+      <w:r>
+        <w:rPr>
+          <w:sz w:val="24"/>
+          <w:szCs w:val="24"/>
+          <w:u w:val="single"/>
+          <w:lang w:val="fr-CA"/>
+        </w:rPr>
+        <w:t>Diagramme de classes</w:t>
+      </w:r>
+    </w:p>
+    <w:p>
+      <w:pPr>
+        <w:spacing w:line="360" w:lineRule="auto"/>
+        <w:rPr>
+          <w:sz w:val="24"/>
+          <w:szCs w:val="24"/>
+          <w:u w:val="single"/>
+          <w:lang w:val="fr-CA"/>
+        </w:rPr>
+      </w:pPr>
+      <w:r>
+        <w:rPr>
+          <w:sz w:val="24"/>
+          <w:szCs w:val="24"/>
+          <w:u w:val="single"/>
+          <w:lang w:val="fr-CA"/>
+        </w:rPr>
+        <w:t>Inventaire des pièces</w:t>
       </w:r>
     </w:p>
     <w:tbl>
@@ -632,34 +2312,33 @@
       <w:tr>
         <w:tc>
           <w:tcPr>
-            <w:tcW w:w="4675" w:type="dxa"/>
-          </w:tcPr>
-          <w:p>
-            <w:pPr>
-              <w:spacing w:line="360" w:lineRule="auto"/>
-              <w:rPr>
-                <w:sz w:val="24"/>
-                <w:szCs w:val="24"/>
-                <w:u w:val="single"/>
-                <w:lang w:val="fr-CA"/>
-              </w:rPr>
-            </w:pPr>
-          </w:p>
-        </w:tc>
-        <w:tc>
-          <w:tcPr>
-            <w:tcW w:w="4675" w:type="dxa"/>
-          </w:tcPr>
-          <w:p>
-            <w:pPr>
-              <w:spacing w:line="360" w:lineRule="auto"/>
-              <w:rPr>
-                <w:sz w:val="24"/>
-                <w:szCs w:val="24"/>
-                <w:u w:val="single"/>
-                <w:lang w:val="fr-CA"/>
-              </w:rPr>
-            </w:pPr>
+            <w:tcW w:w="9350" w:type="dxa"/>
+            <w:gridSpan w:val="2"/>
+          </w:tcPr>
+          <w:p>
+            <w:pPr>
+              <w:spacing w:line="360" w:lineRule="auto"/>
+              <w:jc w:val="center"/>
+              <w:rPr>
+                <w:rFonts w:cstheme="minorHAnsi"/>
+                <w:b/>
+                <w:bCs/>
+                <w:sz w:val="24"/>
+                <w:szCs w:val="24"/>
+                <w:lang w:val="fr-CA"/>
+              </w:rPr>
+            </w:pPr>
+            <w:r>
+              <w:rPr>
+                <w:rFonts w:cstheme="minorHAnsi"/>
+                <w:b/>
+                <w:bCs/>
+                <w:sz w:val="24"/>
+                <w:szCs w:val="24"/>
+                <w:lang w:val="fr-CA"/>
+              </w:rPr>
+              <w:t>Inventaire des pièces</w:t>
+            </w:r>
           </w:p>
         </w:tc>
       </w:tr>
@@ -671,6 +2350,694 @@
           <w:p>
             <w:pPr>
               <w:spacing w:line="360" w:lineRule="auto"/>
+              <w:jc w:val="center"/>
+              <w:rPr>
+                <w:rFonts w:cstheme="minorHAnsi"/>
+                <w:b/>
+                <w:bCs/>
+                <w:sz w:val="24"/>
+                <w:szCs w:val="24"/>
+                <w:lang w:val="fr-CA"/>
+              </w:rPr>
+            </w:pPr>
+            <w:r>
+              <w:rPr>
+                <w:rFonts w:cstheme="minorHAnsi"/>
+                <w:b/>
+                <w:bCs/>
+                <w:sz w:val="24"/>
+                <w:szCs w:val="24"/>
+                <w:lang w:val="fr-CA"/>
+              </w:rPr>
+              <w:t>P</w:t>
+            </w:r>
+            <w:r>
+              <w:rPr>
+                <w:rFonts w:cstheme="minorHAnsi"/>
+                <w:b/>
+                <w:bCs/>
+                <w:sz w:val="24"/>
+                <w:szCs w:val="24"/>
+                <w:lang w:val="fr-CA"/>
+              </w:rPr>
+              <w:t>i</w:t>
+            </w:r>
+            <w:r>
+              <w:rPr>
+                <w:rFonts w:cstheme="minorHAnsi"/>
+                <w:b/>
+                <w:bCs/>
+                <w:sz w:val="24"/>
+                <w:szCs w:val="24"/>
+                <w:lang w:val="fr-CA"/>
+              </w:rPr>
+              <w:t>èce</w:t>
+            </w:r>
+          </w:p>
+        </w:tc>
+        <w:tc>
+          <w:tcPr>
+            <w:tcW w:w="4675" w:type="dxa"/>
+          </w:tcPr>
+          <w:p>
+            <w:pPr>
+              <w:spacing w:line="360" w:lineRule="auto"/>
+              <w:jc w:val="center"/>
+              <w:rPr>
+                <w:rFonts w:cstheme="minorHAnsi"/>
+                <w:b/>
+                <w:bCs/>
+                <w:sz w:val="24"/>
+                <w:szCs w:val="24"/>
+                <w:lang w:val="fr-CA"/>
+              </w:rPr>
+            </w:pPr>
+            <w:proofErr w:type="spellStart"/>
+            <w:r>
+              <w:rPr>
+                <w:rFonts w:cstheme="minorHAnsi"/>
+                <w:b/>
+                <w:bCs/>
+                <w:sz w:val="24"/>
+                <w:szCs w:val="24"/>
+                <w:lang w:val="fr-CA"/>
+              </w:rPr>
+              <w:t>Quantitée</w:t>
+            </w:r>
+            <w:proofErr w:type="spellEnd"/>
+          </w:p>
+        </w:tc>
+      </w:tr>
+      <w:tr>
+        <w:tc>
+          <w:tcPr>
+            <w:tcW w:w="4675" w:type="dxa"/>
+          </w:tcPr>
+          <w:p>
+            <w:pPr>
+              <w:spacing w:line="360" w:lineRule="auto"/>
+              <w:rPr>
+                <w:rFonts w:cstheme="minorHAnsi"/>
+                <w:sz w:val="24"/>
+                <w:szCs w:val="24"/>
+                <w:lang w:val="fr-CA"/>
+              </w:rPr>
+            </w:pPr>
+            <w:proofErr w:type="spellStart"/>
+            <w:r>
+              <w:rPr>
+                <w:rFonts w:cstheme="minorHAnsi"/>
+                <w:sz w:val="24"/>
+                <w:szCs w:val="24"/>
+                <w:lang w:val="fr-CA"/>
+              </w:rPr>
+              <w:t>Microcontroleur</w:t>
+            </w:r>
+            <w:proofErr w:type="spellEnd"/>
+            <w:r>
+              <w:rPr>
+                <w:rFonts w:cstheme="minorHAnsi"/>
+                <w:sz w:val="24"/>
+                <w:szCs w:val="24"/>
+                <w:lang w:val="fr-CA"/>
+              </w:rPr>
+              <w:t xml:space="preserve"> </w:t>
+            </w:r>
+            <w:r>
+              <w:rPr>
+                <w:rFonts w:cstheme="minorHAnsi"/>
+                <w:sz w:val="24"/>
+                <w:szCs w:val="24"/>
+                <w:lang w:val="fr-CA"/>
+              </w:rPr>
+              <w:t>ESP32</w:t>
+            </w:r>
+          </w:p>
+        </w:tc>
+        <w:tc>
+          <w:tcPr>
+            <w:tcW w:w="4675" w:type="dxa"/>
+          </w:tcPr>
+          <w:p>
+            <w:pPr>
+              <w:spacing w:line="360" w:lineRule="auto"/>
+              <w:jc w:val="center"/>
+              <w:rPr>
+                <w:rFonts w:cstheme="minorHAnsi"/>
+                <w:sz w:val="24"/>
+                <w:szCs w:val="24"/>
+                <w:lang w:val="fr-CA"/>
+              </w:rPr>
+            </w:pPr>
+            <w:r>
+              <w:rPr>
+                <w:rFonts w:cstheme="minorHAnsi"/>
+                <w:sz w:val="24"/>
+                <w:szCs w:val="24"/>
+                <w:lang w:val="fr-CA"/>
+              </w:rPr>
+              <w:t>1</w:t>
+            </w:r>
+          </w:p>
+        </w:tc>
+      </w:tr>
+      <w:tr>
+        <w:tc>
+          <w:tcPr>
+            <w:tcW w:w="4675" w:type="dxa"/>
+          </w:tcPr>
+          <w:p>
+            <w:pPr>
+              <w:spacing w:line="360" w:lineRule="auto"/>
+              <w:jc w:val="both"/>
+              <w:rPr>
+                <w:rFonts w:cstheme="minorHAnsi"/>
+                <w:sz w:val="24"/>
+                <w:szCs w:val="24"/>
+                <w:lang w:val="fr-CA"/>
+              </w:rPr>
+            </w:pPr>
+            <w:r>
+              <w:rPr>
+                <w:rFonts w:cstheme="minorHAnsi"/>
+                <w:sz w:val="24"/>
+                <w:szCs w:val="24"/>
+                <w:lang w:val="fr-CA"/>
+              </w:rPr>
+              <w:t>Capteur BME280</w:t>
+            </w:r>
+          </w:p>
+        </w:tc>
+        <w:tc>
+          <w:tcPr>
+            <w:tcW w:w="4675" w:type="dxa"/>
+          </w:tcPr>
+          <w:p>
+            <w:pPr>
+              <w:spacing w:line="360" w:lineRule="auto"/>
+              <w:jc w:val="center"/>
+              <w:rPr>
+                <w:rFonts w:cstheme="minorHAnsi"/>
+                <w:sz w:val="24"/>
+                <w:szCs w:val="24"/>
+                <w:lang w:val="fr-CA"/>
+              </w:rPr>
+            </w:pPr>
+            <w:r>
+              <w:rPr>
+                <w:rFonts w:cstheme="minorHAnsi"/>
+                <w:sz w:val="24"/>
+                <w:szCs w:val="24"/>
+                <w:lang w:val="fr-CA"/>
+              </w:rPr>
+              <w:t>1</w:t>
+            </w:r>
+          </w:p>
+        </w:tc>
+      </w:tr>
+      <w:tr>
+        <w:tc>
+          <w:tcPr>
+            <w:tcW w:w="4675" w:type="dxa"/>
+          </w:tcPr>
+          <w:p>
+            <w:pPr>
+              <w:spacing w:line="360" w:lineRule="auto"/>
+              <w:jc w:val="both"/>
+              <w:rPr>
+                <w:rFonts w:cstheme="minorHAnsi"/>
+                <w:sz w:val="24"/>
+                <w:szCs w:val="24"/>
+                <w:lang w:val="fr-CA"/>
+              </w:rPr>
+            </w:pPr>
+            <w:r>
+              <w:rPr>
+                <w:rFonts w:cstheme="minorHAnsi"/>
+                <w:sz w:val="24"/>
+                <w:szCs w:val="24"/>
+                <w:lang w:val="fr-CA"/>
+              </w:rPr>
+              <w:t>Bouton poussoir</w:t>
+            </w:r>
+          </w:p>
+        </w:tc>
+        <w:tc>
+          <w:tcPr>
+            <w:tcW w:w="4675" w:type="dxa"/>
+          </w:tcPr>
+          <w:p>
+            <w:pPr>
+              <w:spacing w:line="360" w:lineRule="auto"/>
+              <w:jc w:val="center"/>
+              <w:rPr>
+                <w:rFonts w:cstheme="minorHAnsi"/>
+                <w:sz w:val="24"/>
+                <w:szCs w:val="24"/>
+                <w:lang w:val="fr-CA"/>
+              </w:rPr>
+            </w:pPr>
+            <w:r>
+              <w:rPr>
+                <w:rFonts w:cstheme="minorHAnsi"/>
+                <w:sz w:val="24"/>
+                <w:szCs w:val="24"/>
+                <w:lang w:val="fr-CA"/>
+              </w:rPr>
+              <w:t>2</w:t>
+            </w:r>
+          </w:p>
+        </w:tc>
+      </w:tr>
+      <w:tr>
+        <w:tc>
+          <w:tcPr>
+            <w:tcW w:w="4675" w:type="dxa"/>
+          </w:tcPr>
+          <w:p>
+            <w:pPr>
+              <w:spacing w:line="360" w:lineRule="auto"/>
+              <w:jc w:val="both"/>
+              <w:rPr>
+                <w:rFonts w:cstheme="minorHAnsi"/>
+                <w:sz w:val="24"/>
+                <w:szCs w:val="24"/>
+                <w:lang w:val="fr-CA"/>
+              </w:rPr>
+            </w:pPr>
+            <w:r>
+              <w:rPr>
+                <w:rFonts w:cstheme="minorHAnsi"/>
+                <w:sz w:val="24"/>
+                <w:szCs w:val="24"/>
+                <w:lang w:val="fr-CA"/>
+              </w:rPr>
+              <w:t>Résistances 1000Ω</w:t>
+            </w:r>
+          </w:p>
+        </w:tc>
+        <w:tc>
+          <w:tcPr>
+            <w:tcW w:w="4675" w:type="dxa"/>
+          </w:tcPr>
+          <w:p>
+            <w:pPr>
+              <w:spacing w:line="360" w:lineRule="auto"/>
+              <w:jc w:val="center"/>
+              <w:rPr>
+                <w:rFonts w:cstheme="minorHAnsi"/>
+                <w:sz w:val="24"/>
+                <w:szCs w:val="24"/>
+                <w:lang w:val="fr-CA"/>
+              </w:rPr>
+            </w:pPr>
+            <w:r>
+              <w:rPr>
+                <w:rFonts w:cstheme="minorHAnsi"/>
+                <w:sz w:val="24"/>
+                <w:szCs w:val="24"/>
+                <w:lang w:val="fr-CA"/>
+              </w:rPr>
+              <w:t>2</w:t>
+            </w:r>
+          </w:p>
+        </w:tc>
+      </w:tr>
+      <w:tr>
+        <w:tc>
+          <w:tcPr>
+            <w:tcW w:w="4675" w:type="dxa"/>
+          </w:tcPr>
+          <w:p>
+            <w:pPr>
+              <w:spacing w:line="360" w:lineRule="auto"/>
+              <w:jc w:val="both"/>
+              <w:rPr>
+                <w:rFonts w:cstheme="minorHAnsi"/>
+                <w:sz w:val="24"/>
+                <w:szCs w:val="24"/>
+                <w:lang w:val="fr-CA"/>
+              </w:rPr>
+            </w:pPr>
+            <w:r>
+              <w:rPr>
+                <w:rFonts w:cstheme="minorHAnsi"/>
+                <w:sz w:val="24"/>
+                <w:szCs w:val="24"/>
+                <w:lang w:val="fr-CA"/>
+              </w:rPr>
+              <w:t>Résistances 220Ω</w:t>
+            </w:r>
+          </w:p>
+        </w:tc>
+        <w:tc>
+          <w:tcPr>
+            <w:tcW w:w="4675" w:type="dxa"/>
+          </w:tcPr>
+          <w:p>
+            <w:pPr>
+              <w:spacing w:line="360" w:lineRule="auto"/>
+              <w:jc w:val="center"/>
+              <w:rPr>
+                <w:rFonts w:cstheme="minorHAnsi"/>
+                <w:sz w:val="24"/>
+                <w:szCs w:val="24"/>
+                <w:lang w:val="fr-CA"/>
+              </w:rPr>
+            </w:pPr>
+            <w:r>
+              <w:rPr>
+                <w:rFonts w:cstheme="minorHAnsi"/>
+                <w:sz w:val="24"/>
+                <w:szCs w:val="24"/>
+                <w:lang w:val="fr-CA"/>
+              </w:rPr>
+              <w:t>3</w:t>
+            </w:r>
+          </w:p>
+        </w:tc>
+      </w:tr>
+      <w:tr>
+        <w:tc>
+          <w:tcPr>
+            <w:tcW w:w="4675" w:type="dxa"/>
+          </w:tcPr>
+          <w:p>
+            <w:pPr>
+              <w:spacing w:line="360" w:lineRule="auto"/>
+              <w:jc w:val="both"/>
+              <w:rPr>
+                <w:rFonts w:cstheme="minorHAnsi"/>
+                <w:sz w:val="24"/>
+                <w:szCs w:val="24"/>
+                <w:lang w:val="fr-CA"/>
+              </w:rPr>
+            </w:pPr>
+            <w:r>
+              <w:rPr>
+                <w:rFonts w:cstheme="minorHAnsi"/>
+                <w:sz w:val="24"/>
+                <w:szCs w:val="24"/>
+                <w:lang w:val="fr-CA"/>
+              </w:rPr>
+              <w:t>LED (couleur varier)</w:t>
+            </w:r>
+          </w:p>
+        </w:tc>
+        <w:tc>
+          <w:tcPr>
+            <w:tcW w:w="4675" w:type="dxa"/>
+          </w:tcPr>
+          <w:p>
+            <w:pPr>
+              <w:spacing w:line="360" w:lineRule="auto"/>
+              <w:jc w:val="center"/>
+              <w:rPr>
+                <w:rFonts w:cstheme="minorHAnsi"/>
+                <w:sz w:val="24"/>
+                <w:szCs w:val="24"/>
+                <w:lang w:val="fr-CA"/>
+              </w:rPr>
+            </w:pPr>
+            <w:r>
+              <w:rPr>
+                <w:rFonts w:cstheme="minorHAnsi"/>
+                <w:sz w:val="24"/>
+                <w:szCs w:val="24"/>
+                <w:lang w:val="fr-CA"/>
+              </w:rPr>
+              <w:t>3</w:t>
+            </w:r>
+          </w:p>
+        </w:tc>
+      </w:tr>
+      <w:tr>
+        <w:tc>
+          <w:tcPr>
+            <w:tcW w:w="4675" w:type="dxa"/>
+          </w:tcPr>
+          <w:p>
+            <w:pPr>
+              <w:spacing w:line="360" w:lineRule="auto"/>
+              <w:jc w:val="both"/>
+              <w:rPr>
+                <w:rFonts w:cstheme="minorHAnsi"/>
+                <w:sz w:val="24"/>
+                <w:szCs w:val="24"/>
+                <w:lang w:val="fr-CA"/>
+              </w:rPr>
+            </w:pPr>
+            <w:r>
+              <w:rPr>
+                <w:rFonts w:cstheme="minorHAnsi"/>
+                <w:sz w:val="24"/>
+                <w:szCs w:val="24"/>
+                <w:lang w:val="fr-CA"/>
+              </w:rPr>
+              <w:t>Platine d’essaie</w:t>
+            </w:r>
+          </w:p>
+        </w:tc>
+        <w:tc>
+          <w:tcPr>
+            <w:tcW w:w="4675" w:type="dxa"/>
+          </w:tcPr>
+          <w:p>
+            <w:pPr>
+              <w:spacing w:line="360" w:lineRule="auto"/>
+              <w:jc w:val="center"/>
+              <w:rPr>
+                <w:rFonts w:cstheme="minorHAnsi"/>
+                <w:sz w:val="24"/>
+                <w:szCs w:val="24"/>
+                <w:lang w:val="fr-CA"/>
+              </w:rPr>
+            </w:pPr>
+            <w:r>
+              <w:rPr>
+                <w:rFonts w:cstheme="minorHAnsi"/>
+                <w:sz w:val="24"/>
+                <w:szCs w:val="24"/>
+                <w:lang w:val="fr-CA"/>
+              </w:rPr>
+              <w:t>1</w:t>
+            </w:r>
+          </w:p>
+        </w:tc>
+      </w:tr>
+      <w:tr>
+        <w:tc>
+          <w:tcPr>
+            <w:tcW w:w="4675" w:type="dxa"/>
+          </w:tcPr>
+          <w:p>
+            <w:pPr>
+              <w:spacing w:line="360" w:lineRule="auto"/>
+              <w:rPr>
+                <w:rFonts w:cstheme="minorHAnsi"/>
+                <w:sz w:val="24"/>
+                <w:szCs w:val="24"/>
+                <w:lang w:val="fr-CA"/>
+              </w:rPr>
+            </w:pPr>
+            <w:proofErr w:type="spellStart"/>
+            <w:r>
+              <w:rPr>
+                <w:rFonts w:cstheme="minorHAnsi"/>
+                <w:sz w:val="24"/>
+                <w:szCs w:val="24"/>
+                <w:lang w:val="fr-CA"/>
+              </w:rPr>
+              <w:t>Cables</w:t>
+            </w:r>
+            <w:proofErr w:type="spellEnd"/>
+            <w:r>
+              <w:rPr>
+                <w:rFonts w:cstheme="minorHAnsi"/>
+                <w:sz w:val="24"/>
+                <w:szCs w:val="24"/>
+                <w:lang w:val="fr-CA"/>
+              </w:rPr>
+              <w:t xml:space="preserve"> cavalier </w:t>
+            </w:r>
+            <w:proofErr w:type="gramStart"/>
+            <w:r>
+              <w:rPr>
+                <w:rFonts w:cstheme="minorHAnsi"/>
+                <w:sz w:val="24"/>
+                <w:szCs w:val="24"/>
+                <w:lang w:val="fr-CA"/>
+              </w:rPr>
+              <w:t>( longueurs</w:t>
+            </w:r>
+            <w:proofErr w:type="gramEnd"/>
+            <w:r>
+              <w:rPr>
+                <w:rFonts w:cstheme="minorHAnsi"/>
+                <w:sz w:val="24"/>
+                <w:szCs w:val="24"/>
+                <w:lang w:val="fr-CA"/>
+              </w:rPr>
+              <w:t xml:space="preserve"> &amp; couleurs variées)</w:t>
+            </w:r>
+          </w:p>
+        </w:tc>
+        <w:tc>
+          <w:tcPr>
+            <w:tcW w:w="4675" w:type="dxa"/>
+          </w:tcPr>
+          <w:p>
+            <w:pPr>
+              <w:spacing w:line="360" w:lineRule="auto"/>
+              <w:jc w:val="center"/>
+              <w:rPr>
+                <w:rFonts w:cstheme="minorHAnsi"/>
+                <w:sz w:val="24"/>
+                <w:szCs w:val="24"/>
+                <w:lang w:val="fr-CA"/>
+              </w:rPr>
+            </w:pPr>
+            <w:r>
+              <w:rPr>
+                <w:rFonts w:cstheme="minorHAnsi"/>
+                <w:sz w:val="24"/>
+                <w:szCs w:val="24"/>
+                <w:lang w:val="fr-CA"/>
+              </w:rPr>
+              <w:t>45</w:t>
+            </w:r>
+            <w:r>
+              <w:rPr>
+                <w:rFonts w:cstheme="minorHAnsi"/>
+                <w:color w:val="FF0000"/>
+                <w:sz w:val="24"/>
+                <w:szCs w:val="24"/>
+                <w:lang w:val="fr-CA"/>
+              </w:rPr>
+              <w:t>*</w:t>
+            </w:r>
+          </w:p>
+        </w:tc>
+      </w:tr>
+      <w:tr>
+        <w:tc>
+          <w:tcPr>
+            <w:tcW w:w="9350" w:type="dxa"/>
+            <w:gridSpan w:val="2"/>
+          </w:tcPr>
+          <w:p>
+            <w:pPr>
+              <w:spacing w:line="360" w:lineRule="auto"/>
+              <w:rPr>
+                <w:rFonts w:cstheme="minorHAnsi"/>
+                <w:sz w:val="24"/>
+                <w:szCs w:val="24"/>
+                <w:lang w:val="fr-CA"/>
+              </w:rPr>
+            </w:pPr>
+            <w:r>
+              <w:rPr>
+                <w:rFonts w:cstheme="minorHAnsi"/>
+                <w:color w:val="FF0000"/>
+                <w:sz w:val="20"/>
+                <w:szCs w:val="20"/>
+                <w:lang w:val="fr-CA"/>
+              </w:rPr>
+              <w:lastRenderedPageBreak/>
+              <w:t>*</w:t>
+            </w:r>
+            <w:r>
+              <w:rPr>
+                <w:rFonts w:cstheme="minorHAnsi"/>
+                <w:sz w:val="20"/>
+                <w:szCs w:val="20"/>
+                <w:lang w:val="fr-CA"/>
+              </w:rPr>
+              <w:t xml:space="preserve">Veuillez noter que nous avons mis un nombre de </w:t>
+            </w:r>
+            <w:proofErr w:type="spellStart"/>
+            <w:r>
+              <w:rPr>
+                <w:rFonts w:cstheme="minorHAnsi"/>
+                <w:sz w:val="20"/>
+                <w:szCs w:val="20"/>
+                <w:lang w:val="fr-CA"/>
+              </w:rPr>
+              <w:t>cables</w:t>
+            </w:r>
+            <w:proofErr w:type="spellEnd"/>
+            <w:r>
+              <w:rPr>
+                <w:rFonts w:cstheme="minorHAnsi"/>
+                <w:sz w:val="20"/>
+                <w:szCs w:val="20"/>
+                <w:lang w:val="fr-CA"/>
+              </w:rPr>
+              <w:t xml:space="preserve"> </w:t>
+            </w:r>
+            <w:r>
+              <w:rPr>
+                <w:rFonts w:cstheme="minorHAnsi"/>
+                <w:sz w:val="20"/>
+                <w:szCs w:val="20"/>
+                <w:lang w:val="fr-CA"/>
+              </w:rPr>
+              <w:t xml:space="preserve">approximatif mais </w:t>
+            </w:r>
+            <w:r>
+              <w:rPr>
+                <w:rFonts w:cstheme="minorHAnsi"/>
+                <w:sz w:val="20"/>
+                <w:szCs w:val="20"/>
+                <w:lang w:val="fr-CA"/>
+              </w:rPr>
+              <w:t xml:space="preserve">supérieur au nombre réel utilisé pour le montage </w:t>
+            </w:r>
+          </w:p>
+        </w:tc>
+      </w:tr>
+      <w:tr>
+        <w:tc>
+          <w:tcPr>
+            <w:tcW w:w="4675" w:type="dxa"/>
+          </w:tcPr>
+          <w:p>
+            <w:pPr>
+              <w:spacing w:line="360" w:lineRule="auto"/>
+              <w:rPr>
+                <w:sz w:val="24"/>
+                <w:szCs w:val="24"/>
+                <w:u w:val="single"/>
+                <w:lang w:val="fr-CA"/>
+              </w:rPr>
+            </w:pPr>
+          </w:p>
+        </w:tc>
+        <w:tc>
+          <w:tcPr>
+            <w:tcW w:w="4675" w:type="dxa"/>
+          </w:tcPr>
+          <w:p>
+            <w:pPr>
+              <w:spacing w:line="360" w:lineRule="auto"/>
+              <w:rPr>
+                <w:sz w:val="24"/>
+                <w:szCs w:val="24"/>
+                <w:u w:val="single"/>
+                <w:lang w:val="fr-CA"/>
+              </w:rPr>
+            </w:pPr>
+          </w:p>
+        </w:tc>
+      </w:tr>
+      <w:tr>
+        <w:tc>
+          <w:tcPr>
+            <w:tcW w:w="4675" w:type="dxa"/>
+          </w:tcPr>
+          <w:p>
+            <w:pPr>
+              <w:spacing w:line="360" w:lineRule="auto"/>
               <w:rPr>
                 <w:sz w:val="24"/>
                 <w:szCs w:val="24"/>
@@ -726,136 +3093,6 @@
           <w:u w:val="single"/>
           <w:lang w:val="fr-CA"/>
         </w:rPr>
-        <w:t>Diagramme de classes</w:t>
-      </w:r>
-    </w:p>
-    <w:p>
-      <w:pPr>
-        <w:spacing w:line="360" w:lineRule="auto"/>
-        <w:rPr>
-          <w:sz w:val="24"/>
-          <w:szCs w:val="24"/>
-          <w:u w:val="single"/>
-          <w:lang w:val="fr-CA"/>
-        </w:rPr>
-      </w:pPr>
-      <w:r>
-        <w:rPr>
-          <w:sz w:val="24"/>
-          <w:szCs w:val="24"/>
-          <w:u w:val="single"/>
-          <w:lang w:val="fr-CA"/>
-        </w:rPr>
-        <w:t>Inventaire des pièces</w:t>
-      </w:r>
-    </w:p>
-    <w:tbl>
-      <w:tblPr>
-        <w:tblStyle w:val="Grilledutableau"/>
-        <w:tblW w:w="0" w:type="auto"/>
-        <w:tblLook w:val="04A0" w:firstRow="1" w:lastRow="0" w:firstColumn="1" w:lastColumn="0" w:noHBand="0" w:noVBand="1"/>
-      </w:tblPr>
-      <w:tblGrid>
-        <w:gridCol w:w="4675"/>
-        <w:gridCol w:w="4675"/>
-      </w:tblGrid>
-      <w:tr>
-        <w:tc>
-          <w:tcPr>
-            <w:tcW w:w="4675" w:type="dxa"/>
-          </w:tcPr>
-          <w:p>
-            <w:pPr>
-              <w:spacing w:line="360" w:lineRule="auto"/>
-              <w:rPr>
-                <w:sz w:val="24"/>
-                <w:szCs w:val="24"/>
-                <w:u w:val="single"/>
-                <w:lang w:val="fr-CA"/>
-              </w:rPr>
-            </w:pPr>
-          </w:p>
-        </w:tc>
-        <w:tc>
-          <w:tcPr>
-            <w:tcW w:w="4675" w:type="dxa"/>
-          </w:tcPr>
-          <w:p>
-            <w:pPr>
-              <w:spacing w:line="360" w:lineRule="auto"/>
-              <w:rPr>
-                <w:sz w:val="24"/>
-                <w:szCs w:val="24"/>
-                <w:u w:val="single"/>
-                <w:lang w:val="fr-CA"/>
-              </w:rPr>
-            </w:pPr>
-          </w:p>
-        </w:tc>
-      </w:tr>
-      <w:tr>
-        <w:tc>
-          <w:tcPr>
-            <w:tcW w:w="4675" w:type="dxa"/>
-          </w:tcPr>
-          <w:p>
-            <w:pPr>
-              <w:spacing w:line="360" w:lineRule="auto"/>
-              <w:rPr>
-                <w:sz w:val="24"/>
-                <w:szCs w:val="24"/>
-                <w:u w:val="single"/>
-                <w:lang w:val="fr-CA"/>
-              </w:rPr>
-            </w:pPr>
-          </w:p>
-        </w:tc>
-        <w:tc>
-          <w:tcPr>
-            <w:tcW w:w="4675" w:type="dxa"/>
-          </w:tcPr>
-          <w:p>
-            <w:pPr>
-              <w:spacing w:line="360" w:lineRule="auto"/>
-              <w:rPr>
-                <w:sz w:val="24"/>
-                <w:szCs w:val="24"/>
-                <w:u w:val="single"/>
-                <w:lang w:val="fr-CA"/>
-              </w:rPr>
-            </w:pPr>
-          </w:p>
-        </w:tc>
-      </w:tr>
-    </w:tbl>
-    <w:p>
-      <w:pPr>
-        <w:spacing w:line="360" w:lineRule="auto"/>
-        <w:rPr>
-          <w:sz w:val="24"/>
-          <w:szCs w:val="24"/>
-          <w:u w:val="single"/>
-          <w:lang w:val="fr-CA"/>
-        </w:rPr>
-      </w:pPr>
-    </w:p>
-    <w:p>
-      <w:pPr>
-        <w:spacing w:line="360" w:lineRule="auto"/>
-        <w:rPr>
-          <w:sz w:val="24"/>
-          <w:szCs w:val="24"/>
-          <w:u w:val="single"/>
-          <w:lang w:val="fr-CA"/>
-        </w:rPr>
-      </w:pPr>
-      <w:r>
-        <w:rPr>
-          <w:sz w:val="24"/>
-          <w:szCs w:val="24"/>
-          <w:u w:val="single"/>
-          <w:lang w:val="fr-CA"/>
-        </w:rPr>
         <w:t>Consommation d’énergie</w:t>
       </w:r>
     </w:p>
@@ -916,7 +3153,6 @@
           <w:u w:val="single"/>
           <w:lang w:val="fr-CA"/>
         </w:rPr>
-        <w:lastRenderedPageBreak/>
         <w:t>Manuel d’utilisation</w:t>
       </w:r>
     </w:p>
@@ -1195,6 +3431,37 @@
           <w:lang w:val="fr-CA"/>
         </w:rPr>
       </w:pPr>
+      <w:hyperlink r:id="rId12" w:history="1">
+        <w:r>
+          <w:rPr>
+            <w:rStyle w:val="Lienhypertexte"/>
+            <w:sz w:val="24"/>
+            <w:szCs w:val="24"/>
+            <w:lang w:val="fr-CA"/>
+          </w:rPr>
+          <w:t>https://iotdesignpro.com/projects/how-to-connect-esp32-mqtt-broker</w:t>
+        </w:r>
+      </w:hyperlink>
+    </w:p>
+    <w:p>
+      <w:pPr>
+        <w:spacing w:line="360" w:lineRule="auto"/>
+        <w:rPr>
+          <w:sz w:val="24"/>
+          <w:szCs w:val="24"/>
+          <w:lang w:val="fr-CA"/>
+        </w:rPr>
+      </w:pPr>
+    </w:p>
+    <w:p>
+      <w:pPr>
+        <w:spacing w:line="360" w:lineRule="auto"/>
+        <w:rPr>
+          <w:sz w:val="24"/>
+          <w:szCs w:val="24"/>
+          <w:lang w:val="fr-CA"/>
+        </w:rPr>
+      </w:pPr>
     </w:p>
     <w:p>
       <w:pPr>
@@ -1253,7 +3520,7 @@
           <w:lang w:val="fr-CA"/>
         </w:rPr>
       </w:pPr>
-      <w:hyperlink r:id="rId12" w:history="1">
+      <w:hyperlink r:id="rId13" w:history="1">
         <w:r>
           <w:rPr>
             <w:rStyle w:val="Lienhypertexte"/>
@@ -1274,7 +3541,7 @@
           <w:lang w:val="fr-CA"/>
         </w:rPr>
       </w:pPr>
-      <w:hyperlink r:id="rId13" w:history="1">
+      <w:hyperlink r:id="rId14" w:history="1">
         <w:r>
           <w:rPr>
             <w:rStyle w:val="Lienhypertexte"/>
@@ -1348,7 +3615,7 @@
           <w:lang w:val="fr-CA"/>
         </w:rPr>
       </w:pPr>
-      <w:hyperlink r:id="rId14" w:history="1">
+      <w:hyperlink r:id="rId15" w:history="1">
         <w:r>
           <w:rPr>
             <w:rStyle w:val="Lienhypertexte"/>
@@ -1370,7 +3637,7 @@
           <w:lang w:val="fr-CA"/>
         </w:rPr>
       </w:pPr>
-      <w:hyperlink r:id="rId15" w:history="1">
+      <w:hyperlink r:id="rId16" w:history="1">
         <w:r>
           <w:rPr>
             <w:rStyle w:val="Lienhypertexte"/>
@@ -1392,7 +3659,7 @@
           <w:lang w:val="fr-CA"/>
         </w:rPr>
       </w:pPr>
-      <w:hyperlink r:id="rId16" w:history="1">
+      <w:hyperlink r:id="rId17" w:history="1">
         <w:r>
           <w:rPr>
             <w:rStyle w:val="Lienhypertexte"/>

</xml_diff>

<commit_message>
Ajout schéma et texte dans fichier Word
</commit_message>
<xml_diff>
--- a/StationMeteo.docx
+++ b/StationMeteo.docx
@@ -617,15 +617,14 @@
       </w:tblPr>
       <w:tblGrid>
         <w:gridCol w:w="3116"/>
-        <w:gridCol w:w="1559"/>
-        <w:gridCol w:w="1558"/>
+        <w:gridCol w:w="3117"/>
         <w:gridCol w:w="3117"/>
       </w:tblGrid>
       <w:tr>
         <w:tc>
           <w:tcPr>
             <w:tcW w:w="9350" w:type="dxa"/>
-            <w:gridSpan w:val="4"/>
+            <w:gridSpan w:val="3"/>
           </w:tcPr>
           <w:p>
             <w:pPr>
@@ -705,7 +704,6 @@
         <w:tc>
           <w:tcPr>
             <w:tcW w:w="3117" w:type="dxa"/>
-            <w:gridSpan w:val="2"/>
           </w:tcPr>
           <w:p>
             <w:pPr>
@@ -772,7 +770,7 @@
         <w:tc>
           <w:tcPr>
             <w:tcW w:w="9350" w:type="dxa"/>
-            <w:gridSpan w:val="4"/>
+            <w:gridSpan w:val="3"/>
           </w:tcPr>
           <w:p>
             <w:pPr>
@@ -836,7 +834,6 @@
         <w:tc>
           <w:tcPr>
             <w:tcW w:w="3117" w:type="dxa"/>
-            <w:gridSpan w:val="2"/>
           </w:tcPr>
           <w:p>
             <w:pPr>
@@ -886,7 +883,16 @@
                 <w:szCs w:val="24"/>
                 <w:lang w:val="fr-CA"/>
               </w:rPr>
-              <w:t>30 minutes</w:t>
+              <w:t>6</w:t>
+            </w:r>
+            <w:r>
+              <w:rPr>
+                <w:rFonts w:cstheme="minorHAnsi"/>
+                <w:sz w:val="24"/>
+                <w:szCs w:val="24"/>
+                <w:lang w:val="fr-CA"/>
+              </w:rPr>
+              <w:t>0 minutes</w:t>
             </w:r>
           </w:p>
         </w:tc>
@@ -923,7 +929,6 @@
         <w:tc>
           <w:tcPr>
             <w:tcW w:w="3117" w:type="dxa"/>
-            <w:gridSpan w:val="2"/>
           </w:tcPr>
           <w:p>
             <w:pPr>
@@ -1010,7 +1015,6 @@
         <w:tc>
           <w:tcPr>
             <w:tcW w:w="3117" w:type="dxa"/>
-            <w:gridSpan w:val="2"/>
           </w:tcPr>
           <w:p>
             <w:pPr>
@@ -1097,7 +1101,6 @@
         <w:tc>
           <w:tcPr>
             <w:tcW w:w="3117" w:type="dxa"/>
-            <w:gridSpan w:val="2"/>
           </w:tcPr>
           <w:p>
             <w:pPr>
@@ -1184,47 +1187,28 @@
         <w:tc>
           <w:tcPr>
             <w:tcW w:w="3117" w:type="dxa"/>
-            <w:gridSpan w:val="2"/>
-          </w:tcPr>
-          <w:p>
-            <w:pPr>
-              <w:tabs>
-                <w:tab w:val="left" w:pos="948"/>
-              </w:tabs>
-              <w:spacing w:line="360" w:lineRule="auto"/>
-              <w:rPr>
-                <w:rFonts w:cstheme="minorHAnsi"/>
-                <w:sz w:val="24"/>
-                <w:szCs w:val="24"/>
-                <w:lang w:val="fr-CA"/>
-              </w:rPr>
-            </w:pPr>
-            <w:r>
-              <w:rPr>
-                <w:rFonts w:cstheme="minorHAnsi"/>
-                <w:sz w:val="24"/>
-                <w:szCs w:val="24"/>
-                <w:lang w:val="fr-CA"/>
-              </w:rPr>
-              <w:t>Sébastien Jean</w:t>
-            </w:r>
-            <w:r>
-              <w:rPr>
-                <w:rFonts w:cstheme="minorHAnsi"/>
-                <w:sz w:val="24"/>
-                <w:szCs w:val="24"/>
-                <w:lang w:val="fr-CA"/>
-              </w:rPr>
-              <w:t xml:space="preserve"> et </w:t>
-            </w:r>
-            <w:r>
-              <w:rPr>
-                <w:rFonts w:cstheme="minorHAnsi"/>
-                <w:sz w:val="24"/>
-                <w:szCs w:val="24"/>
-                <w:lang w:val="fr-CA"/>
-              </w:rPr>
-              <w:t>Nicolas Soulard-Bouchard</w:t>
+          </w:tcPr>
+          <w:p>
+            <w:pPr>
+              <w:tabs>
+                <w:tab w:val="left" w:pos="948"/>
+              </w:tabs>
+              <w:spacing w:line="360" w:lineRule="auto"/>
+              <w:rPr>
+                <w:rFonts w:cstheme="minorHAnsi"/>
+                <w:sz w:val="24"/>
+                <w:szCs w:val="24"/>
+                <w:lang w:val="fr-CA"/>
+              </w:rPr>
+            </w:pPr>
+            <w:r>
+              <w:rPr>
+                <w:rFonts w:cstheme="minorHAnsi"/>
+                <w:sz w:val="24"/>
+                <w:szCs w:val="24"/>
+                <w:lang w:val="fr-CA"/>
+              </w:rPr>
+              <w:t>Sébastien Jean et Nicolas Soulard-Bouchard</w:t>
             </w:r>
           </w:p>
         </w:tc>
@@ -1252,16 +1236,7 @@
                 <w:szCs w:val="24"/>
                 <w:lang w:val="fr-CA"/>
               </w:rPr>
-              <w:t>9</w:t>
-            </w:r>
-            <w:r>
-              <w:rPr>
-                <w:rFonts w:cstheme="minorHAnsi"/>
-                <w:sz w:val="24"/>
-                <w:szCs w:val="24"/>
-                <w:lang w:val="fr-CA"/>
-              </w:rPr>
-              <w:t>0 minutes</w:t>
+              <w:t>90 minutes</w:t>
             </w:r>
           </w:p>
         </w:tc>
@@ -1298,21 +1273,29 @@
         <w:tc>
           <w:tcPr>
             <w:tcW w:w="3117" w:type="dxa"/>
-            <w:gridSpan w:val="2"/>
-          </w:tcPr>
-          <w:p>
-            <w:pPr>
-              <w:tabs>
-                <w:tab w:val="left" w:pos="948"/>
-              </w:tabs>
-              <w:spacing w:line="360" w:lineRule="auto"/>
-              <w:rPr>
-                <w:rFonts w:cstheme="minorHAnsi"/>
-                <w:sz w:val="24"/>
-                <w:szCs w:val="24"/>
-                <w:lang w:val="fr-CA"/>
-              </w:rPr>
-            </w:pPr>
+          </w:tcPr>
+          <w:p>
+            <w:pPr>
+              <w:tabs>
+                <w:tab w:val="left" w:pos="948"/>
+              </w:tabs>
+              <w:spacing w:line="360" w:lineRule="auto"/>
+              <w:rPr>
+                <w:rFonts w:cstheme="minorHAnsi"/>
+                <w:sz w:val="24"/>
+                <w:szCs w:val="24"/>
+                <w:lang w:val="fr-CA"/>
+              </w:rPr>
+            </w:pPr>
+            <w:r>
+              <w:rPr>
+                <w:rFonts w:cstheme="minorHAnsi"/>
+                <w:sz w:val="24"/>
+                <w:szCs w:val="24"/>
+                <w:lang w:val="fr-CA"/>
+              </w:rPr>
+              <w:t>Sébastien Jean</w:t>
+            </w:r>
           </w:p>
         </w:tc>
         <w:tc>
@@ -1347,8 +1330,163 @@
       <w:tr>
         <w:tc>
           <w:tcPr>
+            <w:tcW w:w="3116" w:type="dxa"/>
+          </w:tcPr>
+          <w:p>
+            <w:pPr>
+              <w:tabs>
+                <w:tab w:val="left" w:pos="948"/>
+              </w:tabs>
+              <w:spacing w:line="360" w:lineRule="auto"/>
+              <w:rPr>
+                <w:rFonts w:cstheme="minorHAnsi"/>
+                <w:sz w:val="24"/>
+                <w:szCs w:val="24"/>
+                <w:lang w:val="fr-CA"/>
+              </w:rPr>
+            </w:pPr>
+            <w:r>
+              <w:rPr>
+                <w:rFonts w:cstheme="minorHAnsi"/>
+                <w:sz w:val="24"/>
+                <w:szCs w:val="24"/>
+                <w:lang w:val="fr-CA"/>
+              </w:rPr>
+              <w:lastRenderedPageBreak/>
+              <w:t>Consultation de la documentation</w:t>
+            </w:r>
+          </w:p>
+        </w:tc>
+        <w:tc>
+          <w:tcPr>
+            <w:tcW w:w="3117" w:type="dxa"/>
+          </w:tcPr>
+          <w:p>
+            <w:pPr>
+              <w:tabs>
+                <w:tab w:val="left" w:pos="948"/>
+              </w:tabs>
+              <w:spacing w:line="360" w:lineRule="auto"/>
+              <w:rPr>
+                <w:rFonts w:cstheme="minorHAnsi"/>
+                <w:sz w:val="24"/>
+                <w:szCs w:val="24"/>
+                <w:lang w:val="fr-CA"/>
+              </w:rPr>
+            </w:pPr>
+            <w:r>
+              <w:rPr>
+                <w:rFonts w:cstheme="minorHAnsi"/>
+                <w:sz w:val="24"/>
+                <w:szCs w:val="24"/>
+                <w:lang w:val="fr-CA"/>
+              </w:rPr>
+              <w:t xml:space="preserve">Nicolas Soulard-Bouchard et </w:t>
+            </w:r>
+            <w:r>
+              <w:rPr>
+                <w:rFonts w:cstheme="minorHAnsi"/>
+                <w:sz w:val="24"/>
+                <w:szCs w:val="24"/>
+                <w:lang w:val="fr-CA"/>
+              </w:rPr>
+              <w:t>Sébastien Jean</w:t>
+            </w:r>
+          </w:p>
+        </w:tc>
+        <w:tc>
+          <w:tcPr>
+            <w:tcW w:w="3117" w:type="dxa"/>
+          </w:tcPr>
+          <w:p>
+            <w:pPr>
+              <w:tabs>
+                <w:tab w:val="left" w:pos="948"/>
+              </w:tabs>
+              <w:spacing w:line="360" w:lineRule="auto"/>
+              <w:rPr>
+                <w:rFonts w:cstheme="minorHAnsi"/>
+                <w:sz w:val="24"/>
+                <w:szCs w:val="24"/>
+                <w:lang w:val="fr-CA"/>
+              </w:rPr>
+            </w:pPr>
+            <w:r>
+              <w:rPr>
+                <w:rFonts w:cstheme="minorHAnsi"/>
+                <w:sz w:val="24"/>
+                <w:szCs w:val="24"/>
+                <w:lang w:val="fr-CA"/>
+              </w:rPr>
+              <w:t>Au total pour les deux 600 minutes</w:t>
+            </w:r>
+          </w:p>
+        </w:tc>
+      </w:tr>
+      <w:tr>
+        <w:tc>
+          <w:tcPr>
+            <w:tcW w:w="3116" w:type="dxa"/>
+          </w:tcPr>
+          <w:p>
+            <w:pPr>
+              <w:tabs>
+                <w:tab w:val="left" w:pos="948"/>
+              </w:tabs>
+              <w:spacing w:line="360" w:lineRule="auto"/>
+              <w:rPr>
+                <w:rFonts w:cstheme="minorHAnsi"/>
+                <w:sz w:val="24"/>
+                <w:szCs w:val="24"/>
+                <w:lang w:val="fr-CA"/>
+              </w:rPr>
+            </w:pPr>
+          </w:p>
+        </w:tc>
+        <w:tc>
+          <w:tcPr>
+            <w:tcW w:w="3117" w:type="dxa"/>
+          </w:tcPr>
+          <w:p>
+            <w:pPr>
+              <w:tabs>
+                <w:tab w:val="left" w:pos="948"/>
+              </w:tabs>
+              <w:spacing w:line="360" w:lineRule="auto"/>
+              <w:rPr>
+                <w:rFonts w:cstheme="minorHAnsi"/>
+                <w:sz w:val="24"/>
+                <w:szCs w:val="24"/>
+                <w:lang w:val="fr-CA"/>
+              </w:rPr>
+            </w:pPr>
+          </w:p>
+        </w:tc>
+        <w:tc>
+          <w:tcPr>
+            <w:tcW w:w="3117" w:type="dxa"/>
+          </w:tcPr>
+          <w:p>
+            <w:pPr>
+              <w:tabs>
+                <w:tab w:val="left" w:pos="948"/>
+              </w:tabs>
+              <w:spacing w:line="360" w:lineRule="auto"/>
+              <w:rPr>
+                <w:rFonts w:cstheme="minorHAnsi"/>
+                <w:sz w:val="24"/>
+                <w:szCs w:val="24"/>
+                <w:lang w:val="fr-CA"/>
+              </w:rPr>
+            </w:pPr>
+          </w:p>
+        </w:tc>
+      </w:tr>
+      <w:tr>
+        <w:tc>
+          <w:tcPr>
             <w:tcW w:w="9350" w:type="dxa"/>
-            <w:gridSpan w:val="4"/>
+            <w:gridSpan w:val="3"/>
           </w:tcPr>
           <w:p>
             <w:pPr>
@@ -1373,31 +1511,7 @@
                 <w:szCs w:val="24"/>
                 <w:lang w:val="fr-CA"/>
               </w:rPr>
-              <w:t>Simulation (</w:t>
-            </w:r>
-            <w:proofErr w:type="spellStart"/>
-            <w:r>
-              <w:rPr>
-                <w:rFonts w:cstheme="minorHAnsi"/>
-                <w:b/>
-                <w:bCs/>
-                <w:sz w:val="24"/>
-                <w:szCs w:val="24"/>
-                <w:lang w:val="fr-CA"/>
-              </w:rPr>
-              <w:t>Thinkercad</w:t>
-            </w:r>
-            <w:proofErr w:type="spellEnd"/>
-            <w:r>
-              <w:rPr>
-                <w:rFonts w:cstheme="minorHAnsi"/>
-                <w:b/>
-                <w:bCs/>
-                <w:sz w:val="24"/>
-                <w:szCs w:val="24"/>
-                <w:lang w:val="fr-CA"/>
-              </w:rPr>
-              <w:t>)</w:t>
+              <w:t>Montage schéma et plan</w:t>
             </w:r>
           </w:p>
         </w:tc>
@@ -1423,33 +1537,31 @@
                 <w:lang w:val="fr-CA"/>
               </w:rPr>
             </w:pPr>
-            <w:proofErr w:type="gramStart"/>
-            <w:r>
-              <w:rPr>
-                <w:rFonts w:cstheme="minorHAnsi"/>
-                <w:sz w:val="24"/>
-                <w:szCs w:val="24"/>
-                <w:lang w:val="fr-CA"/>
-              </w:rPr>
-              <w:lastRenderedPageBreak/>
-              <w:t>schéma</w:t>
-            </w:r>
-            <w:proofErr w:type="gramEnd"/>
-            <w:r>
-              <w:rPr>
-                <w:rFonts w:cstheme="minorHAnsi"/>
-                <w:sz w:val="24"/>
-                <w:szCs w:val="24"/>
-                <w:lang w:val="fr-CA"/>
-              </w:rPr>
-              <w:t xml:space="preserve"> </w:t>
-            </w:r>
+            <w:r>
+              <w:rPr>
+                <w:rFonts w:cstheme="minorHAnsi"/>
+                <w:sz w:val="24"/>
+                <w:szCs w:val="24"/>
+                <w:lang w:val="fr-CA"/>
+              </w:rPr>
+              <w:t xml:space="preserve">Schéma sur </w:t>
+            </w:r>
+            <w:proofErr w:type="spellStart"/>
+            <w:r>
+              <w:rPr>
+                <w:rFonts w:cstheme="minorHAnsi"/>
+                <w:sz w:val="24"/>
+                <w:szCs w:val="24"/>
+                <w:lang w:val="fr-CA"/>
+              </w:rPr>
+              <w:t>Fritzing</w:t>
+            </w:r>
+            <w:proofErr w:type="spellEnd"/>
           </w:p>
         </w:tc>
         <w:tc>
           <w:tcPr>
             <w:tcW w:w="3117" w:type="dxa"/>
-            <w:gridSpan w:val="2"/>
           </w:tcPr>
           <w:p>
             <w:pPr>
@@ -1499,25 +1611,116 @@
                 <w:szCs w:val="24"/>
                 <w:lang w:val="fr-CA"/>
               </w:rPr>
-              <w:t>30</w:t>
-            </w:r>
-            <w:r>
-              <w:rPr>
-                <w:rFonts w:cstheme="minorHAnsi"/>
-                <w:sz w:val="24"/>
-                <w:szCs w:val="24"/>
-                <w:lang w:val="fr-CA"/>
-              </w:rPr>
-              <w:t xml:space="preserve"> minutes</w:t>
+              <w:t>30 minutes</w:t>
             </w:r>
           </w:p>
         </w:tc>
       </w:tr>
       <w:tr>
+        <w:trPr>
+          <w:trHeight w:val="566"/>
+        </w:trPr>
+        <w:tc>
+          <w:tcPr>
+            <w:tcW w:w="3116" w:type="dxa"/>
+          </w:tcPr>
+          <w:p>
+            <w:pPr>
+              <w:tabs>
+                <w:tab w:val="left" w:pos="948"/>
+              </w:tabs>
+              <w:spacing w:line="360" w:lineRule="auto"/>
+              <w:rPr>
+                <w:rFonts w:cstheme="minorHAnsi"/>
+                <w:sz w:val="24"/>
+                <w:szCs w:val="24"/>
+                <w:lang w:val="fr-CA"/>
+              </w:rPr>
+            </w:pPr>
+            <w:r>
+              <w:rPr>
+                <w:rFonts w:cstheme="minorHAnsi"/>
+                <w:sz w:val="24"/>
+                <w:szCs w:val="24"/>
+                <w:lang w:val="fr-CA"/>
+              </w:rPr>
+              <w:t xml:space="preserve">Plan sur </w:t>
+            </w:r>
+            <w:proofErr w:type="spellStart"/>
+            <w:r>
+              <w:rPr>
+                <w:rFonts w:cstheme="minorHAnsi"/>
+                <w:sz w:val="24"/>
+                <w:szCs w:val="24"/>
+                <w:lang w:val="fr-CA"/>
+              </w:rPr>
+              <w:t>Fritzing</w:t>
+            </w:r>
+            <w:proofErr w:type="spellEnd"/>
+          </w:p>
+        </w:tc>
+        <w:tc>
+          <w:tcPr>
+            <w:tcW w:w="3117" w:type="dxa"/>
+          </w:tcPr>
+          <w:p>
+            <w:pPr>
+              <w:tabs>
+                <w:tab w:val="left" w:pos="948"/>
+              </w:tabs>
+              <w:spacing w:line="360" w:lineRule="auto"/>
+              <w:rPr>
+                <w:rFonts w:cstheme="minorHAnsi"/>
+                <w:sz w:val="24"/>
+                <w:szCs w:val="24"/>
+                <w:lang w:val="fr-CA"/>
+              </w:rPr>
+            </w:pPr>
+            <w:r>
+              <w:rPr>
+                <w:rFonts w:cstheme="minorHAnsi"/>
+                <w:sz w:val="24"/>
+                <w:szCs w:val="24"/>
+                <w:lang w:val="fr-CA"/>
+              </w:rPr>
+              <w:t>Nicolas Soulard-Bouchard</w:t>
+            </w:r>
+          </w:p>
+        </w:tc>
+        <w:tc>
+          <w:tcPr>
+            <w:tcW w:w="3117" w:type="dxa"/>
+          </w:tcPr>
+          <w:p>
+            <w:pPr>
+              <w:tabs>
+                <w:tab w:val="left" w:pos="948"/>
+              </w:tabs>
+              <w:spacing w:line="360" w:lineRule="auto"/>
+              <w:rPr>
+                <w:rFonts w:cstheme="minorHAnsi"/>
+                <w:sz w:val="24"/>
+                <w:szCs w:val="24"/>
+                <w:lang w:val="fr-CA"/>
+              </w:rPr>
+            </w:pPr>
+            <w:r>
+              <w:rPr>
+                <w:rFonts w:cstheme="minorHAnsi"/>
+                <w:sz w:val="24"/>
+                <w:szCs w:val="24"/>
+                <w:lang w:val="fr-CA"/>
+              </w:rPr>
+              <w:t>30 minutes</w:t>
+            </w:r>
+          </w:p>
+        </w:tc>
+      </w:tr>
+      <w:tr>
         <w:tc>
           <w:tcPr>
             <w:tcW w:w="9350" w:type="dxa"/>
-            <w:gridSpan w:val="4"/>
+            <w:gridSpan w:val="3"/>
           </w:tcPr>
           <w:p>
             <w:pPr>
@@ -1579,7 +1782,6 @@
         <w:tc>
           <w:tcPr>
             <w:tcW w:w="3117" w:type="dxa"/>
-            <w:gridSpan w:val="2"/>
           </w:tcPr>
           <w:p>
             <w:pPr>
@@ -1659,14 +1861,13 @@
                 <w:szCs w:val="24"/>
                 <w:lang w:val="fr-CA"/>
               </w:rPr>
-              <w:t xml:space="preserve">Coder Classe </w:t>
+              <w:t>Coder Classe LED</w:t>
             </w:r>
           </w:p>
         </w:tc>
         <w:tc>
           <w:tcPr>
             <w:tcW w:w="3117" w:type="dxa"/>
-            <w:gridSpan w:val="2"/>
           </w:tcPr>
           <w:p>
             <w:pPr>
@@ -1716,7 +1917,7 @@
                 <w:szCs w:val="24"/>
                 <w:lang w:val="fr-CA"/>
               </w:rPr>
-              <w:t>30 minutes</w:t>
+              <w:t>15 minutes</w:t>
             </w:r>
           </w:p>
         </w:tc>
@@ -1746,36 +1947,35 @@
                 <w:szCs w:val="24"/>
                 <w:lang w:val="fr-CA"/>
               </w:rPr>
-              <w:t xml:space="preserve">Coder Classe </w:t>
+              <w:t>Coder Classe Fenêtre</w:t>
             </w:r>
           </w:p>
         </w:tc>
         <w:tc>
           <w:tcPr>
             <w:tcW w:w="3117" w:type="dxa"/>
-            <w:gridSpan w:val="2"/>
-          </w:tcPr>
-          <w:p>
-            <w:pPr>
-              <w:tabs>
-                <w:tab w:val="left" w:pos="948"/>
-              </w:tabs>
-              <w:spacing w:line="360" w:lineRule="auto"/>
-              <w:rPr>
-                <w:rFonts w:cstheme="minorHAnsi"/>
-                <w:sz w:val="24"/>
-                <w:szCs w:val="24"/>
-                <w:lang w:val="fr-CA"/>
-              </w:rPr>
-            </w:pPr>
-            <w:r>
-              <w:rPr>
-                <w:rFonts w:cstheme="minorHAnsi"/>
-                <w:sz w:val="24"/>
-                <w:szCs w:val="24"/>
-                <w:lang w:val="fr-CA"/>
-              </w:rPr>
-              <w:t>Nicolas Soulard-Bouchard</w:t>
+          </w:tcPr>
+          <w:p>
+            <w:pPr>
+              <w:tabs>
+                <w:tab w:val="left" w:pos="948"/>
+              </w:tabs>
+              <w:spacing w:line="360" w:lineRule="auto"/>
+              <w:rPr>
+                <w:rFonts w:cstheme="minorHAnsi"/>
+                <w:sz w:val="24"/>
+                <w:szCs w:val="24"/>
+                <w:lang w:val="fr-CA"/>
+              </w:rPr>
+            </w:pPr>
+            <w:r>
+              <w:rPr>
+                <w:rFonts w:cstheme="minorHAnsi"/>
+                <w:sz w:val="24"/>
+                <w:szCs w:val="24"/>
+                <w:lang w:val="fr-CA"/>
+              </w:rPr>
+              <w:t>Sébastien Jean</w:t>
             </w:r>
           </w:p>
         </w:tc>
@@ -1803,7 +2003,7 @@
                 <w:szCs w:val="24"/>
                 <w:lang w:val="fr-CA"/>
               </w:rPr>
-              <w:t>60 minutes</w:t>
+              <w:t>15 minutes</w:t>
             </w:r>
           </w:p>
         </w:tc>
@@ -1835,57 +2035,44 @@
               </w:rPr>
               <w:t xml:space="preserve">Coder Classe </w:t>
             </w:r>
+            <w:proofErr w:type="spellStart"/>
+            <w:r>
+              <w:rPr>
+                <w:rFonts w:cstheme="minorHAnsi"/>
+                <w:sz w:val="24"/>
+                <w:szCs w:val="24"/>
+                <w:lang w:val="fr-CA"/>
+              </w:rPr>
+              <w:t>GestionnaireDeFenêtre</w:t>
+            </w:r>
+            <w:proofErr w:type="spellEnd"/>
           </w:p>
         </w:tc>
         <w:tc>
           <w:tcPr>
             <w:tcW w:w="3117" w:type="dxa"/>
-            <w:gridSpan w:val="2"/>
-          </w:tcPr>
-          <w:p>
-            <w:pPr>
-              <w:tabs>
-                <w:tab w:val="left" w:pos="948"/>
-              </w:tabs>
-              <w:spacing w:line="360" w:lineRule="auto"/>
-              <w:rPr>
-                <w:rFonts w:cstheme="minorHAnsi"/>
-                <w:sz w:val="24"/>
-                <w:szCs w:val="24"/>
-                <w:lang w:val="fr-CA"/>
-              </w:rPr>
-            </w:pPr>
-            <w:r>
-              <w:rPr>
-                <w:rFonts w:cstheme="minorHAnsi"/>
-                <w:sz w:val="24"/>
-                <w:szCs w:val="24"/>
-              </w:rPr>
-              <w:t>Nicolas S-B</w:t>
-            </w:r>
-            <w:r>
-              <w:rPr>
-                <w:rFonts w:cstheme="minorHAnsi"/>
-                <w:sz w:val="24"/>
-                <w:szCs w:val="24"/>
-              </w:rPr>
-              <w:t>.</w:t>
-            </w:r>
-            <w:r>
-              <w:rPr>
-                <w:rFonts w:cstheme="minorHAnsi"/>
-                <w:sz w:val="24"/>
-                <w:szCs w:val="24"/>
-              </w:rPr>
-              <w:t xml:space="preserve"> &amp; Sébastien J</w:t>
-            </w:r>
-            <w:r>
-              <w:rPr>
-                <w:rFonts w:cstheme="minorHAnsi"/>
-                <w:sz w:val="24"/>
-                <w:szCs w:val="24"/>
-              </w:rPr>
-              <w:t>.</w:t>
+          </w:tcPr>
+          <w:p>
+            <w:pPr>
+              <w:tabs>
+                <w:tab w:val="left" w:pos="948"/>
+              </w:tabs>
+              <w:spacing w:line="360" w:lineRule="auto"/>
+              <w:rPr>
+                <w:rFonts w:cstheme="minorHAnsi"/>
+                <w:sz w:val="24"/>
+                <w:szCs w:val="24"/>
+                <w:lang w:val="fr-CA"/>
+              </w:rPr>
+            </w:pPr>
+            <w:r>
+              <w:rPr>
+                <w:rFonts w:cstheme="minorHAnsi"/>
+                <w:sz w:val="24"/>
+                <w:szCs w:val="24"/>
+                <w:lang w:val="fr-CA"/>
+              </w:rPr>
+              <w:t>Sébastien Jean</w:t>
             </w:r>
           </w:p>
         </w:tc>
@@ -1913,7 +2100,7 @@
                 <w:szCs w:val="24"/>
                 <w:lang w:val="fr-CA"/>
               </w:rPr>
-              <w:t>60 minutes</w:t>
+              <w:t>30 minutes</w:t>
             </w:r>
           </w:p>
         </w:tc>
@@ -1936,53 +2123,41 @@
                 <w:lang w:val="fr-CA"/>
               </w:rPr>
             </w:pPr>
-            <w:proofErr w:type="spellStart"/>
-            <w:r>
-              <w:rPr>
-                <w:rFonts w:cstheme="minorHAnsi"/>
-                <w:sz w:val="24"/>
-                <w:szCs w:val="24"/>
-                <w:lang w:val="fr-CA"/>
-              </w:rPr>
-              <w:t>Débuggage</w:t>
-            </w:r>
-            <w:proofErr w:type="spellEnd"/>
-            <w:r>
-              <w:rPr>
-                <w:rFonts w:cstheme="minorHAnsi"/>
-                <w:color w:val="FF0000"/>
-                <w:sz w:val="24"/>
-                <w:szCs w:val="24"/>
-                <w:lang w:val="fr-CA"/>
-              </w:rPr>
-              <w:t>**</w:t>
+            <w:r>
+              <w:rPr>
+                <w:rFonts w:cstheme="minorHAnsi"/>
+                <w:sz w:val="24"/>
+                <w:szCs w:val="24"/>
+                <w:lang w:val="fr-CA"/>
+              </w:rPr>
+              <w:t>Coder Classe Capteur</w:t>
             </w:r>
           </w:p>
         </w:tc>
         <w:tc>
           <w:tcPr>
             <w:tcW w:w="3117" w:type="dxa"/>
-            <w:gridSpan w:val="2"/>
-          </w:tcPr>
-          <w:p>
-            <w:pPr>
-              <w:tabs>
-                <w:tab w:val="left" w:pos="948"/>
-              </w:tabs>
-              <w:spacing w:line="360" w:lineRule="auto"/>
-              <w:rPr>
-                <w:rFonts w:cstheme="minorHAnsi"/>
-                <w:sz w:val="24"/>
-                <w:szCs w:val="24"/>
-              </w:rPr>
-            </w:pPr>
-            <w:r>
-              <w:rPr>
-                <w:rFonts w:cstheme="minorHAnsi"/>
-                <w:sz w:val="24"/>
-                <w:szCs w:val="24"/>
-              </w:rPr>
-              <w:t>Nicolas S-B</w:t>
+          </w:tcPr>
+          <w:p>
+            <w:pPr>
+              <w:tabs>
+                <w:tab w:val="left" w:pos="948"/>
+              </w:tabs>
+              <w:spacing w:line="360" w:lineRule="auto"/>
+              <w:rPr>
+                <w:rFonts w:cstheme="minorHAnsi"/>
+                <w:sz w:val="24"/>
+                <w:szCs w:val="24"/>
+              </w:rPr>
+            </w:pPr>
+            <w:r>
+              <w:rPr>
+                <w:rFonts w:cstheme="minorHAnsi"/>
+                <w:sz w:val="24"/>
+                <w:szCs w:val="24"/>
+                <w:lang w:val="fr-CA"/>
+              </w:rPr>
+              <w:t>Sébastien Jean</w:t>
             </w:r>
           </w:p>
         </w:tc>
@@ -2010,19 +2185,8 @@
                 <w:szCs w:val="24"/>
                 <w:lang w:val="fr-CA"/>
               </w:rPr>
-              <w:t xml:space="preserve"> </w:t>
-            </w:r>
-            <w:proofErr w:type="gramStart"/>
-            <w:r>
-              <w:rPr>
-                <w:rFonts w:cstheme="minorHAnsi"/>
-                <w:sz w:val="24"/>
-                <w:szCs w:val="24"/>
-                <w:lang w:val="fr-CA"/>
-              </w:rPr>
-              <w:t>minutes</w:t>
-            </w:r>
-            <w:proofErr w:type="gramEnd"/>
+              <w:t>15 minutes</w:t>
+            </w:r>
           </w:p>
         </w:tc>
       </w:tr>
@@ -2044,6 +2208,15 @@
                 <w:lang w:val="fr-CA"/>
               </w:rPr>
             </w:pPr>
+            <w:r>
+              <w:rPr>
+                <w:rFonts w:cstheme="minorHAnsi"/>
+                <w:sz w:val="24"/>
+                <w:szCs w:val="24"/>
+                <w:lang w:val="fr-CA"/>
+              </w:rPr>
+              <w:t xml:space="preserve">Coder Classe </w:t>
+            </w:r>
             <w:proofErr w:type="spellStart"/>
             <w:r>
               <w:rPr>
@@ -2052,43 +2225,33 @@
                 <w:szCs w:val="24"/>
                 <w:lang w:val="fr-CA"/>
               </w:rPr>
-              <w:t>Débuggage</w:t>
+              <w:t>ClientCourtierDeMessage</w:t>
             </w:r>
             <w:proofErr w:type="spellEnd"/>
-            <w:r>
-              <w:rPr>
-                <w:rFonts w:cstheme="minorHAnsi"/>
-                <w:color w:val="FF0000"/>
-                <w:sz w:val="24"/>
-                <w:szCs w:val="24"/>
-                <w:lang w:val="fr-CA"/>
-              </w:rPr>
-              <w:t>**</w:t>
-            </w:r>
           </w:p>
         </w:tc>
         <w:tc>
           <w:tcPr>
             <w:tcW w:w="3117" w:type="dxa"/>
-            <w:gridSpan w:val="2"/>
-          </w:tcPr>
-          <w:p>
-            <w:pPr>
-              <w:tabs>
-                <w:tab w:val="left" w:pos="948"/>
-              </w:tabs>
-              <w:spacing w:line="360" w:lineRule="auto"/>
-              <w:rPr>
-                <w:rFonts w:cstheme="minorHAnsi"/>
-                <w:sz w:val="24"/>
-                <w:szCs w:val="24"/>
-              </w:rPr>
-            </w:pPr>
-            <w:r>
-              <w:rPr>
-                <w:rFonts w:cstheme="minorHAnsi"/>
-                <w:sz w:val="24"/>
-                <w:szCs w:val="24"/>
+          </w:tcPr>
+          <w:p>
+            <w:pPr>
+              <w:tabs>
+                <w:tab w:val="left" w:pos="948"/>
+              </w:tabs>
+              <w:spacing w:line="360" w:lineRule="auto"/>
+              <w:rPr>
+                <w:rFonts w:cstheme="minorHAnsi"/>
+                <w:sz w:val="24"/>
+                <w:szCs w:val="24"/>
+              </w:rPr>
+            </w:pPr>
+            <w:r>
+              <w:rPr>
+                <w:rFonts w:cstheme="minorHAnsi"/>
+                <w:sz w:val="24"/>
+                <w:szCs w:val="24"/>
+                <w:lang w:val="fr-CA"/>
               </w:rPr>
               <w:t>Sébastien Jean</w:t>
             </w:r>
@@ -2118,27 +2281,835 @@
                 <w:szCs w:val="24"/>
                 <w:lang w:val="fr-CA"/>
               </w:rPr>
-              <w:t xml:space="preserve"> </w:t>
-            </w:r>
-            <w:proofErr w:type="gramStart"/>
-            <w:r>
-              <w:rPr>
-                <w:rFonts w:cstheme="minorHAnsi"/>
-                <w:sz w:val="24"/>
-                <w:szCs w:val="24"/>
-                <w:lang w:val="fr-CA"/>
-              </w:rPr>
-              <w:t>minutes</w:t>
-            </w:r>
-            <w:proofErr w:type="gramEnd"/>
+              <w:t>15 minutes</w:t>
+            </w:r>
           </w:p>
         </w:tc>
       </w:tr>
       <w:tr>
         <w:tc>
           <w:tcPr>
+            <w:tcW w:w="3116" w:type="dxa"/>
+          </w:tcPr>
+          <w:p>
+            <w:pPr>
+              <w:tabs>
+                <w:tab w:val="left" w:pos="948"/>
+              </w:tabs>
+              <w:spacing w:line="360" w:lineRule="auto"/>
+              <w:rPr>
+                <w:rFonts w:cstheme="minorHAnsi"/>
+                <w:sz w:val="24"/>
+                <w:szCs w:val="24"/>
+                <w:lang w:val="fr-CA"/>
+              </w:rPr>
+            </w:pPr>
+            <w:r>
+              <w:rPr>
+                <w:rFonts w:cstheme="minorHAnsi"/>
+                <w:sz w:val="24"/>
+                <w:szCs w:val="24"/>
+                <w:lang w:val="fr-CA"/>
+              </w:rPr>
+              <w:t xml:space="preserve">Coder Classe </w:t>
+            </w:r>
+            <w:proofErr w:type="spellStart"/>
+            <w:r>
+              <w:rPr>
+                <w:rFonts w:cstheme="minorHAnsi"/>
+                <w:sz w:val="24"/>
+                <w:szCs w:val="24"/>
+                <w:lang w:val="fr-CA"/>
+              </w:rPr>
+              <w:t>StationMeteo</w:t>
+            </w:r>
+            <w:proofErr w:type="spellEnd"/>
+          </w:p>
+        </w:tc>
+        <w:tc>
+          <w:tcPr>
+            <w:tcW w:w="3117" w:type="dxa"/>
+          </w:tcPr>
+          <w:p>
+            <w:pPr>
+              <w:tabs>
+                <w:tab w:val="left" w:pos="948"/>
+              </w:tabs>
+              <w:spacing w:line="360" w:lineRule="auto"/>
+              <w:rPr>
+                <w:rFonts w:cstheme="minorHAnsi"/>
+                <w:sz w:val="24"/>
+                <w:szCs w:val="24"/>
+              </w:rPr>
+            </w:pPr>
+            <w:r>
+              <w:rPr>
+                <w:rFonts w:cstheme="minorHAnsi"/>
+                <w:sz w:val="24"/>
+                <w:szCs w:val="24"/>
+                <w:lang w:val="fr-CA"/>
+              </w:rPr>
+              <w:t>Sébastien Jean</w:t>
+            </w:r>
+          </w:p>
+        </w:tc>
+        <w:tc>
+          <w:tcPr>
+            <w:tcW w:w="3117" w:type="dxa"/>
+          </w:tcPr>
+          <w:p>
+            <w:pPr>
+              <w:tabs>
+                <w:tab w:val="left" w:pos="948"/>
+              </w:tabs>
+              <w:spacing w:line="360" w:lineRule="auto"/>
+              <w:rPr>
+                <w:rFonts w:cstheme="minorHAnsi"/>
+                <w:sz w:val="24"/>
+                <w:szCs w:val="24"/>
+                <w:lang w:val="fr-CA"/>
+              </w:rPr>
+            </w:pPr>
+            <w:r>
+              <w:rPr>
+                <w:rFonts w:cstheme="minorHAnsi"/>
+                <w:sz w:val="24"/>
+                <w:szCs w:val="24"/>
+                <w:lang w:val="fr-CA"/>
+              </w:rPr>
+              <w:t>15 minutes</w:t>
+            </w:r>
+          </w:p>
+        </w:tc>
+      </w:tr>
+      <w:tr>
+        <w:tc>
+          <w:tcPr>
+            <w:tcW w:w="3116" w:type="dxa"/>
+          </w:tcPr>
+          <w:p>
+            <w:pPr>
+              <w:tabs>
+                <w:tab w:val="left" w:pos="948"/>
+              </w:tabs>
+              <w:spacing w:line="360" w:lineRule="auto"/>
+              <w:rPr>
+                <w:rFonts w:cstheme="minorHAnsi"/>
+                <w:sz w:val="24"/>
+                <w:szCs w:val="24"/>
+                <w:lang w:val="fr-CA"/>
+              </w:rPr>
+            </w:pPr>
+            <w:r>
+              <w:rPr>
+                <w:rFonts w:cstheme="minorHAnsi"/>
+                <w:sz w:val="24"/>
+                <w:szCs w:val="24"/>
+                <w:lang w:val="fr-CA"/>
+              </w:rPr>
+              <w:t xml:space="preserve">Coder fichier </w:t>
+            </w:r>
+            <w:proofErr w:type="spellStart"/>
+            <w:r>
+              <w:rPr>
+                <w:rFonts w:cstheme="minorHAnsi"/>
+                <w:sz w:val="24"/>
+                <w:szCs w:val="24"/>
+                <w:lang w:val="fr-CA"/>
+              </w:rPr>
+              <w:t>Credential</w:t>
+            </w:r>
+            <w:proofErr w:type="spellEnd"/>
+          </w:p>
+        </w:tc>
+        <w:tc>
+          <w:tcPr>
+            <w:tcW w:w="3117" w:type="dxa"/>
+          </w:tcPr>
+          <w:p>
+            <w:pPr>
+              <w:tabs>
+                <w:tab w:val="left" w:pos="948"/>
+              </w:tabs>
+              <w:spacing w:line="360" w:lineRule="auto"/>
+              <w:rPr>
+                <w:rFonts w:cstheme="minorHAnsi"/>
+                <w:sz w:val="24"/>
+                <w:szCs w:val="24"/>
+                <w:lang w:val="fr-CA"/>
+              </w:rPr>
+            </w:pPr>
+            <w:r>
+              <w:rPr>
+                <w:rFonts w:cstheme="minorHAnsi"/>
+                <w:sz w:val="24"/>
+                <w:szCs w:val="24"/>
+                <w:lang w:val="fr-CA"/>
+              </w:rPr>
+              <w:t>Sébastien Jean</w:t>
+            </w:r>
+          </w:p>
+        </w:tc>
+        <w:tc>
+          <w:tcPr>
+            <w:tcW w:w="3117" w:type="dxa"/>
+          </w:tcPr>
+          <w:p>
+            <w:pPr>
+              <w:tabs>
+                <w:tab w:val="left" w:pos="948"/>
+              </w:tabs>
+              <w:spacing w:line="360" w:lineRule="auto"/>
+              <w:rPr>
+                <w:rFonts w:cstheme="minorHAnsi"/>
+                <w:sz w:val="24"/>
+                <w:szCs w:val="24"/>
+                <w:lang w:val="fr-CA"/>
+              </w:rPr>
+            </w:pPr>
+            <w:r>
+              <w:rPr>
+                <w:rFonts w:cstheme="minorHAnsi"/>
+                <w:sz w:val="24"/>
+                <w:szCs w:val="24"/>
+                <w:lang w:val="fr-CA"/>
+              </w:rPr>
+              <w:t>5 minutes</w:t>
+            </w:r>
+          </w:p>
+        </w:tc>
+      </w:tr>
+      <w:tr>
+        <w:tc>
+          <w:tcPr>
+            <w:tcW w:w="3116" w:type="dxa"/>
+          </w:tcPr>
+          <w:p>
+            <w:pPr>
+              <w:tabs>
+                <w:tab w:val="left" w:pos="948"/>
+              </w:tabs>
+              <w:spacing w:line="360" w:lineRule="auto"/>
+              <w:rPr>
+                <w:rFonts w:cstheme="minorHAnsi"/>
+                <w:sz w:val="24"/>
+                <w:szCs w:val="24"/>
+                <w:lang w:val="fr-CA"/>
+              </w:rPr>
+            </w:pPr>
+            <w:r>
+              <w:rPr>
+                <w:rFonts w:cstheme="minorHAnsi"/>
+                <w:sz w:val="24"/>
+                <w:szCs w:val="24"/>
+                <w:lang w:val="fr-CA"/>
+              </w:rPr>
+              <w:t>Restructuration du code procédurale afin de respecter les principes de POO</w:t>
+            </w:r>
+          </w:p>
+        </w:tc>
+        <w:tc>
+          <w:tcPr>
+            <w:tcW w:w="3117" w:type="dxa"/>
+          </w:tcPr>
+          <w:p>
+            <w:pPr>
+              <w:tabs>
+                <w:tab w:val="left" w:pos="948"/>
+              </w:tabs>
+              <w:spacing w:line="360" w:lineRule="auto"/>
+              <w:rPr>
+                <w:rFonts w:cstheme="minorHAnsi"/>
+                <w:sz w:val="24"/>
+                <w:szCs w:val="24"/>
+                <w:lang w:val="fr-CA"/>
+              </w:rPr>
+            </w:pPr>
+            <w:r>
+              <w:rPr>
+                <w:rFonts w:cstheme="minorHAnsi"/>
+                <w:sz w:val="24"/>
+                <w:szCs w:val="24"/>
+                <w:lang w:val="fr-CA"/>
+              </w:rPr>
+              <w:t>Nicolas Soulard-Bouchard</w:t>
+            </w:r>
+          </w:p>
+        </w:tc>
+        <w:tc>
+          <w:tcPr>
+            <w:tcW w:w="3117" w:type="dxa"/>
+          </w:tcPr>
+          <w:p>
+            <w:pPr>
+              <w:tabs>
+                <w:tab w:val="left" w:pos="948"/>
+              </w:tabs>
+              <w:spacing w:line="360" w:lineRule="auto"/>
+              <w:rPr>
+                <w:rFonts w:cstheme="minorHAnsi"/>
+                <w:sz w:val="24"/>
+                <w:szCs w:val="24"/>
+                <w:lang w:val="fr-CA"/>
+              </w:rPr>
+            </w:pPr>
+            <w:r>
+              <w:rPr>
+                <w:rFonts w:cstheme="minorHAnsi"/>
+                <w:sz w:val="24"/>
+                <w:szCs w:val="24"/>
+                <w:lang w:val="fr-CA"/>
+              </w:rPr>
+              <w:t>30 minutes</w:t>
+            </w:r>
+          </w:p>
+        </w:tc>
+      </w:tr>
+      <w:tr>
+        <w:tc>
+          <w:tcPr>
             <w:tcW w:w="9350" w:type="dxa"/>
-            <w:gridSpan w:val="4"/>
+            <w:gridSpan w:val="3"/>
+          </w:tcPr>
+          <w:p>
+            <w:pPr>
+              <w:tabs>
+                <w:tab w:val="left" w:pos="948"/>
+              </w:tabs>
+              <w:spacing w:line="360" w:lineRule="auto"/>
+              <w:jc w:val="center"/>
+              <w:rPr>
+                <w:rFonts w:cstheme="minorHAnsi"/>
+                <w:b/>
+                <w:bCs/>
+                <w:sz w:val="24"/>
+                <w:szCs w:val="24"/>
+                <w:lang w:val="fr-CA"/>
+              </w:rPr>
+            </w:pPr>
+            <w:r>
+              <w:rPr>
+                <w:rFonts w:cstheme="minorHAnsi"/>
+                <w:b/>
+                <w:bCs/>
+                <w:sz w:val="24"/>
+                <w:szCs w:val="24"/>
+                <w:lang w:val="fr-CA"/>
+              </w:rPr>
+              <w:t>Configuration des VM</w:t>
+            </w:r>
+          </w:p>
+        </w:tc>
+      </w:tr>
+      <w:tr>
+        <w:tc>
+          <w:tcPr>
+            <w:tcW w:w="3116" w:type="dxa"/>
+          </w:tcPr>
+          <w:p>
+            <w:pPr>
+              <w:tabs>
+                <w:tab w:val="left" w:pos="948"/>
+              </w:tabs>
+              <w:spacing w:line="360" w:lineRule="auto"/>
+              <w:rPr>
+                <w:rFonts w:cstheme="minorHAnsi"/>
+                <w:sz w:val="24"/>
+                <w:szCs w:val="24"/>
+                <w:lang w:val="fr-CA"/>
+              </w:rPr>
+            </w:pPr>
+            <w:r>
+              <w:rPr>
+                <w:rFonts w:cstheme="minorHAnsi"/>
+                <w:sz w:val="24"/>
+                <w:szCs w:val="24"/>
+                <w:lang w:val="fr-CA"/>
+              </w:rPr>
+              <w:t xml:space="preserve">Installation </w:t>
+            </w:r>
+            <w:r>
+              <w:rPr>
+                <w:rFonts w:cstheme="minorHAnsi"/>
+                <w:sz w:val="24"/>
+                <w:szCs w:val="24"/>
+                <w:lang w:val="fr-CA"/>
+              </w:rPr>
+              <w:t xml:space="preserve">et configuration </w:t>
+            </w:r>
+            <w:r>
+              <w:rPr>
+                <w:rFonts w:cstheme="minorHAnsi"/>
+                <w:sz w:val="24"/>
+                <w:szCs w:val="24"/>
+                <w:lang w:val="fr-CA"/>
+              </w:rPr>
+              <w:t>de Home</w:t>
+            </w:r>
+            <w:r>
+              <w:rPr>
+                <w:rFonts w:cstheme="minorHAnsi"/>
+                <w:sz w:val="24"/>
+                <w:szCs w:val="24"/>
+                <w:lang w:val="fr-CA"/>
+              </w:rPr>
+              <w:t xml:space="preserve"> </w:t>
+            </w:r>
+            <w:r>
+              <w:rPr>
+                <w:rFonts w:cstheme="minorHAnsi"/>
+                <w:sz w:val="24"/>
+                <w:szCs w:val="24"/>
+                <w:lang w:val="fr-CA"/>
+              </w:rPr>
+              <w:t>Assistance</w:t>
+            </w:r>
+            <w:r>
+              <w:rPr>
+                <w:rFonts w:cstheme="minorHAnsi"/>
+                <w:sz w:val="24"/>
+                <w:szCs w:val="24"/>
+                <w:lang w:val="fr-CA"/>
+              </w:rPr>
+              <w:t xml:space="preserve"> </w:t>
+            </w:r>
+          </w:p>
+        </w:tc>
+        <w:tc>
+          <w:tcPr>
+            <w:tcW w:w="3117" w:type="dxa"/>
+          </w:tcPr>
+          <w:p>
+            <w:pPr>
+              <w:tabs>
+                <w:tab w:val="left" w:pos="948"/>
+              </w:tabs>
+              <w:spacing w:line="360" w:lineRule="auto"/>
+              <w:rPr>
+                <w:rFonts w:cstheme="minorHAnsi"/>
+                <w:sz w:val="24"/>
+                <w:szCs w:val="24"/>
+              </w:rPr>
+            </w:pPr>
+            <w:r>
+              <w:rPr>
+                <w:rFonts w:cstheme="minorHAnsi"/>
+                <w:sz w:val="24"/>
+                <w:szCs w:val="24"/>
+                <w:lang w:val="fr-CA"/>
+              </w:rPr>
+              <w:t>Nicolas Soulard-Bouchard</w:t>
+            </w:r>
+          </w:p>
+        </w:tc>
+        <w:tc>
+          <w:tcPr>
+            <w:tcW w:w="3117" w:type="dxa"/>
+          </w:tcPr>
+          <w:p>
+            <w:pPr>
+              <w:tabs>
+                <w:tab w:val="left" w:pos="948"/>
+              </w:tabs>
+              <w:spacing w:line="360" w:lineRule="auto"/>
+              <w:rPr>
+                <w:rFonts w:cstheme="minorHAnsi"/>
+                <w:sz w:val="24"/>
+                <w:szCs w:val="24"/>
+                <w:lang w:val="fr-CA"/>
+              </w:rPr>
+            </w:pPr>
+            <w:r>
+              <w:rPr>
+                <w:rFonts w:cstheme="minorHAnsi"/>
+                <w:sz w:val="24"/>
+                <w:szCs w:val="24"/>
+                <w:lang w:val="fr-CA"/>
+              </w:rPr>
+              <w:t>2</w:t>
+            </w:r>
+            <w:r>
+              <w:rPr>
+                <w:rFonts w:cstheme="minorHAnsi"/>
+                <w:sz w:val="24"/>
+                <w:szCs w:val="24"/>
+                <w:lang w:val="fr-CA"/>
+              </w:rPr>
+              <w:t>40</w:t>
+            </w:r>
+            <w:r>
+              <w:rPr>
+                <w:rFonts w:cstheme="minorHAnsi"/>
+                <w:sz w:val="24"/>
+                <w:szCs w:val="24"/>
+                <w:lang w:val="fr-CA"/>
+              </w:rPr>
+              <w:t xml:space="preserve"> </w:t>
+            </w:r>
+            <w:r>
+              <w:rPr>
+                <w:rFonts w:cstheme="minorHAnsi"/>
+                <w:sz w:val="24"/>
+                <w:szCs w:val="24"/>
+                <w:lang w:val="fr-CA"/>
+              </w:rPr>
+              <w:t>minutes</w:t>
+            </w:r>
+            <w:r>
+              <w:rPr>
+                <w:rFonts w:cstheme="minorHAnsi"/>
+                <w:color w:val="FF0000"/>
+                <w:sz w:val="24"/>
+                <w:szCs w:val="24"/>
+                <w:lang w:val="fr-CA"/>
+              </w:rPr>
+              <w:t xml:space="preserve"> **</w:t>
+            </w:r>
+          </w:p>
+        </w:tc>
+      </w:tr>
+      <w:tr>
+        <w:tc>
+          <w:tcPr>
+            <w:tcW w:w="3116" w:type="dxa"/>
+          </w:tcPr>
+          <w:p>
+            <w:pPr>
+              <w:tabs>
+                <w:tab w:val="left" w:pos="948"/>
+              </w:tabs>
+              <w:spacing w:line="360" w:lineRule="auto"/>
+              <w:rPr>
+                <w:rFonts w:cstheme="minorHAnsi"/>
+                <w:sz w:val="24"/>
+                <w:szCs w:val="24"/>
+                <w:lang w:val="fr-CA"/>
+              </w:rPr>
+            </w:pPr>
+            <w:r>
+              <w:rPr>
+                <w:rFonts w:cstheme="minorHAnsi"/>
+                <w:sz w:val="24"/>
+                <w:szCs w:val="24"/>
+                <w:lang w:val="fr-CA"/>
+              </w:rPr>
+              <w:t>Installation et configuration de Home Assistance</w:t>
+            </w:r>
+          </w:p>
+        </w:tc>
+        <w:tc>
+          <w:tcPr>
+            <w:tcW w:w="3117" w:type="dxa"/>
+          </w:tcPr>
+          <w:p>
+            <w:pPr>
+              <w:tabs>
+                <w:tab w:val="left" w:pos="948"/>
+              </w:tabs>
+              <w:spacing w:line="360" w:lineRule="auto"/>
+              <w:rPr>
+                <w:rFonts w:cstheme="minorHAnsi"/>
+                <w:sz w:val="24"/>
+                <w:szCs w:val="24"/>
+              </w:rPr>
+            </w:pPr>
+            <w:r>
+              <w:rPr>
+                <w:rFonts w:cstheme="minorHAnsi"/>
+                <w:sz w:val="24"/>
+                <w:szCs w:val="24"/>
+                <w:lang w:val="fr-CA"/>
+              </w:rPr>
+              <w:t>Sébastien Jean</w:t>
+            </w:r>
+          </w:p>
+        </w:tc>
+        <w:tc>
+          <w:tcPr>
+            <w:tcW w:w="3117" w:type="dxa"/>
+          </w:tcPr>
+          <w:p>
+            <w:pPr>
+              <w:tabs>
+                <w:tab w:val="left" w:pos="948"/>
+              </w:tabs>
+              <w:spacing w:line="360" w:lineRule="auto"/>
+              <w:rPr>
+                <w:rFonts w:cstheme="minorHAnsi"/>
+                <w:sz w:val="24"/>
+                <w:szCs w:val="24"/>
+                <w:lang w:val="fr-CA"/>
+              </w:rPr>
+            </w:pPr>
+            <w:r>
+              <w:rPr>
+                <w:rFonts w:cstheme="minorHAnsi"/>
+                <w:sz w:val="24"/>
+                <w:szCs w:val="24"/>
+                <w:lang w:val="fr-CA"/>
+              </w:rPr>
+              <w:t>30</w:t>
+            </w:r>
+            <w:r>
+              <w:rPr>
+                <w:rFonts w:cstheme="minorHAnsi"/>
+                <w:sz w:val="24"/>
+                <w:szCs w:val="24"/>
+                <w:lang w:val="fr-CA"/>
+              </w:rPr>
+              <w:t xml:space="preserve"> minutes</w:t>
+            </w:r>
+          </w:p>
+        </w:tc>
+      </w:tr>
+      <w:tr>
+        <w:tc>
+          <w:tcPr>
+            <w:tcW w:w="3116" w:type="dxa"/>
+          </w:tcPr>
+          <w:p>
+            <w:pPr>
+              <w:tabs>
+                <w:tab w:val="left" w:pos="948"/>
+              </w:tabs>
+              <w:spacing w:line="360" w:lineRule="auto"/>
+              <w:rPr>
+                <w:rFonts w:cstheme="minorHAnsi"/>
+                <w:sz w:val="24"/>
+                <w:szCs w:val="24"/>
+                <w:lang w:val="fr-CA"/>
+              </w:rPr>
+            </w:pPr>
+            <w:proofErr w:type="spellStart"/>
+            <w:r>
+              <w:rPr>
+                <w:rFonts w:cstheme="minorHAnsi"/>
+                <w:sz w:val="24"/>
+                <w:szCs w:val="24"/>
+                <w:lang w:val="fr-CA"/>
+              </w:rPr>
+              <w:t>Débuggage</w:t>
+            </w:r>
+            <w:proofErr w:type="spellEnd"/>
+          </w:p>
+        </w:tc>
+        <w:tc>
+          <w:tcPr>
+            <w:tcW w:w="3117" w:type="dxa"/>
+          </w:tcPr>
+          <w:p>
+            <w:pPr>
+              <w:tabs>
+                <w:tab w:val="left" w:pos="948"/>
+              </w:tabs>
+              <w:spacing w:line="360" w:lineRule="auto"/>
+              <w:rPr>
+                <w:rFonts w:cstheme="minorHAnsi"/>
+                <w:sz w:val="24"/>
+                <w:szCs w:val="24"/>
+              </w:rPr>
+            </w:pPr>
+            <w:r>
+              <w:rPr>
+                <w:rFonts w:cstheme="minorHAnsi"/>
+                <w:sz w:val="24"/>
+                <w:szCs w:val="24"/>
+                <w:lang w:val="fr-CA"/>
+              </w:rPr>
+              <w:t>Nicolas Soulard-Bouchard</w:t>
+            </w:r>
+          </w:p>
+        </w:tc>
+        <w:tc>
+          <w:tcPr>
+            <w:tcW w:w="3117" w:type="dxa"/>
+          </w:tcPr>
+          <w:p>
+            <w:pPr>
+              <w:tabs>
+                <w:tab w:val="left" w:pos="948"/>
+              </w:tabs>
+              <w:spacing w:line="360" w:lineRule="auto"/>
+              <w:rPr>
+                <w:rFonts w:cstheme="minorHAnsi"/>
+                <w:sz w:val="24"/>
+                <w:szCs w:val="24"/>
+                <w:lang w:val="fr-CA"/>
+              </w:rPr>
+            </w:pPr>
+            <w:r>
+              <w:rPr>
+                <w:rFonts w:cstheme="minorHAnsi"/>
+                <w:sz w:val="24"/>
+                <w:szCs w:val="24"/>
+                <w:lang w:val="fr-CA"/>
+              </w:rPr>
+              <w:t xml:space="preserve"> </w:t>
+            </w:r>
+            <w:proofErr w:type="gramStart"/>
+            <w:r>
+              <w:rPr>
+                <w:rFonts w:cstheme="minorHAnsi"/>
+                <w:sz w:val="24"/>
+                <w:szCs w:val="24"/>
+                <w:lang w:val="fr-CA"/>
+              </w:rPr>
+              <w:t>minutes</w:t>
+            </w:r>
+            <w:proofErr w:type="gramEnd"/>
+          </w:p>
+        </w:tc>
+      </w:tr>
+      <w:tr>
+        <w:tc>
+          <w:tcPr>
+            <w:tcW w:w="3116" w:type="dxa"/>
+          </w:tcPr>
+          <w:p>
+            <w:pPr>
+              <w:tabs>
+                <w:tab w:val="left" w:pos="948"/>
+              </w:tabs>
+              <w:spacing w:line="360" w:lineRule="auto"/>
+              <w:rPr>
+                <w:rFonts w:cstheme="minorHAnsi"/>
+                <w:sz w:val="24"/>
+                <w:szCs w:val="24"/>
+                <w:lang w:val="fr-CA"/>
+              </w:rPr>
+            </w:pPr>
+            <w:proofErr w:type="spellStart"/>
+            <w:r>
+              <w:rPr>
+                <w:rFonts w:cstheme="minorHAnsi"/>
+                <w:sz w:val="24"/>
+                <w:szCs w:val="24"/>
+                <w:lang w:val="fr-CA"/>
+              </w:rPr>
+              <w:t>Débuggage</w:t>
+            </w:r>
+            <w:proofErr w:type="spellEnd"/>
+          </w:p>
+        </w:tc>
+        <w:tc>
+          <w:tcPr>
+            <w:tcW w:w="3117" w:type="dxa"/>
+          </w:tcPr>
+          <w:p>
+            <w:pPr>
+              <w:tabs>
+                <w:tab w:val="left" w:pos="948"/>
+              </w:tabs>
+              <w:spacing w:line="360" w:lineRule="auto"/>
+              <w:rPr>
+                <w:rFonts w:cstheme="minorHAnsi"/>
+                <w:sz w:val="24"/>
+                <w:szCs w:val="24"/>
+              </w:rPr>
+            </w:pPr>
+            <w:r>
+              <w:rPr>
+                <w:rFonts w:cstheme="minorHAnsi"/>
+                <w:sz w:val="24"/>
+                <w:szCs w:val="24"/>
+              </w:rPr>
+              <w:t>Sébastien Jean</w:t>
+            </w:r>
+          </w:p>
+        </w:tc>
+        <w:tc>
+          <w:tcPr>
+            <w:tcW w:w="3117" w:type="dxa"/>
+          </w:tcPr>
+          <w:p>
+            <w:pPr>
+              <w:tabs>
+                <w:tab w:val="left" w:pos="948"/>
+              </w:tabs>
+              <w:spacing w:line="360" w:lineRule="auto"/>
+              <w:rPr>
+                <w:rFonts w:cstheme="minorHAnsi"/>
+                <w:sz w:val="24"/>
+                <w:szCs w:val="24"/>
+                <w:lang w:val="fr-CA"/>
+              </w:rPr>
+            </w:pPr>
+            <w:r>
+              <w:rPr>
+                <w:rFonts w:cstheme="minorHAnsi"/>
+                <w:sz w:val="24"/>
+                <w:szCs w:val="24"/>
+                <w:lang w:val="fr-CA"/>
+              </w:rPr>
+              <w:t xml:space="preserve"> 60 minutes</w:t>
+            </w:r>
+          </w:p>
+        </w:tc>
+      </w:tr>
+      <w:tr>
+        <w:tc>
+          <w:tcPr>
+            <w:tcW w:w="3116" w:type="dxa"/>
+          </w:tcPr>
+          <w:p>
+            <w:pPr>
+              <w:tabs>
+                <w:tab w:val="left" w:pos="948"/>
+              </w:tabs>
+              <w:spacing w:line="360" w:lineRule="auto"/>
+              <w:rPr>
+                <w:rFonts w:cstheme="minorHAnsi"/>
+                <w:sz w:val="24"/>
+                <w:szCs w:val="24"/>
+                <w:lang w:val="fr-CA"/>
+              </w:rPr>
+            </w:pPr>
+          </w:p>
+        </w:tc>
+        <w:tc>
+          <w:tcPr>
+            <w:tcW w:w="3117" w:type="dxa"/>
+          </w:tcPr>
+          <w:p>
+            <w:pPr>
+              <w:tabs>
+                <w:tab w:val="left" w:pos="948"/>
+              </w:tabs>
+              <w:spacing w:line="360" w:lineRule="auto"/>
+              <w:rPr>
+                <w:rFonts w:cstheme="minorHAnsi"/>
+                <w:sz w:val="24"/>
+                <w:szCs w:val="24"/>
+                <w:lang w:val="fr-CA"/>
+              </w:rPr>
+            </w:pPr>
+          </w:p>
+        </w:tc>
+        <w:tc>
+          <w:tcPr>
+            <w:tcW w:w="3117" w:type="dxa"/>
+          </w:tcPr>
+          <w:p>
+            <w:pPr>
+              <w:tabs>
+                <w:tab w:val="left" w:pos="948"/>
+              </w:tabs>
+              <w:spacing w:line="360" w:lineRule="auto"/>
+              <w:rPr>
+                <w:rFonts w:cstheme="minorHAnsi"/>
+                <w:sz w:val="24"/>
+                <w:szCs w:val="24"/>
+                <w:lang w:val="fr-CA"/>
+              </w:rPr>
+            </w:pPr>
+          </w:p>
+        </w:tc>
+      </w:tr>
+      <w:tr>
+        <w:tc>
+          <w:tcPr>
+            <w:tcW w:w="9350" w:type="dxa"/>
+            <w:gridSpan w:val="3"/>
           </w:tcPr>
           <w:p>
             <w:pPr>
@@ -2161,6 +3132,7 @@
                 <w:szCs w:val="20"/>
                 <w:lang w:val="fr-CA"/>
               </w:rPr>
+              <w:lastRenderedPageBreak/>
               <w:t>*</w:t>
             </w:r>
             <w:r>
@@ -2173,77 +3145,103 @@
               <w:t>Le registre des heures fait également office de liste de tâches et de registre des heures. Nous avons premièrement fait la liste de tâche et avons ajouté le temps nécessaire pour chacune d’elles lorsque celles-ci étaient complétés.</w:t>
             </w:r>
           </w:p>
-        </w:tc>
-      </w:tr>
-      <w:tr>
-        <w:tc>
-          <w:tcPr>
-            <w:tcW w:w="4675" w:type="dxa"/>
-            <w:gridSpan w:val="2"/>
-          </w:tcPr>
-          <w:p>
-            <w:pPr>
-              <w:spacing w:line="360" w:lineRule="auto"/>
-              <w:rPr>
-                <w:sz w:val="24"/>
-                <w:szCs w:val="24"/>
-                <w:u w:val="single"/>
-                <w:lang w:val="fr-CA"/>
-              </w:rPr>
-            </w:pPr>
-          </w:p>
-        </w:tc>
-        <w:tc>
-          <w:tcPr>
-            <w:tcW w:w="4675" w:type="dxa"/>
-            <w:gridSpan w:val="2"/>
-          </w:tcPr>
-          <w:p>
-            <w:pPr>
-              <w:spacing w:line="360" w:lineRule="auto"/>
-              <w:rPr>
-                <w:sz w:val="24"/>
-                <w:szCs w:val="24"/>
-                <w:u w:val="single"/>
-                <w:lang w:val="fr-CA"/>
-              </w:rPr>
-            </w:pPr>
-          </w:p>
-        </w:tc>
-      </w:tr>
-      <w:tr>
-        <w:tc>
-          <w:tcPr>
-            <w:tcW w:w="4675" w:type="dxa"/>
-            <w:gridSpan w:val="2"/>
-          </w:tcPr>
-          <w:p>
-            <w:pPr>
-              <w:spacing w:line="360" w:lineRule="auto"/>
-              <w:rPr>
-                <w:sz w:val="24"/>
-                <w:szCs w:val="24"/>
-                <w:u w:val="single"/>
-                <w:lang w:val="fr-CA"/>
-              </w:rPr>
-            </w:pPr>
-          </w:p>
-        </w:tc>
-        <w:tc>
-          <w:tcPr>
-            <w:tcW w:w="4675" w:type="dxa"/>
-            <w:gridSpan w:val="2"/>
-          </w:tcPr>
-          <w:p>
-            <w:pPr>
-              <w:spacing w:line="360" w:lineRule="auto"/>
-              <w:rPr>
-                <w:sz w:val="24"/>
-                <w:szCs w:val="24"/>
-                <w:u w:val="single"/>
-                <w:lang w:val="fr-CA"/>
-              </w:rPr>
-            </w:pPr>
+          <w:p>
+            <w:pPr>
+              <w:tabs>
+                <w:tab w:val="left" w:pos="948"/>
+              </w:tabs>
+              <w:spacing w:line="360" w:lineRule="auto"/>
+              <w:rPr>
+                <w:rFonts w:cstheme="minorHAnsi"/>
+                <w:sz w:val="20"/>
+                <w:szCs w:val="20"/>
+                <w:lang w:val="fr-CA"/>
+              </w:rPr>
+            </w:pPr>
+            <w:r>
+              <w:rPr>
+                <w:rFonts w:cstheme="minorHAnsi"/>
+                <w:color w:val="FF0000"/>
+                <w:sz w:val="20"/>
+                <w:szCs w:val="20"/>
+                <w:lang w:val="fr-CA"/>
+              </w:rPr>
+              <w:t xml:space="preserve">** </w:t>
+            </w:r>
+            <w:r>
+              <w:rPr>
+                <w:rFonts w:cstheme="minorHAnsi"/>
+                <w:sz w:val="20"/>
+                <w:szCs w:val="20"/>
+                <w:lang w:val="fr-CA"/>
+              </w:rPr>
+              <w:t xml:space="preserve">Après avoir essayer pendant </w:t>
+            </w:r>
+            <w:r>
+              <w:rPr>
+                <w:rFonts w:cstheme="minorHAnsi"/>
+                <w:sz w:val="20"/>
+                <w:szCs w:val="20"/>
+                <w:lang w:val="fr-CA"/>
+              </w:rPr>
+              <w:t xml:space="preserve">environ 3 heures (seul et avec Alain Parent) à faire l’installation de Home Assistance sur un </w:t>
+            </w:r>
+            <w:r>
+              <w:rPr>
+                <w:rFonts w:cstheme="minorHAnsi"/>
+                <w:sz w:val="20"/>
+                <w:szCs w:val="20"/>
+                <w:lang w:val="fr-CA"/>
+              </w:rPr>
+              <w:t>VMware Workstation Pro</w:t>
+            </w:r>
+            <w:r>
+              <w:rPr>
+                <w:rFonts w:cstheme="minorHAnsi"/>
+                <w:sz w:val="20"/>
+                <w:szCs w:val="20"/>
+                <w:lang w:val="fr-CA"/>
+              </w:rPr>
+              <w:t xml:space="preserve">, j’ai finalement fait l’installation sur </w:t>
+            </w:r>
+            <w:r>
+              <w:rPr>
+                <w:rFonts w:cstheme="minorHAnsi"/>
+                <w:sz w:val="20"/>
+                <w:szCs w:val="20"/>
+                <w:lang w:val="fr-CA"/>
+              </w:rPr>
+              <w:t>Oracle VM VirtualBox</w:t>
+            </w:r>
+            <w:r>
+              <w:rPr>
+                <w:rFonts w:cstheme="minorHAnsi"/>
+                <w:sz w:val="20"/>
+                <w:szCs w:val="20"/>
+                <w:lang w:val="fr-CA"/>
+              </w:rPr>
+              <w:t xml:space="preserve"> </w:t>
+            </w:r>
+            <w:proofErr w:type="gramStart"/>
+            <w:r>
+              <w:rPr>
+                <w:rFonts w:cstheme="minorHAnsi"/>
+                <w:sz w:val="20"/>
+                <w:szCs w:val="20"/>
+                <w:lang w:val="fr-CA"/>
+              </w:rPr>
+              <w:t>suite au</w:t>
+            </w:r>
+            <w:proofErr w:type="gramEnd"/>
+            <w:r>
+              <w:rPr>
+                <w:rFonts w:cstheme="minorHAnsi"/>
+                <w:sz w:val="20"/>
+                <w:szCs w:val="20"/>
+                <w:lang w:val="fr-CA"/>
+              </w:rPr>
+              <w:t xml:space="preserve"> conseille reçu des mes collègues de classe.</w:t>
+            </w:r>
           </w:p>
         </w:tc>
       </w:tr>
@@ -2730,17 +3728,49 @@
                 <w:rFonts w:cstheme="minorHAnsi"/>
                 <w:sz w:val="24"/>
                 <w:szCs w:val="24"/>
-                <w:lang w:val="fr-CA"/>
-              </w:rPr>
-            </w:pPr>
-            <w:r>
-              <w:rPr>
-                <w:rFonts w:cstheme="minorHAnsi"/>
-                <w:sz w:val="24"/>
-                <w:szCs w:val="24"/>
-                <w:lang w:val="fr-CA"/>
-              </w:rPr>
-              <w:t>LED (couleur varier)</w:t>
+              </w:rPr>
+            </w:pPr>
+            <w:r>
+              <w:rPr>
+                <w:rFonts w:cstheme="minorHAnsi"/>
+                <w:sz w:val="24"/>
+                <w:szCs w:val="24"/>
+              </w:rPr>
+              <w:t>LED (</w:t>
+            </w:r>
+            <w:r>
+              <w:rPr>
+                <w:rFonts w:cstheme="minorHAnsi"/>
+                <w:sz w:val="24"/>
+                <w:szCs w:val="24"/>
+              </w:rPr>
+              <w:t xml:space="preserve">1x Rouge, 1x </w:t>
+            </w:r>
+            <w:proofErr w:type="spellStart"/>
+            <w:r>
+              <w:rPr>
+                <w:rFonts w:cstheme="minorHAnsi"/>
+                <w:sz w:val="24"/>
+                <w:szCs w:val="24"/>
+              </w:rPr>
+              <w:t>Verte</w:t>
+            </w:r>
+            <w:proofErr w:type="spellEnd"/>
+            <w:r>
+              <w:rPr>
+                <w:rFonts w:cstheme="minorHAnsi"/>
+                <w:sz w:val="24"/>
+                <w:szCs w:val="24"/>
+              </w:rPr>
+              <w:t>, 1x Bleu</w:t>
+            </w:r>
+            <w:r>
+              <w:rPr>
+                <w:rFonts w:cstheme="minorHAnsi"/>
+                <w:sz w:val="24"/>
+                <w:szCs w:val="24"/>
+              </w:rPr>
+              <w:t>)</w:t>
             </w:r>
           </w:p>
         </w:tc>
@@ -2904,163 +3934,8 @@
                 <w:szCs w:val="24"/>
                 <w:lang w:val="fr-CA"/>
               </w:rPr>
-              <w:t>45</w:t>
-            </w:r>
-            <w:r>
-              <w:rPr>
-                <w:rFonts w:cstheme="minorHAnsi"/>
-                <w:color w:val="FF0000"/>
-                <w:sz w:val="24"/>
-                <w:szCs w:val="24"/>
-                <w:lang w:val="fr-CA"/>
-              </w:rPr>
-              <w:t>*</w:t>
-            </w:r>
-          </w:p>
-        </w:tc>
-      </w:tr>
-      <w:tr>
-        <w:tc>
-          <w:tcPr>
-            <w:tcW w:w="9350" w:type="dxa"/>
-            <w:gridSpan w:val="2"/>
-          </w:tcPr>
-          <w:p>
-            <w:pPr>
-              <w:spacing w:line="360" w:lineRule="auto"/>
-              <w:rPr>
-                <w:rFonts w:cstheme="minorHAnsi"/>
-                <w:sz w:val="24"/>
-                <w:szCs w:val="24"/>
-                <w:lang w:val="fr-CA"/>
-              </w:rPr>
-            </w:pPr>
-            <w:r>
-              <w:rPr>
-                <w:rFonts w:cstheme="minorHAnsi"/>
-                <w:color w:val="FF0000"/>
-                <w:sz w:val="20"/>
-                <w:szCs w:val="20"/>
-                <w:lang w:val="fr-CA"/>
-              </w:rPr>
-              <w:lastRenderedPageBreak/>
-              <w:t>*</w:t>
-            </w:r>
-            <w:r>
-              <w:rPr>
-                <w:rFonts w:cstheme="minorHAnsi"/>
-                <w:sz w:val="20"/>
-                <w:szCs w:val="20"/>
-                <w:lang w:val="fr-CA"/>
-              </w:rPr>
-              <w:t xml:space="preserve">Veuillez noter que nous avons mis un nombre de </w:t>
-            </w:r>
-            <w:proofErr w:type="spellStart"/>
-            <w:r>
-              <w:rPr>
-                <w:rFonts w:cstheme="minorHAnsi"/>
-                <w:sz w:val="20"/>
-                <w:szCs w:val="20"/>
-                <w:lang w:val="fr-CA"/>
-              </w:rPr>
-              <w:t>cables</w:t>
-            </w:r>
-            <w:proofErr w:type="spellEnd"/>
-            <w:r>
-              <w:rPr>
-                <w:rFonts w:cstheme="minorHAnsi"/>
-                <w:sz w:val="20"/>
-                <w:szCs w:val="20"/>
-                <w:lang w:val="fr-CA"/>
-              </w:rPr>
-              <w:t xml:space="preserve"> </w:t>
-            </w:r>
-            <w:r>
-              <w:rPr>
-                <w:rFonts w:cstheme="minorHAnsi"/>
-                <w:sz w:val="20"/>
-                <w:szCs w:val="20"/>
-                <w:lang w:val="fr-CA"/>
-              </w:rPr>
-              <w:t xml:space="preserve">approximatif mais </w:t>
-            </w:r>
-            <w:r>
-              <w:rPr>
-                <w:rFonts w:cstheme="minorHAnsi"/>
-                <w:sz w:val="20"/>
-                <w:szCs w:val="20"/>
-                <w:lang w:val="fr-CA"/>
-              </w:rPr>
-              <w:t xml:space="preserve">supérieur au nombre réel utilisé pour le montage </w:t>
-            </w:r>
-          </w:p>
-        </w:tc>
-      </w:tr>
-      <w:tr>
-        <w:tc>
-          <w:tcPr>
-            <w:tcW w:w="4675" w:type="dxa"/>
-          </w:tcPr>
-          <w:p>
-            <w:pPr>
-              <w:spacing w:line="360" w:lineRule="auto"/>
-              <w:rPr>
-                <w:sz w:val="24"/>
-                <w:szCs w:val="24"/>
-                <w:u w:val="single"/>
-                <w:lang w:val="fr-CA"/>
-              </w:rPr>
-            </w:pPr>
-          </w:p>
-        </w:tc>
-        <w:tc>
-          <w:tcPr>
-            <w:tcW w:w="4675" w:type="dxa"/>
-          </w:tcPr>
-          <w:p>
-            <w:pPr>
-              <w:spacing w:line="360" w:lineRule="auto"/>
-              <w:rPr>
-                <w:sz w:val="24"/>
-                <w:szCs w:val="24"/>
-                <w:u w:val="single"/>
-                <w:lang w:val="fr-CA"/>
-              </w:rPr>
-            </w:pPr>
-          </w:p>
-        </w:tc>
-      </w:tr>
-      <w:tr>
-        <w:tc>
-          <w:tcPr>
-            <w:tcW w:w="4675" w:type="dxa"/>
-          </w:tcPr>
-          <w:p>
-            <w:pPr>
-              <w:spacing w:line="360" w:lineRule="auto"/>
-              <w:rPr>
-                <w:sz w:val="24"/>
-                <w:szCs w:val="24"/>
-                <w:u w:val="single"/>
-                <w:lang w:val="fr-CA"/>
-              </w:rPr>
-            </w:pPr>
-          </w:p>
-        </w:tc>
-        <w:tc>
-          <w:tcPr>
-            <w:tcW w:w="4675" w:type="dxa"/>
-          </w:tcPr>
-          <w:p>
-            <w:pPr>
-              <w:spacing w:line="360" w:lineRule="auto"/>
-              <w:rPr>
-                <w:sz w:val="24"/>
-                <w:szCs w:val="24"/>
-                <w:u w:val="single"/>
-                <w:lang w:val="fr-CA"/>
-              </w:rPr>
-            </w:pPr>
+              <w:t>17</w:t>
+            </w:r>
           </w:p>
         </w:tc>
       </w:tr>
@@ -3114,26 +3989,6 @@
           <w:lang w:val="fr-CA"/>
         </w:rPr>
         <w:t>Schéma Technique</w:t>
-      </w:r>
-    </w:p>
-    <w:p>
-      <w:pPr>
-        <w:spacing w:line="360" w:lineRule="auto"/>
-        <w:rPr>
-          <w:sz w:val="24"/>
-          <w:szCs w:val="24"/>
-          <w:u w:val="single"/>
-          <w:lang w:val="fr-CA"/>
-        </w:rPr>
-      </w:pPr>
-      <w:r>
-        <w:rPr>
-          <w:sz w:val="24"/>
-          <w:szCs w:val="24"/>
-          <w:u w:val="single"/>
-          <w:lang w:val="fr-CA"/>
-        </w:rPr>
-        <w:t>Registres des heures</w:t>
       </w:r>
     </w:p>
     <w:p>

</xml_diff>

<commit_message>
Ajout dans le fichier Word et correction schéma
</commit_message>
<xml_diff>
--- a/StationMeteo.docx
+++ b/StationMeteo.docx
@@ -278,6 +278,7 @@
           <w:lang w:val="fr-CA"/>
         </w:rPr>
       </w:pPr>
+      <w:proofErr w:type="spellStart"/>
       <w:r>
         <w:rPr>
           <w:rFonts w:cstheme="minorHAnsi"/>
@@ -285,7 +286,17 @@
           <w:szCs w:val="24"/>
           <w:lang w:val="fr-CA"/>
         </w:rPr>
-        <w:t>Départmement de la formation continue</w:t>
+        <w:t>Départmement</w:t>
+      </w:r>
+      <w:proofErr w:type="spellEnd"/>
+      <w:r>
+        <w:rPr>
+          <w:rFonts w:cstheme="minorHAnsi"/>
+          <w:sz w:val="24"/>
+          <w:szCs w:val="24"/>
+          <w:lang w:val="fr-CA"/>
+        </w:rPr>
+        <w:t xml:space="preserve"> de la formation continue</w:t>
       </w:r>
     </w:p>
     <w:p>
@@ -534,25 +545,61 @@
           <w:szCs w:val="24"/>
           <w:lang w:val="fr-CA"/>
         </w:rPr>
-        <w:t xml:space="preserve">La station devra être réalisée à partir d’un micro-contrôleur ESP32, et d’un module BME280. </w:t>
+        <w:t xml:space="preserve">La station devra être réalisée à partir d’un </w:t>
       </w:r>
-    </w:p>
-    <w:p>
-      <w:pPr>
-        <w:spacing w:line="360" w:lineRule="auto"/>
-        <w:rPr>
-          <w:sz w:val="24"/>
-          <w:szCs w:val="24"/>
-          <w:lang w:val="fr-CA"/>
-        </w:rPr>
-      </w:pPr>
+      <w:proofErr w:type="spellStart"/>
       <w:r>
         <w:rPr>
           <w:sz w:val="24"/>
           <w:szCs w:val="24"/>
           <w:lang w:val="fr-CA"/>
         </w:rPr>
-        <w:t>La station en question devra être cappable de se connecter à un réseau Wifi afin d’envoyer les données qui seront collectés dans un courtier de message</w:t>
+        <w:t>micro-contrôleur</w:t>
+      </w:r>
+      <w:proofErr w:type="spellEnd"/>
+      <w:r>
+        <w:rPr>
+          <w:sz w:val="24"/>
+          <w:szCs w:val="24"/>
+          <w:lang w:val="fr-CA"/>
+        </w:rPr>
+        <w:t xml:space="preserve"> ESP32, et d’un module BME280. </w:t>
+      </w:r>
+    </w:p>
+    <w:p>
+      <w:pPr>
+        <w:spacing w:line="360" w:lineRule="auto"/>
+        <w:rPr>
+          <w:sz w:val="24"/>
+          <w:szCs w:val="24"/>
+          <w:lang w:val="fr-CA"/>
+        </w:rPr>
+      </w:pPr>
+      <w:r>
+        <w:rPr>
+          <w:sz w:val="24"/>
+          <w:szCs w:val="24"/>
+          <w:lang w:val="fr-CA"/>
+        </w:rPr>
+        <w:t xml:space="preserve">La station en question devra être </w:t>
+      </w:r>
+      <w:proofErr w:type="spellStart"/>
+      <w:r>
+        <w:rPr>
+          <w:sz w:val="24"/>
+          <w:szCs w:val="24"/>
+          <w:lang w:val="fr-CA"/>
+        </w:rPr>
+        <w:t>cappable</w:t>
+      </w:r>
+      <w:proofErr w:type="spellEnd"/>
+      <w:r>
+        <w:rPr>
+          <w:sz w:val="24"/>
+          <w:szCs w:val="24"/>
+          <w:lang w:val="fr-CA"/>
+        </w:rPr>
+        <w:t xml:space="preserve"> de se connecter à un réseau Wifi afin d’envoyer les données qui seront collectés dans un courtier de message</w:t>
       </w:r>
       <w:r>
         <w:rPr>
@@ -586,7 +633,43 @@
           <w:szCs w:val="24"/>
           <w:lang w:val="fr-CA"/>
         </w:rPr>
-        <w:t xml:space="preserve">Des appareils devront ensuite être cappable d’utiliser ces informations via le logiciel de domotique, afin de perfomer certaines actions ou tâches que nous pourrons nous-mêmes choisir. </w:t>
+        <w:t xml:space="preserve">Des appareils devront ensuite être </w:t>
+      </w:r>
+      <w:proofErr w:type="spellStart"/>
+      <w:r>
+        <w:rPr>
+          <w:sz w:val="24"/>
+          <w:szCs w:val="24"/>
+          <w:lang w:val="fr-CA"/>
+        </w:rPr>
+        <w:t>cappable</w:t>
+      </w:r>
+      <w:proofErr w:type="spellEnd"/>
+      <w:r>
+        <w:rPr>
+          <w:sz w:val="24"/>
+          <w:szCs w:val="24"/>
+          <w:lang w:val="fr-CA"/>
+        </w:rPr>
+        <w:t xml:space="preserve"> d’utiliser ces informations via le logiciel de domotique, afin de </w:t>
+      </w:r>
+      <w:proofErr w:type="spellStart"/>
+      <w:r>
+        <w:rPr>
+          <w:sz w:val="24"/>
+          <w:szCs w:val="24"/>
+          <w:lang w:val="fr-CA"/>
+        </w:rPr>
+        <w:t>perfomer</w:t>
+      </w:r>
+      <w:proofErr w:type="spellEnd"/>
+      <w:r>
+        <w:rPr>
+          <w:sz w:val="24"/>
+          <w:szCs w:val="24"/>
+          <w:lang w:val="fr-CA"/>
+        </w:rPr>
+        <w:t xml:space="preserve"> certaines actions ou tâches que nous pourrons nous-mêmes choisir. </w:t>
       </w:r>
     </w:p>
     <w:p>
@@ -1418,7 +1501,25 @@
                 <w:szCs w:val="24"/>
                 <w:lang w:val="fr-CA"/>
               </w:rPr>
-              <w:t>Au total pour les deux 600 minutes</w:t>
+              <w:t xml:space="preserve">Au total pour les deux </w:t>
+            </w:r>
+            <w:r>
+              <w:rPr>
+                <w:rFonts w:cstheme="minorHAnsi"/>
+                <w:sz w:val="24"/>
+                <w:szCs w:val="24"/>
+                <w:lang w:val="fr-CA"/>
+              </w:rPr>
+              <w:t>72</w:t>
+            </w:r>
+            <w:r>
+              <w:rPr>
+                <w:rFonts w:cstheme="minorHAnsi"/>
+                <w:sz w:val="24"/>
+                <w:szCs w:val="24"/>
+                <w:lang w:val="fr-CA"/>
+              </w:rPr>
+              <w:t>0 minutes</w:t>
             </w:r>
           </w:p>
         </w:tc>
@@ -1441,6 +1542,15 @@
                 <w:lang w:val="fr-CA"/>
               </w:rPr>
             </w:pPr>
+            <w:r>
+              <w:rPr>
+                <w:rFonts w:cstheme="minorHAnsi"/>
+                <w:sz w:val="24"/>
+                <w:szCs w:val="24"/>
+                <w:lang w:val="fr-CA"/>
+              </w:rPr>
+              <w:t>Écriture de la documentation pour configurer la station météo</w:t>
+            </w:r>
           </w:p>
         </w:tc>
         <w:tc>
@@ -1460,6 +1570,15 @@
                 <w:lang w:val="fr-CA"/>
               </w:rPr>
             </w:pPr>
+            <w:r>
+              <w:rPr>
+                <w:rFonts w:cstheme="minorHAnsi"/>
+                <w:sz w:val="24"/>
+                <w:szCs w:val="24"/>
+                <w:lang w:val="fr-CA"/>
+              </w:rPr>
+              <w:t>Sébastien Jean</w:t>
+            </w:r>
           </w:p>
         </w:tc>
         <w:tc>
@@ -1479,6 +1598,15 @@
                 <w:lang w:val="fr-CA"/>
               </w:rPr>
             </w:pPr>
+            <w:r>
+              <w:rPr>
+                <w:rFonts w:cstheme="minorHAnsi"/>
+                <w:sz w:val="24"/>
+                <w:szCs w:val="24"/>
+                <w:lang w:val="fr-CA"/>
+              </w:rPr>
+              <w:t>120 minutes</w:t>
+            </w:r>
           </w:p>
         </w:tc>
       </w:tr>
@@ -2504,7 +2632,7 @@
                 <w:szCs w:val="24"/>
                 <w:lang w:val="fr-CA"/>
               </w:rPr>
-              <w:t>Restructuration du code procédurale afin de respecter les principes de POO</w:t>
+              <w:t>Écriture du code procédurale</w:t>
             </w:r>
           </w:p>
         </w:tc>
@@ -2560,7 +2688,7 @@
                 <w:szCs w:val="24"/>
                 <w:lang w:val="fr-CA"/>
               </w:rPr>
-              <w:t>30 minutes</w:t>
+              <w:t>120 minutes</w:t>
             </w:r>
           </w:p>
         </w:tc>
@@ -2568,6 +2696,92 @@
       <w:tr>
         <w:tc>
           <w:tcPr>
+            <w:tcW w:w="3116" w:type="dxa"/>
+          </w:tcPr>
+          <w:p>
+            <w:pPr>
+              <w:tabs>
+                <w:tab w:val="left" w:pos="948"/>
+              </w:tabs>
+              <w:spacing w:line="360" w:lineRule="auto"/>
+              <w:rPr>
+                <w:rFonts w:cstheme="minorHAnsi"/>
+                <w:sz w:val="24"/>
+                <w:szCs w:val="24"/>
+                <w:lang w:val="fr-CA"/>
+              </w:rPr>
+            </w:pPr>
+            <w:r>
+              <w:rPr>
+                <w:rFonts w:cstheme="minorHAnsi"/>
+                <w:sz w:val="24"/>
+                <w:szCs w:val="24"/>
+                <w:lang w:val="fr-CA"/>
+              </w:rPr>
+              <w:t>Restructuration du code procédurale afin de respecter les principes de POO</w:t>
+            </w:r>
+          </w:p>
+        </w:tc>
+        <w:tc>
+          <w:tcPr>
+            <w:tcW w:w="3117" w:type="dxa"/>
+          </w:tcPr>
+          <w:p>
+            <w:pPr>
+              <w:tabs>
+                <w:tab w:val="left" w:pos="948"/>
+              </w:tabs>
+              <w:spacing w:line="360" w:lineRule="auto"/>
+              <w:rPr>
+                <w:rFonts w:cstheme="minorHAnsi"/>
+                <w:sz w:val="24"/>
+                <w:szCs w:val="24"/>
+                <w:lang w:val="fr-CA"/>
+              </w:rPr>
+            </w:pPr>
+            <w:r>
+              <w:rPr>
+                <w:rFonts w:cstheme="minorHAnsi"/>
+                <w:sz w:val="24"/>
+                <w:szCs w:val="24"/>
+                <w:lang w:val="fr-CA"/>
+              </w:rPr>
+              <w:t>Nicolas Soulard-Bouchard</w:t>
+            </w:r>
+          </w:p>
+        </w:tc>
+        <w:tc>
+          <w:tcPr>
+            <w:tcW w:w="3117" w:type="dxa"/>
+          </w:tcPr>
+          <w:p>
+            <w:pPr>
+              <w:tabs>
+                <w:tab w:val="left" w:pos="948"/>
+              </w:tabs>
+              <w:spacing w:line="360" w:lineRule="auto"/>
+              <w:rPr>
+                <w:rFonts w:cstheme="minorHAnsi"/>
+                <w:sz w:val="24"/>
+                <w:szCs w:val="24"/>
+                <w:lang w:val="fr-CA"/>
+              </w:rPr>
+            </w:pPr>
+            <w:r>
+              <w:rPr>
+                <w:rFonts w:cstheme="minorHAnsi"/>
+                <w:sz w:val="24"/>
+                <w:szCs w:val="24"/>
+                <w:lang w:val="fr-CA"/>
+              </w:rPr>
+              <w:t>30 minutes</w:t>
+            </w:r>
+          </w:p>
+        </w:tc>
+      </w:tr>
+      <w:tr>
+        <w:tc>
+          <w:tcPr>
             <w:tcW w:w="9350" w:type="dxa"/>
             <w:gridSpan w:val="3"/>
           </w:tcPr>
@@ -2626,52 +2840,7 @@
                 <w:szCs w:val="24"/>
                 <w:lang w:val="fr-CA"/>
               </w:rPr>
-              <w:t xml:space="preserve">Installation </w:t>
-            </w:r>
-            <w:r>
-              <w:rPr>
-                <w:rFonts w:cstheme="minorHAnsi"/>
-                <w:sz w:val="24"/>
-                <w:szCs w:val="24"/>
-                <w:lang w:val="fr-CA"/>
-              </w:rPr>
-              <w:t xml:space="preserve">et configuration </w:t>
-            </w:r>
-            <w:r>
-              <w:rPr>
-                <w:rFonts w:cstheme="minorHAnsi"/>
-                <w:sz w:val="24"/>
-                <w:szCs w:val="24"/>
-                <w:lang w:val="fr-CA"/>
-              </w:rPr>
-              <w:t>de Home</w:t>
-            </w:r>
-            <w:r>
-              <w:rPr>
-                <w:rFonts w:cstheme="minorHAnsi"/>
-                <w:sz w:val="24"/>
-                <w:szCs w:val="24"/>
-                <w:lang w:val="fr-CA"/>
-              </w:rPr>
-              <w:t xml:space="preserve"> </w:t>
-            </w:r>
-            <w:r>
-              <w:rPr>
-                <w:rFonts w:cstheme="minorHAnsi"/>
-                <w:sz w:val="24"/>
-                <w:szCs w:val="24"/>
-                <w:lang w:val="fr-CA"/>
-              </w:rPr>
-              <w:t>Assistance</w:t>
-            </w:r>
-            <w:r>
-              <w:rPr>
-                <w:rFonts w:cstheme="minorHAnsi"/>
-                <w:sz w:val="24"/>
-                <w:szCs w:val="24"/>
-                <w:lang w:val="fr-CA"/>
-              </w:rPr>
-              <w:t xml:space="preserve"> </w:t>
+              <w:t xml:space="preserve">Installation et configuration de Home Assistance </w:t>
             </w:r>
           </w:p>
         </w:tc>
@@ -2726,34 +2895,7 @@
                 <w:szCs w:val="24"/>
                 <w:lang w:val="fr-CA"/>
               </w:rPr>
-              <w:t>2</w:t>
-            </w:r>
-            <w:r>
-              <w:rPr>
-                <w:rFonts w:cstheme="minorHAnsi"/>
-                <w:sz w:val="24"/>
-                <w:szCs w:val="24"/>
-                <w:lang w:val="fr-CA"/>
-              </w:rPr>
-              <w:t>40</w:t>
-            </w:r>
-            <w:r>
-              <w:rPr>
-                <w:rFonts w:cstheme="minorHAnsi"/>
-                <w:sz w:val="24"/>
-                <w:szCs w:val="24"/>
-                <w:lang w:val="fr-CA"/>
-              </w:rPr>
-              <w:t xml:space="preserve"> </w:t>
-            </w:r>
-            <w:r>
-              <w:rPr>
-                <w:rFonts w:cstheme="minorHAnsi"/>
-                <w:sz w:val="24"/>
-                <w:szCs w:val="24"/>
-                <w:lang w:val="fr-CA"/>
-              </w:rPr>
-              <w:t>minutes</w:t>
+              <w:t>240 minutes</w:t>
             </w:r>
             <w:r>
               <w:rPr>
@@ -2848,16 +2990,7 @@
                 <w:szCs w:val="24"/>
                 <w:lang w:val="fr-CA"/>
               </w:rPr>
-              <w:t>30</w:t>
-            </w:r>
-            <w:r>
-              <w:rPr>
-                <w:rFonts w:cstheme="minorHAnsi"/>
-                <w:sz w:val="24"/>
-                <w:szCs w:val="24"/>
-                <w:lang w:val="fr-CA"/>
-              </w:rPr>
-              <w:t xml:space="preserve"> minutes</w:t>
+              <w:t>30 minutes</w:t>
             </w:r>
           </w:p>
         </w:tc>
@@ -2888,6 +3021,7 @@
                 <w:szCs w:val="24"/>
                 <w:lang w:val="fr-CA"/>
               </w:rPr>
+              <w:lastRenderedPageBreak/>
               <w:t>Débuggage</w:t>
             </w:r>
             <w:proofErr w:type="spellEnd"/>
@@ -2944,19 +3078,26 @@
                 <w:szCs w:val="24"/>
                 <w:lang w:val="fr-CA"/>
               </w:rPr>
-              <w:t xml:space="preserve"> </w:t>
-            </w:r>
-            <w:proofErr w:type="gramStart"/>
-            <w:r>
-              <w:rPr>
-                <w:rFonts w:cstheme="minorHAnsi"/>
-                <w:sz w:val="24"/>
-                <w:szCs w:val="24"/>
-                <w:lang w:val="fr-CA"/>
-              </w:rPr>
-              <w:t>minutes</w:t>
-            </w:r>
-            <w:proofErr w:type="gramEnd"/>
+              <w:t xml:space="preserve">60 </w:t>
+            </w:r>
+            <w:r>
+              <w:rPr>
+                <w:rFonts w:cstheme="minorHAnsi"/>
+                <w:sz w:val="24"/>
+                <w:szCs w:val="24"/>
+                <w:lang w:val="fr-CA"/>
+              </w:rPr>
+              <w:t>m</w:t>
+            </w:r>
+            <w:r>
+              <w:rPr>
+                <w:rFonts w:cstheme="minorHAnsi"/>
+                <w:sz w:val="24"/>
+                <w:szCs w:val="24"/>
+                <w:lang w:val="fr-CA"/>
+              </w:rPr>
+              <w:t>inutes</w:t>
+            </w:r>
           </w:p>
         </w:tc>
       </w:tr>
@@ -3041,7 +3182,7 @@
                 <w:szCs w:val="24"/>
                 <w:lang w:val="fr-CA"/>
               </w:rPr>
-              <w:t xml:space="preserve"> 60 minutes</w:t>
+              <w:t>120 minutes</w:t>
             </w:r>
           </w:p>
         </w:tc>
@@ -3132,7 +3273,6 @@
                 <w:szCs w:val="20"/>
                 <w:lang w:val="fr-CA"/>
               </w:rPr>
-              <w:lastRenderedPageBreak/>
               <w:t>*</w:t>
             </w:r>
             <w:r>
@@ -3175,7 +3315,7 @@
                 <w:szCs w:val="20"/>
                 <w:lang w:val="fr-CA"/>
               </w:rPr>
-              <w:t xml:space="preserve">Après avoir essayer pendant </w:t>
+              <w:t xml:space="preserve">Après avoir </w:t>
             </w:r>
             <w:r>
               <w:rPr>
@@ -3184,7 +3324,7 @@
                 <w:szCs w:val="20"/>
                 <w:lang w:val="fr-CA"/>
               </w:rPr>
-              <w:t xml:space="preserve">environ 3 heures (seul et avec Alain Parent) à faire l’installation de Home Assistance sur un </w:t>
+              <w:t>essayé</w:t>
             </w:r>
             <w:r>
               <w:rPr>
@@ -3193,7 +3333,7 @@
                 <w:szCs w:val="20"/>
                 <w:lang w:val="fr-CA"/>
               </w:rPr>
-              <w:t>VMware Workstation Pro</w:t>
+              <w:t xml:space="preserve"> pendant </w:t>
             </w:r>
             <w:r>
               <w:rPr>
@@ -3202,7 +3342,7 @@
                 <w:szCs w:val="20"/>
                 <w:lang w:val="fr-CA"/>
               </w:rPr>
-              <w:t xml:space="preserve">, j’ai finalement fait l’installation sur </w:t>
+              <w:t xml:space="preserve">environ 3 heures (seul et avec Alain Parent) à faire l’installation de Home Assistance sur un </w:t>
             </w:r>
             <w:r>
               <w:rPr>
@@ -3211,7 +3351,7 @@
                 <w:szCs w:val="20"/>
                 <w:lang w:val="fr-CA"/>
               </w:rPr>
-              <w:t>Oracle VM VirtualBox</w:t>
+              <w:t>VMware Workstation Pro</w:t>
             </w:r>
             <w:r>
               <w:rPr>
@@ -3220,9 +3360,8 @@
                 <w:szCs w:val="20"/>
                 <w:lang w:val="fr-CA"/>
               </w:rPr>
-              <w:t xml:space="preserve"> </w:t>
-            </w:r>
-            <w:proofErr w:type="gramStart"/>
+              <w:t xml:space="preserve">, j’ai finalement fait l’installation sur </w:t>
+            </w:r>
             <w:r>
               <w:rPr>
                 <w:rFonts w:cstheme="minorHAnsi"/>
@@ -3230,9 +3369,8 @@
                 <w:szCs w:val="20"/>
                 <w:lang w:val="fr-CA"/>
               </w:rPr>
-              <w:t>suite au</w:t>
-            </w:r>
-            <w:proofErr w:type="gramEnd"/>
+              <w:t>Oracle VM VirtualBox</w:t>
+            </w:r>
             <w:r>
               <w:rPr>
                 <w:rFonts w:cstheme="minorHAnsi"/>
@@ -3240,7 +3378,27 @@
                 <w:szCs w:val="20"/>
                 <w:lang w:val="fr-CA"/>
               </w:rPr>
-              <w:t xml:space="preserve"> conseille reçu des mes collègues de classe.</w:t>
+              <w:t xml:space="preserve"> </w:t>
+            </w:r>
+            <w:proofErr w:type="gramStart"/>
+            <w:r>
+              <w:rPr>
+                <w:rFonts w:cstheme="minorHAnsi"/>
+                <w:sz w:val="20"/>
+                <w:szCs w:val="20"/>
+                <w:lang w:val="fr-CA"/>
+              </w:rPr>
+              <w:t>suite au</w:t>
+            </w:r>
+            <w:proofErr w:type="gramEnd"/>
+            <w:r>
+              <w:rPr>
+                <w:rFonts w:cstheme="minorHAnsi"/>
+                <w:sz w:val="20"/>
+                <w:szCs w:val="20"/>
+                <w:lang w:val="fr-CA"/>
+              </w:rPr>
+              <w:t xml:space="preserve"> conseil reçu de mes collègues de classe.</w:t>
             </w:r>
           </w:p>
         </w:tc>
@@ -4021,90 +4179,14 @@
           <w:lang w:val="fr-CA"/>
         </w:rPr>
       </w:pPr>
-    </w:p>
-    <w:p>
-      <w:pPr>
-        <w:spacing w:line="360" w:lineRule="auto"/>
+      <w:r>
         <w:rPr>
           <w:sz w:val="24"/>
           <w:szCs w:val="24"/>
           <w:u w:val="single"/>
           <w:lang w:val="fr-CA"/>
         </w:rPr>
-      </w:pPr>
-    </w:p>
-    <w:p>
-      <w:pPr>
-        <w:spacing w:line="360" w:lineRule="auto"/>
-        <w:rPr>
-          <w:sz w:val="24"/>
-          <w:szCs w:val="24"/>
-          <w:u w:val="single"/>
-          <w:lang w:val="fr-CA"/>
-        </w:rPr>
-      </w:pPr>
-    </w:p>
-    <w:p>
-      <w:pPr>
-        <w:spacing w:line="360" w:lineRule="auto"/>
-        <w:rPr>
-          <w:sz w:val="24"/>
-          <w:szCs w:val="24"/>
-          <w:u w:val="single"/>
-          <w:lang w:val="fr-CA"/>
-        </w:rPr>
-      </w:pPr>
-    </w:p>
-    <w:p>
-      <w:pPr>
-        <w:spacing w:line="360" w:lineRule="auto"/>
-        <w:rPr>
-          <w:sz w:val="24"/>
-          <w:szCs w:val="24"/>
-          <w:u w:val="single"/>
-          <w:lang w:val="fr-CA"/>
-        </w:rPr>
-      </w:pPr>
-    </w:p>
-    <w:p>
-      <w:pPr>
-        <w:spacing w:line="360" w:lineRule="auto"/>
-        <w:rPr>
-          <w:sz w:val="24"/>
-          <w:szCs w:val="24"/>
-          <w:u w:val="single"/>
-          <w:lang w:val="fr-CA"/>
-        </w:rPr>
-      </w:pPr>
-    </w:p>
-    <w:p>
-      <w:pPr>
-        <w:spacing w:line="360" w:lineRule="auto"/>
-        <w:rPr>
-          <w:sz w:val="24"/>
-          <w:szCs w:val="24"/>
-          <w:u w:val="single"/>
-          <w:lang w:val="fr-CA"/>
-        </w:rPr>
-      </w:pPr>
-    </w:p>
-    <w:p>
-      <w:pPr>
-        <w:spacing w:line="360" w:lineRule="auto"/>
-        <w:rPr>
-          <w:sz w:val="24"/>
-          <w:szCs w:val="24"/>
-          <w:u w:val="single"/>
-          <w:lang w:val="fr-CA"/>
-        </w:rPr>
-      </w:pPr>
-      <w:r>
-        <w:rPr>
-          <w:sz w:val="24"/>
-          <w:szCs w:val="24"/>
-          <w:u w:val="single"/>
-          <w:lang w:val="fr-CA"/>
-        </w:rPr>
+        <w:lastRenderedPageBreak/>
         <w:t>Référence</w:t>
       </w:r>
     </w:p>
@@ -4281,12 +4363,29 @@
       <w:pPr>
         <w:spacing w:line="360" w:lineRule="auto"/>
         <w:rPr>
-          <w:sz w:val="24"/>
-          <w:szCs w:val="24"/>
           <w:lang w:val="fr-CA"/>
         </w:rPr>
       </w:pPr>
       <w:hyperlink r:id="rId12" w:history="1">
+        <w:r>
+          <w:rPr>
+            <w:rStyle w:val="Lienhypertexte"/>
+            <w:lang w:val="fr-CA"/>
+          </w:rPr>
+          <w:t>http://www.esp32learning.com/code/publishing-messages-to-mqtt-topic-using-an-esp32.php</w:t>
+        </w:r>
+      </w:hyperlink>
+    </w:p>
+    <w:p>
+      <w:pPr>
+        <w:spacing w:line="360" w:lineRule="auto"/>
+        <w:rPr>
+          <w:sz w:val="24"/>
+          <w:szCs w:val="24"/>
+          <w:lang w:val="fr-CA"/>
+        </w:rPr>
+      </w:pPr>
+      <w:hyperlink r:id="rId13" w:history="1">
         <w:r>
           <w:rPr>
             <w:rStyle w:val="Lienhypertexte"/>
@@ -4307,6 +4406,195 @@
           <w:lang w:val="fr-CA"/>
         </w:rPr>
       </w:pPr>
+      <w:hyperlink r:id="rId14" w:history="1">
+        <w:r>
+          <w:rPr>
+            <w:rStyle w:val="Lienhypertexte"/>
+            <w:sz w:val="24"/>
+            <w:szCs w:val="24"/>
+            <w:lang w:val="fr-CA"/>
+          </w:rPr>
+          <w:t>https://randomnerdtutorials.com/esp32-mqtt-publish-subscribe-arduino-ide/</w:t>
+        </w:r>
+      </w:hyperlink>
+    </w:p>
+    <w:p>
+      <w:pPr>
+        <w:spacing w:line="360" w:lineRule="auto"/>
+        <w:rPr>
+          <w:sz w:val="24"/>
+          <w:szCs w:val="24"/>
+          <w:lang w:val="fr-CA"/>
+        </w:rPr>
+      </w:pPr>
+      <w:hyperlink r:id="rId15" w:history="1">
+        <w:r>
+          <w:rPr>
+            <w:rStyle w:val="Lienhypertexte"/>
+            <w:sz w:val="24"/>
+            <w:szCs w:val="24"/>
+            <w:lang w:val="fr-CA"/>
+          </w:rPr>
+          <w:t>https://docs.espressif.com/projects/esp-idf/en/latest/esp32/api-reference/protocols/mqtt.html</w:t>
+        </w:r>
+      </w:hyperlink>
+    </w:p>
+    <w:p>
+      <w:pPr>
+        <w:spacing w:line="360" w:lineRule="auto"/>
+        <w:rPr>
+          <w:sz w:val="24"/>
+          <w:szCs w:val="24"/>
+          <w:lang w:val="fr-CA"/>
+        </w:rPr>
+      </w:pPr>
+      <w:hyperlink r:id="rId16" w:history="1">
+        <w:r>
+          <w:rPr>
+            <w:rStyle w:val="Lienhypertexte"/>
+            <w:sz w:val="24"/>
+            <w:szCs w:val="24"/>
+            <w:lang w:val="fr-CA"/>
+          </w:rPr>
+          <w:t>https://learn.sparkfun.com/tutorials/introduction-to-mqtt/all</w:t>
+        </w:r>
+      </w:hyperlink>
+    </w:p>
+    <w:p>
+      <w:pPr>
+        <w:spacing w:line="360" w:lineRule="auto"/>
+        <w:rPr>
+          <w:sz w:val="24"/>
+          <w:szCs w:val="24"/>
+          <w:lang w:val="fr-CA"/>
+        </w:rPr>
+      </w:pPr>
+      <w:hyperlink r:id="rId17" w:history="1">
+        <w:r>
+          <w:rPr>
+            <w:rStyle w:val="Lienhypertexte"/>
+            <w:sz w:val="24"/>
+            <w:szCs w:val="24"/>
+            <w:lang w:val="fr-CA"/>
+          </w:rPr>
+          <w:t>https://techtutorialsx.com/2017/04/24/esp32-publishing-messages-to-mqtt-topic/</w:t>
+        </w:r>
+      </w:hyperlink>
+    </w:p>
+    <w:p>
+      <w:pPr>
+        <w:spacing w:line="360" w:lineRule="auto"/>
+        <w:rPr>
+          <w:sz w:val="24"/>
+          <w:szCs w:val="24"/>
+          <w:lang w:val="fr-CA"/>
+        </w:rPr>
+      </w:pPr>
+      <w:hyperlink r:id="rId18" w:history="1">
+        <w:r>
+          <w:rPr>
+            <w:rStyle w:val="Lienhypertexte"/>
+            <w:sz w:val="24"/>
+            <w:szCs w:val="24"/>
+            <w:lang w:val="fr-CA"/>
+          </w:rPr>
+          <w:t>https://www.home-assistant.io/integrations/mqtt/</w:t>
+        </w:r>
+      </w:hyperlink>
+    </w:p>
+    <w:p>
+      <w:pPr>
+        <w:spacing w:line="360" w:lineRule="auto"/>
+        <w:rPr>
+          <w:sz w:val="24"/>
+          <w:szCs w:val="24"/>
+          <w:lang w:val="fr-CA"/>
+        </w:rPr>
+      </w:pPr>
+      <w:hyperlink r:id="rId19" w:history="1">
+        <w:r>
+          <w:rPr>
+            <w:rStyle w:val="Lienhypertexte"/>
+            <w:sz w:val="24"/>
+            <w:szCs w:val="24"/>
+            <w:lang w:val="fr-CA"/>
+          </w:rPr>
+          <w:t>https://www.home-assistant.io/docs/configuration/devices/</w:t>
+        </w:r>
+      </w:hyperlink>
+    </w:p>
+    <w:p>
+      <w:pPr>
+        <w:spacing w:line="360" w:lineRule="auto"/>
+        <w:rPr>
+          <w:sz w:val="24"/>
+          <w:szCs w:val="24"/>
+          <w:lang w:val="fr-CA"/>
+        </w:rPr>
+      </w:pPr>
+      <w:hyperlink r:id="rId20" w:history="1">
+        <w:r>
+          <w:rPr>
+            <w:rStyle w:val="Lienhypertexte"/>
+            <w:sz w:val="24"/>
+            <w:szCs w:val="24"/>
+            <w:lang w:val="fr-CA"/>
+          </w:rPr>
+          <w:t>https://www.home-assistant.io/getting-started/configuration/</w:t>
+        </w:r>
+      </w:hyperlink>
+    </w:p>
+    <w:p>
+      <w:pPr>
+        <w:spacing w:line="360" w:lineRule="auto"/>
+        <w:rPr>
+          <w:sz w:val="24"/>
+          <w:szCs w:val="24"/>
+          <w:lang w:val="fr-CA"/>
+        </w:rPr>
+      </w:pPr>
+      <w:hyperlink r:id="rId21" w:history="1">
+        <w:r>
+          <w:rPr>
+            <w:rStyle w:val="Lienhypertexte"/>
+            <w:sz w:val="24"/>
+            <w:szCs w:val="24"/>
+            <w:lang w:val="fr-CA"/>
+          </w:rPr>
+          <w:t>https://www.home-assistant.io/docs/mqtt/broker</w:t>
+        </w:r>
+      </w:hyperlink>
+    </w:p>
+    <w:p>
+      <w:pPr>
+        <w:spacing w:line="360" w:lineRule="auto"/>
+        <w:rPr>
+          <w:sz w:val="24"/>
+          <w:szCs w:val="24"/>
+          <w:lang w:val="fr-CA"/>
+        </w:rPr>
+      </w:pPr>
+      <w:hyperlink r:id="rId22" w:history="1">
+        <w:r>
+          <w:rPr>
+            <w:rStyle w:val="Lienhypertexte"/>
+            <w:sz w:val="24"/>
+            <w:szCs w:val="24"/>
+            <w:lang w:val="fr-CA"/>
+          </w:rPr>
+          <w:t>https://www.home-assistant.io/docs/configuration/yaml/</w:t>
+        </w:r>
+      </w:hyperlink>
+    </w:p>
+    <w:p>
+      <w:pPr>
+        <w:spacing w:line="360" w:lineRule="auto"/>
+        <w:rPr>
+          <w:sz w:val="24"/>
+          <w:szCs w:val="24"/>
+          <w:lang w:val="fr-CA"/>
+        </w:rPr>
+      </w:pPr>
     </w:p>
     <w:p>
       <w:pPr>
@@ -4375,7 +4663,7 @@
           <w:lang w:val="fr-CA"/>
         </w:rPr>
       </w:pPr>
-      <w:hyperlink r:id="rId13" w:history="1">
+      <w:hyperlink r:id="rId23" w:history="1">
         <w:r>
           <w:rPr>
             <w:rStyle w:val="Lienhypertexte"/>
@@ -4396,7 +4684,7 @@
           <w:lang w:val="fr-CA"/>
         </w:rPr>
       </w:pPr>
-      <w:hyperlink r:id="rId14" w:history="1">
+      <w:hyperlink r:id="rId24" w:history="1">
         <w:r>
           <w:rPr>
             <w:rStyle w:val="Lienhypertexte"/>
@@ -4470,7 +4758,7 @@
           <w:lang w:val="fr-CA"/>
         </w:rPr>
       </w:pPr>
-      <w:hyperlink r:id="rId15" w:history="1">
+      <w:hyperlink r:id="rId25" w:history="1">
         <w:r>
           <w:rPr>
             <w:rStyle w:val="Lienhypertexte"/>
@@ -4492,7 +4780,7 @@
           <w:lang w:val="fr-CA"/>
         </w:rPr>
       </w:pPr>
-      <w:hyperlink r:id="rId16" w:history="1">
+      <w:hyperlink r:id="rId26" w:history="1">
         <w:r>
           <w:rPr>
             <w:rStyle w:val="Lienhypertexte"/>
@@ -4514,7 +4802,7 @@
           <w:lang w:val="fr-CA"/>
         </w:rPr>
       </w:pPr>
-      <w:hyperlink r:id="rId17" w:history="1">
+      <w:hyperlink r:id="rId27" w:history="1">
         <w:r>
           <w:rPr>
             <w:rStyle w:val="Lienhypertexte"/>

</xml_diff>

<commit_message>
Ajout schéma en format PDF
</commit_message>
<xml_diff>
--- a/StationMeteo.docx
+++ b/StationMeteo.docx
@@ -278,7 +278,6 @@
           <w:lang w:val="fr-CA"/>
         </w:rPr>
       </w:pPr>
-      <w:proofErr w:type="spellStart"/>
       <w:r>
         <w:rPr>
           <w:rFonts w:cstheme="minorHAnsi"/>
@@ -286,9 +285,20 @@
           <w:szCs w:val="24"/>
           <w:lang w:val="fr-CA"/>
         </w:rPr>
-        <w:t>Départmement</w:t>
+        <w:t>Départmement de la formation continue</w:t>
       </w:r>
-      <w:proofErr w:type="spellEnd"/>
+    </w:p>
+    <w:p>
+      <w:pPr>
+        <w:spacing w:line="360" w:lineRule="auto"/>
+        <w:jc w:val="center"/>
+        <w:rPr>
+          <w:rFonts w:cstheme="minorHAnsi"/>
+          <w:sz w:val="24"/>
+          <w:szCs w:val="24"/>
+          <w:lang w:val="fr-CA"/>
+        </w:rPr>
+      </w:pPr>
       <w:r>
         <w:rPr>
           <w:rFonts w:cstheme="minorHAnsi"/>
@@ -296,39 +306,7 @@
           <w:szCs w:val="24"/>
           <w:lang w:val="fr-CA"/>
         </w:rPr>
-        <w:t xml:space="preserve"> de la formation continue</w:t>
-      </w:r>
-    </w:p>
-    <w:p>
-      <w:pPr>
-        <w:spacing w:line="360" w:lineRule="auto"/>
-        <w:jc w:val="center"/>
-        <w:rPr>
-          <w:rFonts w:cstheme="minorHAnsi"/>
-          <w:sz w:val="24"/>
-          <w:szCs w:val="24"/>
-          <w:lang w:val="fr-CA"/>
-        </w:rPr>
-      </w:pPr>
-      <w:proofErr w:type="gramStart"/>
-      <w:r>
-        <w:rPr>
-          <w:rFonts w:cstheme="minorHAnsi"/>
-          <w:sz w:val="24"/>
-          <w:szCs w:val="24"/>
-          <w:lang w:val="fr-CA"/>
-        </w:rPr>
-        <w:t>Programmation,  bases</w:t>
-      </w:r>
-      <w:proofErr w:type="gramEnd"/>
-      <w:r>
-        <w:rPr>
-          <w:rFonts w:cstheme="minorHAnsi"/>
-          <w:sz w:val="24"/>
-          <w:szCs w:val="24"/>
-          <w:lang w:val="fr-CA"/>
-        </w:rPr>
-        <w:t xml:space="preserve"> de données et serveurs</w:t>
+        <w:t>Programmation,  bases de données et serveurs</w:t>
       </w:r>
     </w:p>
     <w:p>
@@ -545,61 +523,25 @@
           <w:szCs w:val="24"/>
           <w:lang w:val="fr-CA"/>
         </w:rPr>
-        <w:t xml:space="preserve">La station devra être réalisée à partir d’un </w:t>
+        <w:t xml:space="preserve">La station devra être réalisée à partir d’un micro-contrôleur ESP32, et d’un module BME280. </w:t>
       </w:r>
-      <w:proofErr w:type="spellStart"/>
+    </w:p>
+    <w:p>
+      <w:pPr>
+        <w:spacing w:line="360" w:lineRule="auto"/>
+        <w:rPr>
+          <w:sz w:val="24"/>
+          <w:szCs w:val="24"/>
+          <w:lang w:val="fr-CA"/>
+        </w:rPr>
+      </w:pPr>
       <w:r>
         <w:rPr>
           <w:sz w:val="24"/>
           <w:szCs w:val="24"/>
           <w:lang w:val="fr-CA"/>
         </w:rPr>
-        <w:t>micro-contrôleur</w:t>
-      </w:r>
-      <w:proofErr w:type="spellEnd"/>
-      <w:r>
-        <w:rPr>
-          <w:sz w:val="24"/>
-          <w:szCs w:val="24"/>
-          <w:lang w:val="fr-CA"/>
-        </w:rPr>
-        <w:t xml:space="preserve"> ESP32, et d’un module BME280. </w:t>
-      </w:r>
-    </w:p>
-    <w:p>
-      <w:pPr>
-        <w:spacing w:line="360" w:lineRule="auto"/>
-        <w:rPr>
-          <w:sz w:val="24"/>
-          <w:szCs w:val="24"/>
-          <w:lang w:val="fr-CA"/>
-        </w:rPr>
-      </w:pPr>
-      <w:r>
-        <w:rPr>
-          <w:sz w:val="24"/>
-          <w:szCs w:val="24"/>
-          <w:lang w:val="fr-CA"/>
-        </w:rPr>
-        <w:t xml:space="preserve">La station en question devra être </w:t>
-      </w:r>
-      <w:proofErr w:type="spellStart"/>
-      <w:r>
-        <w:rPr>
-          <w:sz w:val="24"/>
-          <w:szCs w:val="24"/>
-          <w:lang w:val="fr-CA"/>
-        </w:rPr>
-        <w:t>cappable</w:t>
-      </w:r>
-      <w:proofErr w:type="spellEnd"/>
-      <w:r>
-        <w:rPr>
-          <w:sz w:val="24"/>
-          <w:szCs w:val="24"/>
-          <w:lang w:val="fr-CA"/>
-        </w:rPr>
-        <w:t xml:space="preserve"> de se connecter à un réseau Wifi afin d’envoyer les données qui seront collectés dans un courtier de message</w:t>
+        <w:t>La station en question devra être cappable de se connecter à un réseau Wifi afin d’envoyer les données qui seront collectés dans un courtier de message</w:t>
       </w:r>
       <w:r>
         <w:rPr>
@@ -633,43 +575,7 @@
           <w:szCs w:val="24"/>
           <w:lang w:val="fr-CA"/>
         </w:rPr>
-        <w:t xml:space="preserve">Des appareils devront ensuite être </w:t>
-      </w:r>
-      <w:proofErr w:type="spellStart"/>
-      <w:r>
-        <w:rPr>
-          <w:sz w:val="24"/>
-          <w:szCs w:val="24"/>
-          <w:lang w:val="fr-CA"/>
-        </w:rPr>
-        <w:t>cappable</w:t>
-      </w:r>
-      <w:proofErr w:type="spellEnd"/>
-      <w:r>
-        <w:rPr>
-          <w:sz w:val="24"/>
-          <w:szCs w:val="24"/>
-          <w:lang w:val="fr-CA"/>
-        </w:rPr>
-        <w:t xml:space="preserve"> d’utiliser ces informations via le logiciel de domotique, afin de </w:t>
-      </w:r>
-      <w:proofErr w:type="spellStart"/>
-      <w:r>
-        <w:rPr>
-          <w:sz w:val="24"/>
-          <w:szCs w:val="24"/>
-          <w:lang w:val="fr-CA"/>
-        </w:rPr>
-        <w:t>perfomer</w:t>
-      </w:r>
-      <w:proofErr w:type="spellEnd"/>
-      <w:r>
-        <w:rPr>
-          <w:sz w:val="24"/>
-          <w:szCs w:val="24"/>
-          <w:lang w:val="fr-CA"/>
-        </w:rPr>
-        <w:t xml:space="preserve"> certaines actions ou tâches que nous pourrons nous-mêmes choisir. </w:t>
+        <w:t xml:space="preserve">Des appareils devront ensuite être cappable d’utiliser ces informations via le logiciel de domotique, afin de perfomer certaines actions ou tâches que nous pourrons nous-mêmes choisir. </w:t>
       </w:r>
     </w:p>
     <w:p>
@@ -1672,19 +1578,8 @@
                 <w:szCs w:val="24"/>
                 <w:lang w:val="fr-CA"/>
               </w:rPr>
-              <w:t xml:space="preserve">Schéma sur </w:t>
-            </w:r>
-            <w:proofErr w:type="spellStart"/>
-            <w:r>
-              <w:rPr>
-                <w:rFonts w:cstheme="minorHAnsi"/>
-                <w:sz w:val="24"/>
-                <w:szCs w:val="24"/>
-                <w:lang w:val="fr-CA"/>
-              </w:rPr>
-              <w:t>Fritzing</w:t>
-            </w:r>
-            <w:proofErr w:type="spellEnd"/>
+              <w:t>Schéma sur Fritzing</w:t>
+            </w:r>
           </w:p>
         </w:tc>
         <w:tc>
@@ -1772,19 +1667,8 @@
                 <w:szCs w:val="24"/>
                 <w:lang w:val="fr-CA"/>
               </w:rPr>
-              <w:t xml:space="preserve">Plan sur </w:t>
-            </w:r>
-            <w:proofErr w:type="spellStart"/>
-            <w:r>
-              <w:rPr>
-                <w:rFonts w:cstheme="minorHAnsi"/>
-                <w:sz w:val="24"/>
-                <w:szCs w:val="24"/>
-                <w:lang w:val="fr-CA"/>
-              </w:rPr>
-              <w:t>Fritzing</w:t>
-            </w:r>
-            <w:proofErr w:type="spellEnd"/>
+              <w:t>Plan sur Fritzing</w:t>
+            </w:r>
           </w:p>
         </w:tc>
         <w:tc>
@@ -2161,19 +2045,8 @@
                 <w:szCs w:val="24"/>
                 <w:lang w:val="fr-CA"/>
               </w:rPr>
-              <w:t xml:space="preserve">Coder Classe </w:t>
-            </w:r>
-            <w:proofErr w:type="spellStart"/>
-            <w:r>
-              <w:rPr>
-                <w:rFonts w:cstheme="minorHAnsi"/>
-                <w:sz w:val="24"/>
-                <w:szCs w:val="24"/>
-                <w:lang w:val="fr-CA"/>
-              </w:rPr>
-              <w:t>GestionnaireDeFenêtre</w:t>
-            </w:r>
-            <w:proofErr w:type="spellEnd"/>
+              <w:t>Coder Classe GestionnaireDeFenêtre</w:t>
+            </w:r>
           </w:p>
         </w:tc>
         <w:tc>
@@ -2343,19 +2216,8 @@
                 <w:szCs w:val="24"/>
                 <w:lang w:val="fr-CA"/>
               </w:rPr>
-              <w:t xml:space="preserve">Coder Classe </w:t>
-            </w:r>
-            <w:proofErr w:type="spellStart"/>
-            <w:r>
-              <w:rPr>
-                <w:rFonts w:cstheme="minorHAnsi"/>
-                <w:sz w:val="24"/>
-                <w:szCs w:val="24"/>
-                <w:lang w:val="fr-CA"/>
-              </w:rPr>
-              <w:t>ClientCourtierDeMessage</w:t>
-            </w:r>
-            <w:proofErr w:type="spellEnd"/>
+              <w:t>Coder Classe ClientCourtierDeMessage</w:t>
+            </w:r>
           </w:p>
         </w:tc>
         <w:tc>
@@ -2439,19 +2301,8 @@
                 <w:szCs w:val="24"/>
                 <w:lang w:val="fr-CA"/>
               </w:rPr>
-              <w:t xml:space="preserve">Coder Classe </w:t>
-            </w:r>
-            <w:proofErr w:type="spellStart"/>
-            <w:r>
-              <w:rPr>
-                <w:rFonts w:cstheme="minorHAnsi"/>
-                <w:sz w:val="24"/>
-                <w:szCs w:val="24"/>
-                <w:lang w:val="fr-CA"/>
-              </w:rPr>
-              <w:t>StationMeteo</w:t>
-            </w:r>
-            <w:proofErr w:type="spellEnd"/>
+              <w:t>Coder Classe StationMeteo</w:t>
+            </w:r>
           </w:p>
         </w:tc>
         <w:tc>
@@ -2535,19 +2386,8 @@
                 <w:szCs w:val="24"/>
                 <w:lang w:val="fr-CA"/>
               </w:rPr>
-              <w:t xml:space="preserve">Coder fichier </w:t>
-            </w:r>
-            <w:proofErr w:type="spellStart"/>
-            <w:r>
-              <w:rPr>
-                <w:rFonts w:cstheme="minorHAnsi"/>
-                <w:sz w:val="24"/>
-                <w:szCs w:val="24"/>
-                <w:lang w:val="fr-CA"/>
-              </w:rPr>
-              <w:t>Credential</w:t>
-            </w:r>
-            <w:proofErr w:type="spellEnd"/>
+              <w:t>Coder fichier Credential</w:t>
+            </w:r>
           </w:p>
         </w:tc>
         <w:tc>
@@ -3013,7 +2853,6 @@
                 <w:lang w:val="fr-CA"/>
               </w:rPr>
             </w:pPr>
-            <w:proofErr w:type="spellStart"/>
             <w:r>
               <w:rPr>
                 <w:rFonts w:cstheme="minorHAnsi"/>
@@ -3024,7 +2863,6 @@
               <w:lastRenderedPageBreak/>
               <w:t>Débuggage</w:t>
             </w:r>
-            <w:proofErr w:type="spellEnd"/>
           </w:p>
         </w:tc>
         <w:tc>
@@ -3119,7 +2957,6 @@
                 <w:lang w:val="fr-CA"/>
               </w:rPr>
             </w:pPr>
-            <w:proofErr w:type="spellStart"/>
             <w:r>
               <w:rPr>
                 <w:rFonts w:cstheme="minorHAnsi"/>
@@ -3129,7 +2966,6 @@
               </w:rPr>
               <w:t>Débuggage</w:t>
             </w:r>
-            <w:proofErr w:type="spellEnd"/>
           </w:p>
         </w:tc>
         <w:tc>
@@ -3378,27 +3214,7 @@
                 <w:szCs w:val="20"/>
                 <w:lang w:val="fr-CA"/>
               </w:rPr>
-              <w:t xml:space="preserve"> </w:t>
-            </w:r>
-            <w:proofErr w:type="gramStart"/>
-            <w:r>
-              <w:rPr>
-                <w:rFonts w:cstheme="minorHAnsi"/>
-                <w:sz w:val="20"/>
-                <w:szCs w:val="20"/>
-                <w:lang w:val="fr-CA"/>
-              </w:rPr>
-              <w:t>suite au</w:t>
-            </w:r>
-            <w:proofErr w:type="gramEnd"/>
-            <w:r>
-              <w:rPr>
-                <w:rFonts w:cstheme="minorHAnsi"/>
-                <w:sz w:val="20"/>
-                <w:szCs w:val="20"/>
-                <w:lang w:val="fr-CA"/>
-              </w:rPr>
-              <w:t xml:space="preserve"> conseil reçu de mes collègues de classe.</w:t>
+              <w:t xml:space="preserve"> suite au conseil reçu de mes collègues de classe.</w:t>
             </w:r>
           </w:p>
         </w:tc>
@@ -3568,7 +3384,6 @@
                 <w:lang w:val="fr-CA"/>
               </w:rPr>
             </w:pPr>
-            <w:proofErr w:type="spellStart"/>
             <w:r>
               <w:rPr>
                 <w:rFonts w:cstheme="minorHAnsi"/>
@@ -3580,7 +3395,6 @@
               </w:rPr>
               <w:t>Quantitée</w:t>
             </w:r>
-            <w:proofErr w:type="spellEnd"/>
           </w:p>
         </w:tc>
       </w:tr>
@@ -3599,25 +3413,14 @@
                 <w:lang w:val="fr-CA"/>
               </w:rPr>
             </w:pPr>
-            <w:proofErr w:type="spellStart"/>
-            <w:r>
-              <w:rPr>
-                <w:rFonts w:cstheme="minorHAnsi"/>
-                <w:sz w:val="24"/>
-                <w:szCs w:val="24"/>
-                <w:lang w:val="fr-CA"/>
-              </w:rPr>
-              <w:t>Microcontroleur</w:t>
-            </w:r>
-            <w:proofErr w:type="spellEnd"/>
-            <w:r>
-              <w:rPr>
-                <w:rFonts w:cstheme="minorHAnsi"/>
-                <w:sz w:val="24"/>
-                <w:szCs w:val="24"/>
-                <w:lang w:val="fr-CA"/>
-              </w:rPr>
-              <w:t xml:space="preserve"> </w:t>
+            <w:r>
+              <w:rPr>
+                <w:rFonts w:cstheme="minorHAnsi"/>
+                <w:sz w:val="24"/>
+                <w:szCs w:val="24"/>
+                <w:lang w:val="fr-CA"/>
+              </w:rPr>
+              <w:t xml:space="preserve">Microcontroleur </w:t>
             </w:r>
             <w:r>
               <w:rPr>
@@ -3902,25 +3705,7 @@
                 <w:sz w:val="24"/>
                 <w:szCs w:val="24"/>
               </w:rPr>
-              <w:t xml:space="preserve">1x Rouge, 1x </w:t>
-            </w:r>
-            <w:proofErr w:type="spellStart"/>
-            <w:r>
-              <w:rPr>
-                <w:rFonts w:cstheme="minorHAnsi"/>
-                <w:sz w:val="24"/>
-                <w:szCs w:val="24"/>
-              </w:rPr>
-              <w:t>Verte</w:t>
-            </w:r>
-            <w:proofErr w:type="spellEnd"/>
-            <w:r>
-              <w:rPr>
-                <w:rFonts w:cstheme="minorHAnsi"/>
-                <w:sz w:val="24"/>
-                <w:szCs w:val="24"/>
-              </w:rPr>
-              <w:t>, 1x Bleu</w:t>
+              <w:t>1x Rouge, 1x Verte, 1x Bleu</w:t>
             </w:r>
             <w:r>
               <w:rPr>
@@ -4028,45 +3813,14 @@
                 <w:lang w:val="fr-CA"/>
               </w:rPr>
             </w:pPr>
-            <w:proofErr w:type="spellStart"/>
-            <w:r>
-              <w:rPr>
-                <w:rFonts w:cstheme="minorHAnsi"/>
-                <w:sz w:val="24"/>
-                <w:szCs w:val="24"/>
-                <w:lang w:val="fr-CA"/>
-              </w:rPr>
-              <w:t>Cables</w:t>
-            </w:r>
-            <w:proofErr w:type="spellEnd"/>
-            <w:r>
-              <w:rPr>
-                <w:rFonts w:cstheme="minorHAnsi"/>
-                <w:sz w:val="24"/>
-                <w:szCs w:val="24"/>
-                <w:lang w:val="fr-CA"/>
-              </w:rPr>
-              <w:t xml:space="preserve"> cavalier </w:t>
-            </w:r>
-            <w:proofErr w:type="gramStart"/>
-            <w:r>
-              <w:rPr>
-                <w:rFonts w:cstheme="minorHAnsi"/>
-                <w:sz w:val="24"/>
-                <w:szCs w:val="24"/>
-                <w:lang w:val="fr-CA"/>
-              </w:rPr>
-              <w:t>( longueurs</w:t>
-            </w:r>
-            <w:proofErr w:type="gramEnd"/>
-            <w:r>
-              <w:rPr>
-                <w:rFonts w:cstheme="minorHAnsi"/>
-                <w:sz w:val="24"/>
-                <w:szCs w:val="24"/>
-                <w:lang w:val="fr-CA"/>
-              </w:rPr>
-              <w:t xml:space="preserve"> &amp; couleurs variées)</w:t>
+            <w:r>
+              <w:rPr>
+                <w:rFonts w:cstheme="minorHAnsi"/>
+                <w:sz w:val="24"/>
+                <w:szCs w:val="24"/>
+                <w:lang w:val="fr-CA"/>
+              </w:rPr>
+              <w:t>Cables cavalier ( longueurs &amp; couleurs variées)</w:t>
             </w:r>
           </w:p>
         </w:tc>
@@ -4321,6 +4075,7 @@
       <w:pPr>
         <w:spacing w:line="360" w:lineRule="auto"/>
         <w:rPr>
+          <w:rStyle w:val="Lienhypertexte"/>
           <w:sz w:val="24"/>
           <w:szCs w:val="24"/>
           <w:lang w:val="fr-CA"/>
@@ -4355,14 +4110,32 @@
             <w:szCs w:val="24"/>
             <w:lang w:val="fr-CA"/>
           </w:rPr>
-          <w:t>https://lastminuteengineers.com/creating-esp32-web-server-arduino-ide/</w:t>
+          <w:t>https://github.com/tzapu/WiFiManager</w:t>
         </w:r>
       </w:hyperlink>
-    </w:p>
-    <w:p>
-      <w:pPr>
-        <w:spacing w:line="360" w:lineRule="auto"/>
-        <w:rPr>
+      <w:r>
+        <w:rPr>
+          <w:sz w:val="24"/>
+          <w:szCs w:val="24"/>
+          <w:lang w:val="fr-CA"/>
+        </w:rPr>
+        <w:t xml:space="preserve">   </w:t>
+      </w:r>
+      <w:r>
+        <w:rPr>
+          <w:sz w:val="24"/>
+          <w:szCs w:val="24"/>
+          <w:lang w:val="fr-CA"/>
+        </w:rPr>
+        <w:t>(Vraiment intéressant!!!!)</w:t>
+      </w:r>
+    </w:p>
+    <w:p>
+      <w:pPr>
+        <w:spacing w:line="360" w:lineRule="auto"/>
+        <w:rPr>
+          <w:sz w:val="24"/>
+          <w:szCs w:val="24"/>
           <w:lang w:val="fr-CA"/>
         </w:rPr>
       </w:pPr>
@@ -4370,6 +4143,71 @@
         <w:r>
           <w:rPr>
             <w:rStyle w:val="Lienhypertexte"/>
+            <w:sz w:val="24"/>
+            <w:szCs w:val="24"/>
+            <w:lang w:val="fr-CA"/>
+          </w:rPr>
+          <w:t>https://github.com/tzapu/WiFiManager/blob/master/examples/DEV/OnDemandConfigPortal/OnDemandConfigPortal.ino</w:t>
+        </w:r>
+      </w:hyperlink>
+    </w:p>
+    <w:p>
+      <w:pPr>
+        <w:spacing w:line="360" w:lineRule="auto"/>
+        <w:rPr>
+          <w:sz w:val="24"/>
+          <w:szCs w:val="24"/>
+          <w:lang w:val="fr-CA"/>
+        </w:rPr>
+      </w:pPr>
+      <w:hyperlink r:id="rId13" w:history="1">
+        <w:r>
+          <w:rPr>
+            <w:rStyle w:val="Lienhypertexte"/>
+            <w:sz w:val="24"/>
+            <w:szCs w:val="24"/>
+            <w:lang w:val="fr-CA"/>
+          </w:rPr>
+          <w:t>https://www.instructables.com/ESP8266-and-ESP32-With-WiFiManager/</w:t>
+        </w:r>
+      </w:hyperlink>
+    </w:p>
+    <w:p>
+      <w:pPr>
+        <w:spacing w:line="360" w:lineRule="auto"/>
+        <w:rPr>
+          <w:sz w:val="24"/>
+          <w:szCs w:val="24"/>
+          <w:lang w:val="fr-CA"/>
+        </w:rPr>
+      </w:pPr>
+      <w:hyperlink r:id="rId14" w:history="1">
+        <w:r>
+          <w:rPr>
+            <w:rStyle w:val="Lienhypertexte"/>
+            <w:sz w:val="24"/>
+            <w:szCs w:val="24"/>
+            <w:lang w:val="fr-CA"/>
+          </w:rPr>
+          <w:t>https://lastminuteengineers.com/creating-esp32-web-server-arduino-ide/</w:t>
+        </w:r>
+      </w:hyperlink>
+    </w:p>
+    <w:p>
+      <w:pPr>
+        <w:spacing w:line="360" w:lineRule="auto"/>
+        <w:rPr>
+          <w:rStyle w:val="Lienhypertexte"/>
+          <w:sz w:val="24"/>
+          <w:szCs w:val="24"/>
+        </w:rPr>
+      </w:pPr>
+      <w:hyperlink r:id="rId15" w:history="1">
+        <w:r>
+          <w:rPr>
+            <w:rStyle w:val="Lienhypertexte"/>
+            <w:sz w:val="24"/>
+            <w:szCs w:val="24"/>
             <w:lang w:val="fr-CA"/>
           </w:rPr>
           <w:t>http://www.esp32learning.com/code/publishing-messages-to-mqtt-topic-using-an-esp32.php</w:t>
@@ -4385,7 +4223,7 @@
           <w:lang w:val="fr-CA"/>
         </w:rPr>
       </w:pPr>
-      <w:hyperlink r:id="rId13" w:history="1">
+      <w:hyperlink r:id="rId16" w:history="1">
         <w:r>
           <w:rPr>
             <w:rStyle w:val="Lienhypertexte"/>
@@ -4406,7 +4244,7 @@
           <w:lang w:val="fr-CA"/>
         </w:rPr>
       </w:pPr>
-      <w:hyperlink r:id="rId14" w:history="1">
+      <w:hyperlink r:id="rId17" w:history="1">
         <w:r>
           <w:rPr>
             <w:rStyle w:val="Lienhypertexte"/>
@@ -4427,7 +4265,7 @@
           <w:lang w:val="fr-CA"/>
         </w:rPr>
       </w:pPr>
-      <w:hyperlink r:id="rId15" w:history="1">
+      <w:hyperlink r:id="rId18" w:history="1">
         <w:r>
           <w:rPr>
             <w:rStyle w:val="Lienhypertexte"/>
@@ -4448,7 +4286,7 @@
           <w:lang w:val="fr-CA"/>
         </w:rPr>
       </w:pPr>
-      <w:hyperlink r:id="rId16" w:history="1">
+      <w:hyperlink r:id="rId19" w:history="1">
         <w:r>
           <w:rPr>
             <w:rStyle w:val="Lienhypertexte"/>
@@ -4469,7 +4307,7 @@
           <w:lang w:val="fr-CA"/>
         </w:rPr>
       </w:pPr>
-      <w:hyperlink r:id="rId17" w:history="1">
+      <w:hyperlink r:id="rId20" w:history="1">
         <w:r>
           <w:rPr>
             <w:rStyle w:val="Lienhypertexte"/>
@@ -4490,7 +4328,7 @@
           <w:lang w:val="fr-CA"/>
         </w:rPr>
       </w:pPr>
-      <w:hyperlink r:id="rId18" w:history="1">
+      <w:hyperlink r:id="rId21" w:history="1">
         <w:r>
           <w:rPr>
             <w:rStyle w:val="Lienhypertexte"/>
@@ -4511,7 +4349,7 @@
           <w:lang w:val="fr-CA"/>
         </w:rPr>
       </w:pPr>
-      <w:hyperlink r:id="rId19" w:history="1">
+      <w:hyperlink r:id="rId22" w:history="1">
         <w:r>
           <w:rPr>
             <w:rStyle w:val="Lienhypertexte"/>
@@ -4532,7 +4370,7 @@
           <w:lang w:val="fr-CA"/>
         </w:rPr>
       </w:pPr>
-      <w:hyperlink r:id="rId20" w:history="1">
+      <w:hyperlink r:id="rId23" w:history="1">
         <w:r>
           <w:rPr>
             <w:rStyle w:val="Lienhypertexte"/>
@@ -4553,7 +4391,7 @@
           <w:lang w:val="fr-CA"/>
         </w:rPr>
       </w:pPr>
-      <w:hyperlink r:id="rId21" w:history="1">
+      <w:hyperlink r:id="rId24" w:history="1">
         <w:r>
           <w:rPr>
             <w:rStyle w:val="Lienhypertexte"/>
@@ -4574,7 +4412,7 @@
           <w:lang w:val="fr-CA"/>
         </w:rPr>
       </w:pPr>
-      <w:hyperlink r:id="rId22" w:history="1">
+      <w:hyperlink r:id="rId25" w:history="1">
         <w:r>
           <w:rPr>
             <w:rStyle w:val="Lienhypertexte"/>
@@ -4663,7 +4501,7 @@
           <w:lang w:val="fr-CA"/>
         </w:rPr>
       </w:pPr>
-      <w:hyperlink r:id="rId23" w:history="1">
+      <w:hyperlink r:id="rId26" w:history="1">
         <w:r>
           <w:rPr>
             <w:rStyle w:val="Lienhypertexte"/>
@@ -4684,7 +4522,7 @@
           <w:lang w:val="fr-CA"/>
         </w:rPr>
       </w:pPr>
-      <w:hyperlink r:id="rId24" w:history="1">
+      <w:hyperlink r:id="rId27" w:history="1">
         <w:r>
           <w:rPr>
             <w:rStyle w:val="Lienhypertexte"/>
@@ -4758,7 +4596,7 @@
           <w:lang w:val="fr-CA"/>
         </w:rPr>
       </w:pPr>
-      <w:hyperlink r:id="rId25" w:history="1">
+      <w:hyperlink r:id="rId28" w:history="1">
         <w:r>
           <w:rPr>
             <w:rStyle w:val="Lienhypertexte"/>
@@ -4780,7 +4618,7 @@
           <w:lang w:val="fr-CA"/>
         </w:rPr>
       </w:pPr>
-      <w:hyperlink r:id="rId26" w:history="1">
+      <w:hyperlink r:id="rId29" w:history="1">
         <w:r>
           <w:rPr>
             <w:rStyle w:val="Lienhypertexte"/>
@@ -4802,7 +4640,7 @@
           <w:lang w:val="fr-CA"/>
         </w:rPr>
       </w:pPr>
-      <w:hyperlink r:id="rId27" w:history="1">
+      <w:hyperlink r:id="rId30" w:history="1">
         <w:r>
           <w:rPr>
             <w:rStyle w:val="Lienhypertexte"/>

</xml_diff>

<commit_message>
Ajout dans le fichier Word
</commit_message>
<xml_diff>
--- a/StationMeteo.docx
+++ b/StationMeteo.docx
@@ -278,6 +278,7 @@
           <w:lang w:val="fr-CA"/>
         </w:rPr>
       </w:pPr>
+      <w:proofErr w:type="spellStart"/>
       <w:r>
         <w:rPr>
           <w:rFonts w:cstheme="minorHAnsi"/>
@@ -285,7 +286,17 @@
           <w:szCs w:val="24"/>
           <w:lang w:val="fr-CA"/>
         </w:rPr>
-        <w:t>Départmement de la formation continue</w:t>
+        <w:t>Départmement</w:t>
+      </w:r>
+      <w:proofErr w:type="spellEnd"/>
+      <w:r>
+        <w:rPr>
+          <w:rFonts w:cstheme="minorHAnsi"/>
+          <w:sz w:val="24"/>
+          <w:szCs w:val="24"/>
+          <w:lang w:val="fr-CA"/>
+        </w:rPr>
+        <w:t xml:space="preserve"> de la formation continue</w:t>
       </w:r>
     </w:p>
     <w:p>
@@ -299,6 +310,7 @@
           <w:lang w:val="fr-CA"/>
         </w:rPr>
       </w:pPr>
+      <w:proofErr w:type="gramStart"/>
       <w:r>
         <w:rPr>
           <w:rFonts w:cstheme="minorHAnsi"/>
@@ -306,7 +318,17 @@
           <w:szCs w:val="24"/>
           <w:lang w:val="fr-CA"/>
         </w:rPr>
-        <w:t>Programmation,  bases de données et serveurs</w:t>
+        <w:t>Programmation,  bases</w:t>
+      </w:r>
+      <w:proofErr w:type="gramEnd"/>
+      <w:r>
+        <w:rPr>
+          <w:rFonts w:cstheme="minorHAnsi"/>
+          <w:sz w:val="24"/>
+          <w:szCs w:val="24"/>
+          <w:lang w:val="fr-CA"/>
+        </w:rPr>
+        <w:t xml:space="preserve"> de données et serveurs</w:t>
       </w:r>
     </w:p>
     <w:p>
@@ -523,25 +545,61 @@
           <w:szCs w:val="24"/>
           <w:lang w:val="fr-CA"/>
         </w:rPr>
-        <w:t xml:space="preserve">La station devra être réalisée à partir d’un micro-contrôleur ESP32, et d’un module BME280. </w:t>
-      </w:r>
-    </w:p>
-    <w:p>
-      <w:pPr>
-        <w:spacing w:line="360" w:lineRule="auto"/>
-        <w:rPr>
-          <w:sz w:val="24"/>
-          <w:szCs w:val="24"/>
-          <w:lang w:val="fr-CA"/>
-        </w:rPr>
-      </w:pPr>
-      <w:r>
-        <w:rPr>
-          <w:sz w:val="24"/>
-          <w:szCs w:val="24"/>
-          <w:lang w:val="fr-CA"/>
-        </w:rPr>
-        <w:t>La station en question devra être cappable de se connecter à un réseau Wifi afin d’envoyer les données qui seront collectés dans un courtier de message</w:t>
+        <w:t xml:space="preserve">La station devra être réalisée à partir d’un </w:t>
+      </w:r>
+      <w:proofErr w:type="spellStart"/>
+      <w:r>
+        <w:rPr>
+          <w:sz w:val="24"/>
+          <w:szCs w:val="24"/>
+          <w:lang w:val="fr-CA"/>
+        </w:rPr>
+        <w:t>micro-contrôleur</w:t>
+      </w:r>
+      <w:proofErr w:type="spellEnd"/>
+      <w:r>
+        <w:rPr>
+          <w:sz w:val="24"/>
+          <w:szCs w:val="24"/>
+          <w:lang w:val="fr-CA"/>
+        </w:rPr>
+        <w:t xml:space="preserve"> ESP32, et d’un module BME280. </w:t>
+      </w:r>
+    </w:p>
+    <w:p>
+      <w:pPr>
+        <w:spacing w:line="360" w:lineRule="auto"/>
+        <w:rPr>
+          <w:sz w:val="24"/>
+          <w:szCs w:val="24"/>
+          <w:lang w:val="fr-CA"/>
+        </w:rPr>
+      </w:pPr>
+      <w:r>
+        <w:rPr>
+          <w:sz w:val="24"/>
+          <w:szCs w:val="24"/>
+          <w:lang w:val="fr-CA"/>
+        </w:rPr>
+        <w:t xml:space="preserve">La station en question devra être </w:t>
+      </w:r>
+      <w:proofErr w:type="spellStart"/>
+      <w:r>
+        <w:rPr>
+          <w:sz w:val="24"/>
+          <w:szCs w:val="24"/>
+          <w:lang w:val="fr-CA"/>
+        </w:rPr>
+        <w:t>cappable</w:t>
+      </w:r>
+      <w:proofErr w:type="spellEnd"/>
+      <w:r>
+        <w:rPr>
+          <w:sz w:val="24"/>
+          <w:szCs w:val="24"/>
+          <w:lang w:val="fr-CA"/>
+        </w:rPr>
+        <w:t xml:space="preserve"> de se connecter à un réseau Wifi afin d’envoyer les données qui seront collectés dans un courtier de message</w:t>
       </w:r>
       <w:r>
         <w:rPr>
@@ -575,7 +633,43 @@
           <w:szCs w:val="24"/>
           <w:lang w:val="fr-CA"/>
         </w:rPr>
-        <w:t xml:space="preserve">Des appareils devront ensuite être cappable d’utiliser ces informations via le logiciel de domotique, afin de perfomer certaines actions ou tâches que nous pourrons nous-mêmes choisir. </w:t>
+        <w:t xml:space="preserve">Des appareils devront ensuite être </w:t>
+      </w:r>
+      <w:proofErr w:type="spellStart"/>
+      <w:r>
+        <w:rPr>
+          <w:sz w:val="24"/>
+          <w:szCs w:val="24"/>
+          <w:lang w:val="fr-CA"/>
+        </w:rPr>
+        <w:t>cappable</w:t>
+      </w:r>
+      <w:proofErr w:type="spellEnd"/>
+      <w:r>
+        <w:rPr>
+          <w:sz w:val="24"/>
+          <w:szCs w:val="24"/>
+          <w:lang w:val="fr-CA"/>
+        </w:rPr>
+        <w:t xml:space="preserve"> d’utiliser ces informations via le logiciel de domotique, afin de </w:t>
+      </w:r>
+      <w:proofErr w:type="spellStart"/>
+      <w:r>
+        <w:rPr>
+          <w:sz w:val="24"/>
+          <w:szCs w:val="24"/>
+          <w:lang w:val="fr-CA"/>
+        </w:rPr>
+        <w:t>perfomer</w:t>
+      </w:r>
+      <w:proofErr w:type="spellEnd"/>
+      <w:r>
+        <w:rPr>
+          <w:sz w:val="24"/>
+          <w:szCs w:val="24"/>
+          <w:lang w:val="fr-CA"/>
+        </w:rPr>
+        <w:t xml:space="preserve"> certaines actions ou tâches que nous pourrons nous-mêmes choisir. </w:t>
       </w:r>
     </w:p>
     <w:p>
@@ -911,7 +1005,25 @@
                 <w:szCs w:val="24"/>
                 <w:lang w:val="fr-CA"/>
               </w:rPr>
-              <w:t xml:space="preserve">Rédaction du document </w:t>
+              <w:t xml:space="preserve">Rédaction </w:t>
+            </w:r>
+            <w:r>
+              <w:rPr>
+                <w:rFonts w:cstheme="minorHAnsi"/>
+                <w:sz w:val="24"/>
+                <w:szCs w:val="24"/>
+                <w:lang w:val="fr-CA"/>
+              </w:rPr>
+              <w:t xml:space="preserve">page de présentation </w:t>
+            </w:r>
+            <w:r>
+              <w:rPr>
+                <w:rFonts w:cstheme="minorHAnsi"/>
+                <w:sz w:val="24"/>
+                <w:szCs w:val="24"/>
+                <w:lang w:val="fr-CA"/>
+              </w:rPr>
+              <w:t xml:space="preserve">du document </w:t>
             </w:r>
           </w:p>
         </w:tc>
@@ -967,7 +1079,16 @@
                 <w:szCs w:val="24"/>
                 <w:lang w:val="fr-CA"/>
               </w:rPr>
-              <w:t>15 minutes</w:t>
+              <w:t>15</w:t>
+            </w:r>
+            <w:r>
+              <w:rPr>
+                <w:rFonts w:cstheme="minorHAnsi"/>
+                <w:sz w:val="24"/>
+                <w:szCs w:val="24"/>
+                <w:lang w:val="fr-CA"/>
+              </w:rPr>
+              <w:t xml:space="preserve"> minutes</w:t>
             </w:r>
           </w:p>
         </w:tc>
@@ -1455,7 +1576,25 @@
                 <w:szCs w:val="24"/>
                 <w:lang w:val="fr-CA"/>
               </w:rPr>
-              <w:t>Écriture de la documentation pour configurer la station météo</w:t>
+              <w:t>Écriture d</w:t>
+            </w:r>
+            <w:r>
+              <w:rPr>
+                <w:rFonts w:cstheme="minorHAnsi"/>
+                <w:sz w:val="24"/>
+                <w:szCs w:val="24"/>
+                <w:lang w:val="fr-CA"/>
+              </w:rPr>
+              <w:t xml:space="preserve">u manuel d’utilisation </w:t>
+            </w:r>
+            <w:r>
+              <w:rPr>
+                <w:rFonts w:cstheme="minorHAnsi"/>
+                <w:sz w:val="24"/>
+                <w:szCs w:val="24"/>
+                <w:lang w:val="fr-CA"/>
+              </w:rPr>
+              <w:t>pour configurer la station météo</w:t>
             </w:r>
           </w:p>
         </w:tc>
@@ -1578,8 +1717,19 @@
                 <w:szCs w:val="24"/>
                 <w:lang w:val="fr-CA"/>
               </w:rPr>
-              <w:t>Schéma sur Fritzing</w:t>
-            </w:r>
+              <w:t xml:space="preserve">Schéma sur </w:t>
+            </w:r>
+            <w:proofErr w:type="spellStart"/>
+            <w:r>
+              <w:rPr>
+                <w:rFonts w:cstheme="minorHAnsi"/>
+                <w:sz w:val="24"/>
+                <w:szCs w:val="24"/>
+                <w:lang w:val="fr-CA"/>
+              </w:rPr>
+              <w:t>Fritzing</w:t>
+            </w:r>
+            <w:proofErr w:type="spellEnd"/>
           </w:p>
         </w:tc>
         <w:tc>
@@ -1667,8 +1817,19 @@
                 <w:szCs w:val="24"/>
                 <w:lang w:val="fr-CA"/>
               </w:rPr>
-              <w:t>Plan sur Fritzing</w:t>
-            </w:r>
+              <w:t xml:space="preserve">Plan sur </w:t>
+            </w:r>
+            <w:proofErr w:type="spellStart"/>
+            <w:r>
+              <w:rPr>
+                <w:rFonts w:cstheme="minorHAnsi"/>
+                <w:sz w:val="24"/>
+                <w:szCs w:val="24"/>
+                <w:lang w:val="fr-CA"/>
+              </w:rPr>
+              <w:t>Fritzing</w:t>
+            </w:r>
+            <w:proofErr w:type="spellEnd"/>
           </w:p>
         </w:tc>
         <w:tc>
@@ -2045,8 +2206,19 @@
                 <w:szCs w:val="24"/>
                 <w:lang w:val="fr-CA"/>
               </w:rPr>
-              <w:t>Coder Classe GestionnaireDeFenêtre</w:t>
-            </w:r>
+              <w:t xml:space="preserve">Coder Classe </w:t>
+            </w:r>
+            <w:proofErr w:type="spellStart"/>
+            <w:r>
+              <w:rPr>
+                <w:rFonts w:cstheme="minorHAnsi"/>
+                <w:sz w:val="24"/>
+                <w:szCs w:val="24"/>
+                <w:lang w:val="fr-CA"/>
+              </w:rPr>
+              <w:t>GestionnaireDeFenêtre</w:t>
+            </w:r>
+            <w:proofErr w:type="spellEnd"/>
           </w:p>
         </w:tc>
         <w:tc>
@@ -2216,8 +2388,19 @@
                 <w:szCs w:val="24"/>
                 <w:lang w:val="fr-CA"/>
               </w:rPr>
-              <w:t>Coder Classe ClientCourtierDeMessage</w:t>
-            </w:r>
+              <w:t xml:space="preserve">Coder Classe </w:t>
+            </w:r>
+            <w:proofErr w:type="spellStart"/>
+            <w:r>
+              <w:rPr>
+                <w:rFonts w:cstheme="minorHAnsi"/>
+                <w:sz w:val="24"/>
+                <w:szCs w:val="24"/>
+                <w:lang w:val="fr-CA"/>
+              </w:rPr>
+              <w:t>ClientCourtierDeMessage</w:t>
+            </w:r>
+            <w:proofErr w:type="spellEnd"/>
           </w:p>
         </w:tc>
         <w:tc>
@@ -2301,8 +2484,19 @@
                 <w:szCs w:val="24"/>
                 <w:lang w:val="fr-CA"/>
               </w:rPr>
-              <w:t>Coder Classe StationMeteo</w:t>
-            </w:r>
+              <w:t xml:space="preserve">Coder Classe </w:t>
+            </w:r>
+            <w:proofErr w:type="spellStart"/>
+            <w:r>
+              <w:rPr>
+                <w:rFonts w:cstheme="minorHAnsi"/>
+                <w:sz w:val="24"/>
+                <w:szCs w:val="24"/>
+                <w:lang w:val="fr-CA"/>
+              </w:rPr>
+              <w:t>StationMeteo</w:t>
+            </w:r>
+            <w:proofErr w:type="spellEnd"/>
           </w:p>
         </w:tc>
         <w:tc>
@@ -2386,8 +2580,19 @@
                 <w:szCs w:val="24"/>
                 <w:lang w:val="fr-CA"/>
               </w:rPr>
-              <w:t>Coder fichier Credential</w:t>
-            </w:r>
+              <w:t xml:space="preserve">Coder fichier </w:t>
+            </w:r>
+            <w:proofErr w:type="spellStart"/>
+            <w:r>
+              <w:rPr>
+                <w:rFonts w:cstheme="minorHAnsi"/>
+                <w:sz w:val="24"/>
+                <w:szCs w:val="24"/>
+                <w:lang w:val="fr-CA"/>
+              </w:rPr>
+              <w:t>Credential</w:t>
+            </w:r>
+            <w:proofErr w:type="spellEnd"/>
           </w:p>
         </w:tc>
         <w:tc>
@@ -2853,6 +3058,7 @@
                 <w:lang w:val="fr-CA"/>
               </w:rPr>
             </w:pPr>
+            <w:proofErr w:type="spellStart"/>
             <w:r>
               <w:rPr>
                 <w:rFonts w:cstheme="minorHAnsi"/>
@@ -2863,6 +3069,7 @@
               <w:lastRenderedPageBreak/>
               <w:t>Débuggage</w:t>
             </w:r>
+            <w:proofErr w:type="spellEnd"/>
           </w:p>
         </w:tc>
         <w:tc>
@@ -2957,6 +3164,7 @@
                 <w:lang w:val="fr-CA"/>
               </w:rPr>
             </w:pPr>
+            <w:proofErr w:type="spellStart"/>
             <w:r>
               <w:rPr>
                 <w:rFonts w:cstheme="minorHAnsi"/>
@@ -2966,6 +3174,7 @@
               </w:rPr>
               <w:t>Débuggage</w:t>
             </w:r>
+            <w:proofErr w:type="spellEnd"/>
           </w:p>
         </w:tc>
         <w:tc>
@@ -3214,7 +3423,27 @@
                 <w:szCs w:val="20"/>
                 <w:lang w:val="fr-CA"/>
               </w:rPr>
-              <w:t xml:space="preserve"> suite au conseil reçu de mes collègues de classe.</w:t>
+              <w:t xml:space="preserve"> </w:t>
+            </w:r>
+            <w:proofErr w:type="gramStart"/>
+            <w:r>
+              <w:rPr>
+                <w:rFonts w:cstheme="minorHAnsi"/>
+                <w:sz w:val="20"/>
+                <w:szCs w:val="20"/>
+                <w:lang w:val="fr-CA"/>
+              </w:rPr>
+              <w:t>suite au</w:t>
+            </w:r>
+            <w:proofErr w:type="gramEnd"/>
+            <w:r>
+              <w:rPr>
+                <w:rFonts w:cstheme="minorHAnsi"/>
+                <w:sz w:val="20"/>
+                <w:szCs w:val="20"/>
+                <w:lang w:val="fr-CA"/>
+              </w:rPr>
+              <w:t xml:space="preserve"> conseil reçu de mes collègues de classe.</w:t>
             </w:r>
           </w:p>
         </w:tc>
@@ -3384,6 +3613,7 @@
                 <w:lang w:val="fr-CA"/>
               </w:rPr>
             </w:pPr>
+            <w:proofErr w:type="spellStart"/>
             <w:r>
               <w:rPr>
                 <w:rFonts w:cstheme="minorHAnsi"/>
@@ -3395,6 +3625,7 @@
               </w:rPr>
               <w:t>Quantitée</w:t>
             </w:r>
+            <w:proofErr w:type="spellEnd"/>
           </w:p>
         </w:tc>
       </w:tr>
@@ -3413,14 +3644,25 @@
                 <w:lang w:val="fr-CA"/>
               </w:rPr>
             </w:pPr>
-            <w:r>
-              <w:rPr>
-                <w:rFonts w:cstheme="minorHAnsi"/>
-                <w:sz w:val="24"/>
-                <w:szCs w:val="24"/>
-                <w:lang w:val="fr-CA"/>
-              </w:rPr>
-              <w:t xml:space="preserve">Microcontroleur </w:t>
+            <w:proofErr w:type="spellStart"/>
+            <w:r>
+              <w:rPr>
+                <w:rFonts w:cstheme="minorHAnsi"/>
+                <w:sz w:val="24"/>
+                <w:szCs w:val="24"/>
+                <w:lang w:val="fr-CA"/>
+              </w:rPr>
+              <w:t>Microcontroleur</w:t>
+            </w:r>
+            <w:proofErr w:type="spellEnd"/>
+            <w:r>
+              <w:rPr>
+                <w:rFonts w:cstheme="minorHAnsi"/>
+                <w:sz w:val="24"/>
+                <w:szCs w:val="24"/>
+                <w:lang w:val="fr-CA"/>
+              </w:rPr>
+              <w:t xml:space="preserve"> </w:t>
             </w:r>
             <w:r>
               <w:rPr>
@@ -3705,7 +3947,25 @@
                 <w:sz w:val="24"/>
                 <w:szCs w:val="24"/>
               </w:rPr>
-              <w:t>1x Rouge, 1x Verte, 1x Bleu</w:t>
+              <w:t xml:space="preserve">1x Rouge, 1x </w:t>
+            </w:r>
+            <w:proofErr w:type="spellStart"/>
+            <w:r>
+              <w:rPr>
+                <w:rFonts w:cstheme="minorHAnsi"/>
+                <w:sz w:val="24"/>
+                <w:szCs w:val="24"/>
+              </w:rPr>
+              <w:t>Verte</w:t>
+            </w:r>
+            <w:proofErr w:type="spellEnd"/>
+            <w:r>
+              <w:rPr>
+                <w:rFonts w:cstheme="minorHAnsi"/>
+                <w:sz w:val="24"/>
+                <w:szCs w:val="24"/>
+              </w:rPr>
+              <w:t>, 1x Bleu</w:t>
             </w:r>
             <w:r>
               <w:rPr>
@@ -3813,14 +4073,45 @@
                 <w:lang w:val="fr-CA"/>
               </w:rPr>
             </w:pPr>
-            <w:r>
-              <w:rPr>
-                <w:rFonts w:cstheme="minorHAnsi"/>
-                <w:sz w:val="24"/>
-                <w:szCs w:val="24"/>
-                <w:lang w:val="fr-CA"/>
-              </w:rPr>
-              <w:t>Cables cavalier ( longueurs &amp; couleurs variées)</w:t>
+            <w:proofErr w:type="spellStart"/>
+            <w:r>
+              <w:rPr>
+                <w:rFonts w:cstheme="minorHAnsi"/>
+                <w:sz w:val="24"/>
+                <w:szCs w:val="24"/>
+                <w:lang w:val="fr-CA"/>
+              </w:rPr>
+              <w:t>Cables</w:t>
+            </w:r>
+            <w:proofErr w:type="spellEnd"/>
+            <w:r>
+              <w:rPr>
+                <w:rFonts w:cstheme="minorHAnsi"/>
+                <w:sz w:val="24"/>
+                <w:szCs w:val="24"/>
+                <w:lang w:val="fr-CA"/>
+              </w:rPr>
+              <w:t xml:space="preserve"> cavalier </w:t>
+            </w:r>
+            <w:proofErr w:type="gramStart"/>
+            <w:r>
+              <w:rPr>
+                <w:rFonts w:cstheme="minorHAnsi"/>
+                <w:sz w:val="24"/>
+                <w:szCs w:val="24"/>
+                <w:lang w:val="fr-CA"/>
+              </w:rPr>
+              <w:t>( longueurs</w:t>
+            </w:r>
+            <w:proofErr w:type="gramEnd"/>
+            <w:r>
+              <w:rPr>
+                <w:rFonts w:cstheme="minorHAnsi"/>
+                <w:sz w:val="24"/>
+                <w:szCs w:val="24"/>
+                <w:lang w:val="fr-CA"/>
+              </w:rPr>
+              <w:t xml:space="preserve"> &amp; couleurs variées)</w:t>
             </w:r>
           </w:p>
         </w:tc>
@@ -4113,6 +4404,7 @@
           <w:t>https://github.com/tzapu/WiFiManager</w:t>
         </w:r>
       </w:hyperlink>
+      <w:proofErr w:type="gramStart"/>
       <w:r>
         <w:rPr>
           <w:sz w:val="24"/>
@@ -4127,7 +4419,16 @@
           <w:szCs w:val="24"/>
           <w:lang w:val="fr-CA"/>
         </w:rPr>
-        <w:t>(Vraiment intéressant!!!!)</w:t>
+        <w:t>(</w:t>
+      </w:r>
+      <w:proofErr w:type="gramEnd"/>
+      <w:r>
+        <w:rPr>
+          <w:sz w:val="24"/>
+          <w:szCs w:val="24"/>
+          <w:lang w:val="fr-CA"/>
+        </w:rPr>
+        <w:t>Vraiment intéressant!!!!)</w:t>
       </w:r>
     </w:p>
     <w:p>
@@ -4690,6 +4991,466 @@
           <w:sz w:val="24"/>
           <w:szCs w:val="24"/>
           <w:u w:val="single"/>
+          <w:lang w:val="fr-CA"/>
+        </w:rPr>
+      </w:pPr>
+    </w:p>
+    <w:p>
+      <w:pPr>
+        <w:spacing w:line="360" w:lineRule="auto"/>
+        <w:rPr>
+          <w:sz w:val="24"/>
+          <w:szCs w:val="24"/>
+          <w:u w:val="single"/>
+          <w:lang w:val="fr-CA"/>
+        </w:rPr>
+      </w:pPr>
+    </w:p>
+    <w:p>
+      <w:pPr>
+        <w:spacing w:line="360" w:lineRule="auto"/>
+        <w:rPr>
+          <w:sz w:val="24"/>
+          <w:szCs w:val="24"/>
+          <w:u w:val="single"/>
+          <w:lang w:val="fr-CA"/>
+        </w:rPr>
+      </w:pPr>
+      <w:r>
+        <w:rPr>
+          <w:sz w:val="24"/>
+          <w:szCs w:val="24"/>
+          <w:u w:val="single"/>
+          <w:lang w:val="fr-CA"/>
+        </w:rPr>
+        <w:lastRenderedPageBreak/>
+        <w:t>// Configuration</w:t>
+      </w:r>
+    </w:p>
+    <w:p>
+      <w:pPr>
+        <w:spacing w:line="360" w:lineRule="auto"/>
+        <w:rPr>
+          <w:sz w:val="24"/>
+          <w:szCs w:val="24"/>
+          <w:u w:val="single"/>
+          <w:lang w:val="fr-CA"/>
+        </w:rPr>
+      </w:pPr>
+      <w:hyperlink r:id="rId31" w:history="1">
+        <w:r>
+          <w:rPr>
+            <w:rStyle w:val="Lienhypertexte"/>
+            <w:sz w:val="24"/>
+            <w:szCs w:val="24"/>
+            <w:lang w:val="fr-CA"/>
+          </w:rPr>
+          <w:t>https://www.instructables.com/ESP8266-and-ESP32-With-WiFiManager/</w:t>
+        </w:r>
+      </w:hyperlink>
+    </w:p>
+    <w:p>
+      <w:pPr>
+        <w:spacing w:line="360" w:lineRule="auto"/>
+        <w:rPr>
+          <w:sz w:val="24"/>
+          <w:szCs w:val="24"/>
+          <w:u w:val="single"/>
+          <w:lang w:val="fr-CA"/>
+        </w:rPr>
+      </w:pPr>
+      <w:hyperlink r:id="rId32" w:history="1">
+        <w:r>
+          <w:rPr>
+            <w:rStyle w:val="Lienhypertexte"/>
+            <w:sz w:val="24"/>
+            <w:szCs w:val="24"/>
+            <w:lang w:val="fr-CA"/>
+          </w:rPr>
+          <w:t>https://github.com/tzapu/WiFiManager</w:t>
+        </w:r>
+      </w:hyperlink>
+    </w:p>
+    <w:p>
+      <w:pPr>
+        <w:spacing w:line="360" w:lineRule="auto"/>
+        <w:rPr>
+          <w:sz w:val="24"/>
+          <w:szCs w:val="24"/>
+          <w:u w:val="single"/>
+          <w:lang w:val="fr-CA"/>
+        </w:rPr>
+      </w:pPr>
+      <w:hyperlink r:id="rId33" w:history="1">
+        <w:r>
+          <w:rPr>
+            <w:rStyle w:val="Lienhypertexte"/>
+            <w:sz w:val="24"/>
+            <w:szCs w:val="24"/>
+            <w:lang w:val="fr-CA"/>
+          </w:rPr>
+          <w:t>https://developer.android.com/reference/android/net/wifi/WifiManager</w:t>
+        </w:r>
+      </w:hyperlink>
+    </w:p>
+    <w:p>
+      <w:pPr>
+        <w:spacing w:line="360" w:lineRule="auto"/>
+        <w:rPr>
+          <w:sz w:val="24"/>
+          <w:szCs w:val="24"/>
+          <w:u w:val="single"/>
+          <w:lang w:val="fr-CA"/>
+        </w:rPr>
+      </w:pPr>
+      <w:hyperlink r:id="rId34" w:history="1">
+        <w:r>
+          <w:rPr>
+            <w:rStyle w:val="Lienhypertexte"/>
+            <w:sz w:val="24"/>
+            <w:szCs w:val="24"/>
+            <w:lang w:val="fr-CA"/>
+          </w:rPr>
+          <w:t>https://github.com/tzapu/WiFiManager/blob/master/examples/DEV/OnDemandConfigPortal/OnDemandConfigPortal.ino</w:t>
+        </w:r>
+      </w:hyperlink>
+    </w:p>
+    <w:p>
+      <w:pPr>
+        <w:spacing w:line="360" w:lineRule="auto"/>
+        <w:rPr>
+          <w:sz w:val="24"/>
+          <w:szCs w:val="24"/>
+          <w:u w:val="single"/>
+          <w:lang w:val="fr-CA"/>
+        </w:rPr>
+      </w:pPr>
+      <w:hyperlink r:id="rId35" w:history="1">
+        <w:r>
+          <w:rPr>
+            <w:rStyle w:val="Lienhypertexte"/>
+            <w:sz w:val="24"/>
+            <w:szCs w:val="24"/>
+            <w:lang w:val="fr-CA"/>
+          </w:rPr>
+          <w:t>https://github.com/tzapu/WiFiManager/tree/master/examples</w:t>
+        </w:r>
+      </w:hyperlink>
+    </w:p>
+    <w:p>
+      <w:pPr>
+        <w:spacing w:line="360" w:lineRule="auto"/>
+        <w:rPr>
+          <w:sz w:val="24"/>
+          <w:szCs w:val="24"/>
+          <w:u w:val="single"/>
+          <w:lang w:val="fr-CA"/>
+        </w:rPr>
+      </w:pPr>
+      <w:hyperlink r:id="rId36" w:history="1">
+        <w:r>
+          <w:rPr>
+            <w:rStyle w:val="Lienhypertexte"/>
+            <w:sz w:val="24"/>
+            <w:szCs w:val="24"/>
+            <w:lang w:val="fr-CA"/>
+          </w:rPr>
+          <w:t>https://arduinojson.org/</w:t>
+        </w:r>
+      </w:hyperlink>
+    </w:p>
+    <w:p>
+      <w:pPr>
+        <w:spacing w:line="360" w:lineRule="auto"/>
+        <w:rPr>
+          <w:sz w:val="24"/>
+          <w:szCs w:val="24"/>
+          <w:u w:val="single"/>
+          <w:lang w:val="fr-CA"/>
+        </w:rPr>
+      </w:pPr>
+      <w:hyperlink r:id="rId37" w:history="1">
+        <w:r>
+          <w:rPr>
+            <w:rStyle w:val="Lienhypertexte"/>
+            <w:sz w:val="24"/>
+            <w:szCs w:val="24"/>
+            <w:lang w:val="fr-CA"/>
+          </w:rPr>
+          <w:t>https://arduinojson.org/v6/assistant/</w:t>
+        </w:r>
+      </w:hyperlink>
+    </w:p>
+    <w:p>
+      <w:pPr>
+        <w:spacing w:line="360" w:lineRule="auto"/>
+        <w:rPr>
+          <w:sz w:val="24"/>
+          <w:szCs w:val="24"/>
+          <w:u w:val="single"/>
+          <w:lang w:val="fr-CA"/>
+        </w:rPr>
+      </w:pPr>
+      <w:hyperlink r:id="rId38" w:history="1">
+        <w:r>
+          <w:rPr>
+            <w:rStyle w:val="Lienhypertexte"/>
+            <w:sz w:val="24"/>
+            <w:szCs w:val="24"/>
+            <w:lang w:val="fr-CA"/>
+          </w:rPr>
+          <w:t>https://arduinojson.org/v6/example/</w:t>
+        </w:r>
+      </w:hyperlink>
+    </w:p>
+    <w:p>
+      <w:pPr>
+        <w:spacing w:line="360" w:lineRule="auto"/>
+        <w:rPr>
+          <w:sz w:val="24"/>
+          <w:szCs w:val="24"/>
+          <w:u w:val="single"/>
+          <w:lang w:val="fr-CA"/>
+        </w:rPr>
+      </w:pPr>
+      <w:hyperlink r:id="rId39" w:history="1">
+        <w:r>
+          <w:rPr>
+            <w:rStyle w:val="Lienhypertexte"/>
+            <w:sz w:val="24"/>
+            <w:szCs w:val="24"/>
+            <w:lang w:val="fr-CA"/>
+          </w:rPr>
+          <w:t>https://github.com/bblanchon/ArduinoJson</w:t>
+        </w:r>
+      </w:hyperlink>
+    </w:p>
+    <w:p>
+      <w:pPr>
+        <w:spacing w:line="360" w:lineRule="auto"/>
+        <w:rPr>
+          <w:sz w:val="24"/>
+          <w:szCs w:val="24"/>
+          <w:lang w:val="fr-CA"/>
+        </w:rPr>
+      </w:pPr>
+      <w:r>
+        <w:rPr>
+          <w:sz w:val="24"/>
+          <w:szCs w:val="24"/>
+          <w:lang w:val="fr-CA"/>
+        </w:rPr>
+        <w:t>// inclus JSON ET API pour prévision météo</w:t>
+      </w:r>
+    </w:p>
+    <w:p>
+      <w:pPr>
+        <w:spacing w:line="360" w:lineRule="auto"/>
+        <w:rPr>
+          <w:sz w:val="24"/>
+          <w:szCs w:val="24"/>
+          <w:u w:val="single"/>
+          <w:lang w:val="fr-CA"/>
+        </w:rPr>
+      </w:pPr>
+      <w:hyperlink r:id="rId40" w:history="1">
+        <w:r>
+          <w:rPr>
+            <w:rStyle w:val="Lienhypertexte"/>
+            <w:sz w:val="24"/>
+            <w:szCs w:val="24"/>
+            <w:lang w:val="fr-CA"/>
+          </w:rPr>
+          <w:t>https://randomnerdtutorials.com/decoding-and-encoding-json-with-arduino-or-esp8266/</w:t>
+        </w:r>
+      </w:hyperlink>
+    </w:p>
+    <w:p>
+      <w:pPr>
+        <w:spacing w:line="360" w:lineRule="auto"/>
+        <w:rPr>
+          <w:sz w:val="24"/>
+          <w:szCs w:val="24"/>
+          <w:u w:val="single"/>
+          <w:lang w:val="fr-CA"/>
+        </w:rPr>
+      </w:pPr>
+    </w:p>
+    <w:p>
+      <w:pPr>
+        <w:spacing w:line="360" w:lineRule="auto"/>
+        <w:rPr>
+          <w:sz w:val="24"/>
+          <w:szCs w:val="24"/>
+          <w:u w:val="single"/>
+          <w:lang w:val="fr-CA"/>
+        </w:rPr>
+      </w:pPr>
+    </w:p>
+    <w:p>
+      <w:pPr>
+        <w:spacing w:line="360" w:lineRule="auto"/>
+        <w:rPr>
+          <w:sz w:val="24"/>
+          <w:szCs w:val="24"/>
+          <w:u w:val="single"/>
+          <w:lang w:val="fr-CA"/>
+        </w:rPr>
+      </w:pPr>
+    </w:p>
+    <w:p>
+      <w:pPr>
+        <w:spacing w:line="360" w:lineRule="auto"/>
+        <w:rPr>
+          <w:sz w:val="24"/>
+          <w:szCs w:val="24"/>
+          <w:u w:val="single"/>
+          <w:lang w:val="fr-CA"/>
+        </w:rPr>
+      </w:pPr>
+    </w:p>
+    <w:p>
+      <w:pPr>
+        <w:spacing w:line="360" w:lineRule="auto"/>
+        <w:rPr>
+          <w:sz w:val="24"/>
+          <w:szCs w:val="24"/>
+          <w:u w:val="single"/>
+          <w:lang w:val="fr-CA"/>
+        </w:rPr>
+      </w:pPr>
+      <w:r>
+        <w:rPr>
+          <w:sz w:val="24"/>
+          <w:szCs w:val="24"/>
+          <w:u w:val="single"/>
+          <w:lang w:val="fr-CA"/>
+        </w:rPr>
+        <w:t>Reste à faire</w:t>
+      </w:r>
+    </w:p>
+    <w:p>
+      <w:pPr>
+        <w:spacing w:line="360" w:lineRule="auto"/>
+        <w:rPr>
+          <w:sz w:val="24"/>
+          <w:szCs w:val="24"/>
+          <w:lang w:val="fr-CA"/>
+        </w:rPr>
+      </w:pPr>
+      <w:r>
+        <w:rPr>
+          <w:sz w:val="24"/>
+          <w:szCs w:val="24"/>
+          <w:u w:val="single"/>
+          <w:lang w:val="fr-CA"/>
+        </w:rPr>
+        <w:t>Consommation d’énergie</w:t>
+      </w:r>
+      <w:r>
+        <w:rPr>
+          <w:sz w:val="24"/>
+          <w:szCs w:val="24"/>
+          <w:lang w:val="fr-CA"/>
+        </w:rPr>
+        <w:tab/>
+        <w:t>Nicolas</w:t>
+      </w:r>
+    </w:p>
+    <w:p>
+      <w:pPr>
+        <w:spacing w:line="360" w:lineRule="auto"/>
+        <w:rPr>
+          <w:sz w:val="24"/>
+          <w:szCs w:val="24"/>
+          <w:lang w:val="fr-CA"/>
+        </w:rPr>
+      </w:pPr>
+      <w:r>
+        <w:rPr>
+          <w:sz w:val="24"/>
+          <w:szCs w:val="24"/>
+          <w:u w:val="single"/>
+          <w:lang w:val="fr-CA"/>
+        </w:rPr>
+        <w:t>Manuel d’utilisation</w:t>
+      </w:r>
+      <w:r>
+        <w:rPr>
+          <w:sz w:val="24"/>
+          <w:szCs w:val="24"/>
+          <w:lang w:val="fr-CA"/>
+        </w:rPr>
+        <w:tab/>
+      </w:r>
+      <w:r>
+        <w:rPr>
+          <w:sz w:val="24"/>
+          <w:szCs w:val="24"/>
+          <w:lang w:val="fr-CA"/>
+        </w:rPr>
+        <w:tab/>
+        <w:t>Sébastien</w:t>
+      </w:r>
+    </w:p>
+    <w:p>
+      <w:pPr>
+        <w:spacing w:line="360" w:lineRule="auto"/>
+        <w:rPr>
+          <w:sz w:val="24"/>
+          <w:szCs w:val="24"/>
+          <w:lang w:val="fr-CA"/>
+        </w:rPr>
+      </w:pPr>
+      <w:r>
+        <w:rPr>
+          <w:sz w:val="24"/>
+          <w:szCs w:val="24"/>
+          <w:u w:val="single"/>
+          <w:lang w:val="fr-CA"/>
+        </w:rPr>
+        <w:t>JSON</w:t>
+      </w:r>
+      <w:r>
+        <w:rPr>
+          <w:sz w:val="24"/>
+          <w:szCs w:val="24"/>
+          <w:lang w:val="fr-CA"/>
+        </w:rPr>
+        <w:tab/>
+      </w:r>
+      <w:r>
+        <w:rPr>
+          <w:sz w:val="24"/>
+          <w:szCs w:val="24"/>
+          <w:lang w:val="fr-CA"/>
+        </w:rPr>
+        <w:tab/>
+      </w:r>
+      <w:r>
+        <w:rPr>
+          <w:sz w:val="24"/>
+          <w:szCs w:val="24"/>
+          <w:lang w:val="fr-CA"/>
+        </w:rPr>
+        <w:tab/>
+      </w:r>
+      <w:r>
+        <w:rPr>
+          <w:sz w:val="24"/>
+          <w:szCs w:val="24"/>
+          <w:lang w:val="fr-CA"/>
+        </w:rPr>
+        <w:tab/>
+        <w:t>????</w:t>
+      </w:r>
+    </w:p>
+    <w:p>
+      <w:pPr>
+        <w:spacing w:line="360" w:lineRule="auto"/>
+        <w:rPr>
+          <w:sz w:val="24"/>
+          <w:szCs w:val="24"/>
           <w:lang w:val="fr-CA"/>
         </w:rPr>
       </w:pPr>

</xml_diff>

<commit_message>
Modification fichier Word + schéma et plan corriger
</commit_message>
<xml_diff>
--- a/StationMeteo.docx
+++ b/StationMeteo.docx
@@ -523,25 +523,7 @@
           <w:szCs w:val="24"/>
           <w:lang w:val="fr-CA"/>
         </w:rPr>
-        <w:t xml:space="preserve">La station devra être réalisée à partir d’un </w:t>
-      </w:r>
-      <w:proofErr w:type="spellStart"/>
-      <w:r>
-        <w:rPr>
-          <w:sz w:val="24"/>
-          <w:szCs w:val="24"/>
-          <w:lang w:val="fr-CA"/>
-        </w:rPr>
-        <w:t>micro-contrôleur</w:t>
-      </w:r>
-      <w:proofErr w:type="spellEnd"/>
-      <w:r>
-        <w:rPr>
-          <w:sz w:val="24"/>
-          <w:szCs w:val="24"/>
-          <w:lang w:val="fr-CA"/>
-        </w:rPr>
-        <w:t xml:space="preserve"> ESP32, et d’un module BME280. </w:t>
+        <w:t xml:space="preserve">La station devra être réalisée à partir d’un microcontrôleur ESP32, et d’un module BME280. </w:t>
       </w:r>
     </w:p>
     <w:p>
@@ -1286,7 +1268,16 @@
                 <w:szCs w:val="24"/>
                 <w:lang w:val="fr-CA"/>
               </w:rPr>
-              <w:t>90 minutes</w:t>
+              <w:t>120</w:t>
+            </w:r>
+            <w:r>
+              <w:rPr>
+                <w:rFonts w:cstheme="minorHAnsi"/>
+                <w:sz w:val="24"/>
+                <w:szCs w:val="24"/>
+                <w:lang w:val="fr-CA"/>
+              </w:rPr>
+              <w:t xml:space="preserve"> minutes</w:t>
             </w:r>
           </w:p>
         </w:tc>
@@ -1590,7 +1581,16 @@
                 <w:szCs w:val="24"/>
                 <w:lang w:val="fr-CA"/>
               </w:rPr>
-              <w:t>120 minutes</w:t>
+              <w:t>240</w:t>
+            </w:r>
+            <w:r>
+              <w:rPr>
+                <w:rFonts w:cstheme="minorHAnsi"/>
+                <w:sz w:val="24"/>
+                <w:szCs w:val="24"/>
+                <w:lang w:val="fr-CA"/>
+              </w:rPr>
+              <w:t xml:space="preserve"> minutes</w:t>
             </w:r>
           </w:p>
         </w:tc>
@@ -2671,16 +2671,7 @@
                 <w:szCs w:val="24"/>
                 <w:lang w:val="fr-CA"/>
               </w:rPr>
-              <w:t>15</w:t>
-            </w:r>
-            <w:r>
-              <w:rPr>
-                <w:rFonts w:cstheme="minorHAnsi"/>
-                <w:sz w:val="24"/>
-                <w:szCs w:val="24"/>
-                <w:lang w:val="fr-CA"/>
-              </w:rPr>
-              <w:t xml:space="preserve"> minutes</w:t>
+              <w:t>15 minutes</w:t>
             </w:r>
           </w:p>
         </w:tc>
@@ -3323,7 +3314,16 @@
                 <w:szCs w:val="24"/>
                 <w:lang w:val="fr-CA"/>
               </w:rPr>
-              <w:t xml:space="preserve">Installation et configuration de Home Assistance </w:t>
+              <w:t>Installation et configuration de Home Assistan</w:t>
+            </w:r>
+            <w:r>
+              <w:rPr>
+                <w:rFonts w:cstheme="minorHAnsi"/>
+                <w:sz w:val="24"/>
+                <w:szCs w:val="24"/>
+                <w:lang w:val="fr-CA"/>
+              </w:rPr>
+              <w:t>t</w:t>
             </w:r>
           </w:p>
         </w:tc>
@@ -3418,7 +3418,16 @@
                 <w:szCs w:val="24"/>
                 <w:lang w:val="fr-CA"/>
               </w:rPr>
-              <w:t>Installation et configuration de Home Assistance</w:t>
+              <w:t>Installation et configuration de Home Assistan</w:t>
+            </w:r>
+            <w:r>
+              <w:rPr>
+                <w:rFonts w:cstheme="minorHAnsi"/>
+                <w:sz w:val="24"/>
+                <w:szCs w:val="24"/>
+                <w:lang w:val="fr-CA"/>
+              </w:rPr>
+              <w:t>t</w:t>
             </w:r>
           </w:p>
         </w:tc>
@@ -4550,6 +4559,175 @@
         </w:rPr>
         <w:t xml:space="preserve"> En nous fiant à la documentation sur internet et fournit par les professeurs, nous avons </w:t>
       </w:r>
+      <w:r>
+        <w:rPr>
+          <w:sz w:val="24"/>
+          <w:szCs w:val="24"/>
+          <w:lang w:val="fr-CA"/>
+        </w:rPr>
+        <w:t>comme intensité minimale de 160 mA et une intensité maximale de 260 mA. Dans le but de limité la consommation énergétique, nous avons désactivé en continu le Bluetooth du microcontrôleur.</w:t>
+      </w:r>
+      <w:r>
+        <w:rPr>
+          <w:sz w:val="24"/>
+          <w:szCs w:val="24"/>
+          <w:lang w:val="fr-CA"/>
+        </w:rPr>
+        <w:t xml:space="preserve"> </w:t>
+      </w:r>
+      <w:r>
+        <w:rPr>
+          <w:sz w:val="24"/>
+          <w:szCs w:val="24"/>
+          <w:lang w:val="fr-CA"/>
+        </w:rPr>
+        <w:t xml:space="preserve">Nous savons que l’autre composant qui consomme beaucoup d’énergie est le wifi. Nous voulions </w:t>
+      </w:r>
+      <w:r>
+        <w:rPr>
+          <w:sz w:val="24"/>
+          <w:szCs w:val="24"/>
+          <w:lang w:val="fr-CA"/>
+        </w:rPr>
+        <w:t>implanter</w:t>
+      </w:r>
+      <w:r>
+        <w:rPr>
+          <w:sz w:val="24"/>
+          <w:szCs w:val="24"/>
+          <w:lang w:val="fr-CA"/>
+        </w:rPr>
+        <w:t xml:space="preserve"> un processus d’activation et de désactivation du wifi par </w:t>
+      </w:r>
+      <w:r>
+        <w:rPr>
+          <w:sz w:val="24"/>
+          <w:szCs w:val="24"/>
+          <w:lang w:val="fr-CA"/>
+        </w:rPr>
+        <w:t>intermittence</w:t>
+      </w:r>
+      <w:r>
+        <w:rPr>
+          <w:sz w:val="24"/>
+          <w:szCs w:val="24"/>
+          <w:lang w:val="fr-CA"/>
+        </w:rPr>
+        <w:t xml:space="preserve"> (par exemple 30 seconde d’inactivité suivi par 10 secondes d’</w:t>
+      </w:r>
+      <w:r>
+        <w:rPr>
+          <w:sz w:val="24"/>
+          <w:szCs w:val="24"/>
+          <w:lang w:val="fr-CA"/>
+        </w:rPr>
+        <w:t>activité</w:t>
+      </w:r>
+      <w:r>
+        <w:rPr>
+          <w:sz w:val="24"/>
+          <w:szCs w:val="24"/>
+          <w:lang w:val="fr-CA"/>
+        </w:rPr>
+        <w:t>) mais p</w:t>
+      </w:r>
+      <w:r>
+        <w:rPr>
+          <w:sz w:val="24"/>
+          <w:szCs w:val="24"/>
+          <w:lang w:val="fr-CA"/>
+        </w:rPr>
+        <w:t>ar manque de temps, nous n’avons</w:t>
+      </w:r>
+      <w:r>
+        <w:rPr>
+          <w:sz w:val="24"/>
+          <w:szCs w:val="24"/>
+          <w:lang w:val="fr-CA"/>
+        </w:rPr>
+        <w:t xml:space="preserve"> </w:t>
+      </w:r>
+      <w:r>
+        <w:rPr>
+          <w:sz w:val="24"/>
+          <w:szCs w:val="24"/>
+          <w:lang w:val="fr-CA"/>
+        </w:rPr>
+        <w:t>pas pu faire les modifications au code pour y arriver.</w:t>
+      </w:r>
+      <w:r>
+        <w:rPr>
+          <w:sz w:val="24"/>
+          <w:szCs w:val="24"/>
+          <w:lang w:val="fr-CA"/>
+        </w:rPr>
+        <w:t xml:space="preserve"> </w:t>
+      </w:r>
+    </w:p>
+    <w:p>
+      <w:pPr>
+        <w:spacing w:line="360" w:lineRule="auto"/>
+        <w:rPr>
+          <w:sz w:val="24"/>
+          <w:szCs w:val="24"/>
+          <w:lang w:val="fr-CA"/>
+        </w:rPr>
+      </w:pPr>
+      <w:hyperlink r:id="rId5" w:history="1">
+        <w:r>
+          <w:rPr>
+            <w:rStyle w:val="Lienhypertexte"/>
+            <w:sz w:val="24"/>
+            <w:szCs w:val="24"/>
+            <w:lang w:val="fr-CA"/>
+          </w:rPr>
+          <w:t>https://www.espressif.com/sites/default/files/documentation/esp32_datasheet_en.pdf</w:t>
+        </w:r>
+      </w:hyperlink>
+    </w:p>
+    <w:p>
+      <w:pPr>
+        <w:spacing w:line="360" w:lineRule="auto"/>
+        <w:rPr>
+          <w:sz w:val="24"/>
+          <w:szCs w:val="24"/>
+          <w:lang w:val="fr-CA"/>
+        </w:rPr>
+      </w:pPr>
+      <w:r>
+        <w:rPr>
+          <w:sz w:val="24"/>
+          <w:szCs w:val="24"/>
+          <w:lang w:val="fr-CA"/>
+        </w:rPr>
+        <w:t>V</w:t>
+      </w:r>
+      <w:r>
+        <w:rPr>
+          <w:sz w:val="24"/>
+          <w:szCs w:val="24"/>
+          <w:lang w:val="fr-CA"/>
+        </w:rPr>
+        <w:t>oir page 44</w:t>
+      </w:r>
+      <w:r>
+        <w:rPr>
+          <w:sz w:val="24"/>
+          <w:szCs w:val="24"/>
+          <w:lang w:val="fr-CA"/>
+        </w:rPr>
+        <w:t xml:space="preserve"> pour consommation Bluetooth.</w:t>
+      </w:r>
+    </w:p>
+    <w:p>
+      <w:pPr>
+        <w:spacing w:line="360" w:lineRule="auto"/>
+        <w:rPr>
+          <w:sz w:val="24"/>
+          <w:szCs w:val="24"/>
+          <w:lang w:val="fr-CA"/>
+        </w:rPr>
+      </w:pPr>
     </w:p>
     <w:p>
       <w:pPr>
@@ -5629,15 +5807,13 @@
           <w:rFonts w:cstheme="minorHAnsi"/>
           <w:b/>
           <w:bCs/>
-          <w:lang w:val="fr-CA"/>
-        </w:rPr>
-      </w:pPr>
-      <w:r>
-        <w:rPr>
-          <w:rFonts w:cstheme="minorHAnsi"/>
-          <w:b/>
-          <w:bCs/>
-          <w:lang w:val="fr-CA"/>
+        </w:rPr>
+      </w:pPr>
+      <w:r>
+        <w:rPr>
+          <w:rFonts w:cstheme="minorHAnsi"/>
+          <w:b/>
+          <w:bCs/>
         </w:rPr>
         <w:t>P = U * I</w:t>
       </w:r>
@@ -5646,7 +5822,6 @@
           <w:rFonts w:cstheme="minorHAnsi"/>
           <w:b/>
           <w:bCs/>
-          <w:lang w:val="fr-CA"/>
         </w:rPr>
         <w:tab/>
       </w:r>
@@ -5664,7 +5839,6 @@
           <w:rFonts w:cstheme="minorHAnsi"/>
           <w:b/>
           <w:bCs/>
-          <w:lang w:val="fr-CA"/>
         </w:rPr>
         <w:tab/>
         <w:t>P = 3.3 * 0.0</w:t>
@@ -5674,7 +5848,6 @@
           <w:rFonts w:cstheme="minorHAnsi"/>
           <w:b/>
           <w:bCs/>
-          <w:lang w:val="fr-CA"/>
         </w:rPr>
         <w:t>0</w:t>
       </w:r>
@@ -5683,7 +5856,6 @@
           <w:rFonts w:cstheme="minorHAnsi"/>
           <w:b/>
           <w:bCs/>
-          <w:lang w:val="fr-CA"/>
         </w:rPr>
         <w:t>1</w:t>
       </w:r>
@@ -5692,7 +5864,6 @@
           <w:rFonts w:cstheme="minorHAnsi"/>
           <w:b/>
           <w:bCs/>
-          <w:lang w:val="fr-CA"/>
         </w:rPr>
         <w:tab/>
         <w:t xml:space="preserve"> </w:t>
@@ -5702,7 +5873,6 @@
           <w:rFonts w:cstheme="minorHAnsi"/>
           <w:b/>
           <w:bCs/>
-          <w:lang w:val="fr-CA"/>
         </w:rPr>
         <w:tab/>
       </w:r>
@@ -5711,7 +5881,6 @@
           <w:rFonts w:cstheme="minorHAnsi"/>
           <w:b/>
           <w:bCs/>
-          <w:lang w:val="fr-CA"/>
         </w:rPr>
         <w:t>P= 0.</w:t>
       </w:r>
@@ -5720,7 +5889,6 @@
           <w:rFonts w:cstheme="minorHAnsi"/>
           <w:b/>
           <w:bCs/>
-          <w:lang w:val="fr-CA"/>
         </w:rPr>
         <w:t>0033</w:t>
       </w:r>
@@ -5729,7 +5897,6 @@
           <w:rFonts w:cstheme="minorHAnsi"/>
           <w:b/>
           <w:bCs/>
-          <w:lang w:val="fr-CA"/>
         </w:rPr>
         <w:t xml:space="preserve"> W</w:t>
       </w:r>
@@ -5741,17 +5908,14 @@
           <w:rFonts w:cstheme="minorHAnsi"/>
           <w:b/>
           <w:bCs/>
-          <w:lang w:val="fr-CA"/>
-        </w:rPr>
-      </w:pPr>
-      <w:r>
-        <w:rPr>
-          <w:rFonts w:cstheme="minorHAnsi"/>
-          <w:b/>
-          <w:bCs/>
-          <w:lang w:val="fr-CA"/>
-        </w:rPr>
-        <w:lastRenderedPageBreak/>
+        </w:rPr>
+      </w:pPr>
+      <w:r>
+        <w:rPr>
+          <w:rFonts w:cstheme="minorHAnsi"/>
+          <w:b/>
+          <w:bCs/>
+        </w:rPr>
         <w:t>1*</w:t>
       </w:r>
       <w:r>
@@ -5759,7 +5923,6 @@
           <w:rFonts w:cstheme="minorHAnsi"/>
           <w:b/>
           <w:bCs/>
-          <w:lang w:val="fr-CA"/>
         </w:rPr>
         <w:t xml:space="preserve">0.0033 </w:t>
       </w:r>
@@ -5768,7 +5931,6 @@
           <w:rFonts w:cstheme="minorHAnsi"/>
           <w:b/>
           <w:bCs/>
-          <w:lang w:val="fr-CA"/>
         </w:rPr>
         <w:t xml:space="preserve">= </w:t>
       </w:r>
@@ -5777,7 +5939,6 @@
           <w:rFonts w:cstheme="minorHAnsi"/>
           <w:b/>
           <w:bCs/>
-          <w:lang w:val="fr-CA"/>
         </w:rPr>
         <w:t xml:space="preserve">0.0033 </w:t>
       </w:r>
@@ -5786,7 +5947,6 @@
           <w:rFonts w:cstheme="minorHAnsi"/>
           <w:b/>
           <w:bCs/>
-          <w:lang w:val="fr-CA"/>
         </w:rPr>
         <w:t>W</w:t>
       </w:r>
@@ -5795,7 +5955,6 @@
           <w:rFonts w:cstheme="minorHAnsi"/>
           <w:b/>
           <w:bCs/>
-          <w:lang w:val="fr-CA"/>
         </w:rPr>
         <w:tab/>
       </w:r>
@@ -5804,7 +5963,6 @@
           <w:rFonts w:cstheme="minorHAnsi"/>
           <w:b/>
           <w:bCs/>
-          <w:lang w:val="fr-CA"/>
         </w:rPr>
         <w:t xml:space="preserve">0.0033 </w:t>
       </w:r>
@@ -5813,7 +5971,6 @@
           <w:rFonts w:cstheme="minorHAnsi"/>
           <w:b/>
           <w:bCs/>
-          <w:lang w:val="fr-CA"/>
         </w:rPr>
         <w:t xml:space="preserve">*24 = </w:t>
       </w:r>
@@ -5822,7 +5979,6 @@
           <w:rFonts w:cstheme="minorHAnsi"/>
           <w:b/>
           <w:bCs/>
-          <w:lang w:val="fr-CA"/>
         </w:rPr>
         <w:t>0.013200</w:t>
       </w:r>
@@ -5831,7 +5987,6 @@
           <w:rFonts w:cstheme="minorHAnsi"/>
           <w:b/>
           <w:bCs/>
-          <w:lang w:val="fr-CA"/>
         </w:rPr>
         <w:t xml:space="preserve"> W/jour</w:t>
       </w:r>
@@ -5840,7 +5995,6 @@
           <w:rFonts w:cstheme="minorHAnsi"/>
           <w:b/>
           <w:bCs/>
-          <w:lang w:val="fr-CA"/>
         </w:rPr>
         <w:tab/>
       </w:r>
@@ -5849,19 +6003,19 @@
           <w:rFonts w:cstheme="minorHAnsi"/>
           <w:b/>
           <w:bCs/>
-          <w:lang w:val="fr-CA"/>
         </w:rPr>
         <w:t xml:space="preserve">0.0033 </w:t>
       </w:r>
-      <w:r>
-        <w:rPr>
-          <w:rFonts w:cstheme="minorHAnsi"/>
-          <w:b/>
-          <w:bCs/>
-          <w:lang w:val="fr-CA"/>
+      <w:proofErr w:type="spellStart"/>
+      <w:r>
+        <w:rPr>
+          <w:rFonts w:cstheme="minorHAnsi"/>
+          <w:b/>
+          <w:bCs/>
         </w:rPr>
         <w:t>KWh</w:t>
       </w:r>
+      <w:proofErr w:type="spellEnd"/>
     </w:p>
     <w:p>
       <w:pPr>
@@ -7735,7 +7889,6 @@
                 <w:rFonts w:cstheme="minorHAnsi"/>
                 <w:lang w:val="fr-CA"/>
               </w:rPr>
-              <w:lastRenderedPageBreak/>
               <w:t>Total minimum</w:t>
             </w:r>
           </w:p>
@@ -7914,19 +8067,17 @@
           <w:u w:val="single"/>
           <w:lang w:val="fr-CA"/>
         </w:rPr>
-        <w:t>Schéma Technique</w:t>
-      </w:r>
-    </w:p>
-    <w:p>
-      <w:pPr>
-        <w:spacing w:line="360" w:lineRule="auto"/>
+        <w:t xml:space="preserve">Schéma </w:t>
+      </w:r>
+      <w:r>
         <w:rPr>
           <w:sz w:val="24"/>
           <w:szCs w:val="24"/>
           <w:u w:val="single"/>
           <w:lang w:val="fr-CA"/>
         </w:rPr>
-      </w:pPr>
+        <w:t>t</w:t>
+      </w:r>
       <w:r>
         <w:rPr>
           <w:sz w:val="24"/>
@@ -7934,6 +8085,544 @@
           <w:u w:val="single"/>
           <w:lang w:val="fr-CA"/>
         </w:rPr>
+        <w:t>echnique</w:t>
+      </w:r>
+      <w:r>
+        <w:rPr>
+          <w:sz w:val="24"/>
+          <w:szCs w:val="24"/>
+          <w:u w:val="single"/>
+          <w:lang w:val="fr-CA"/>
+        </w:rPr>
+        <w:t xml:space="preserve"> et explication </w:t>
+      </w:r>
+    </w:p>
+    <w:p>
+      <w:pPr>
+        <w:spacing w:line="360" w:lineRule="auto"/>
+        <w:rPr>
+          <w:sz w:val="24"/>
+          <w:szCs w:val="24"/>
+          <w:u w:val="single"/>
+          <w:lang w:val="fr-CA"/>
+        </w:rPr>
+      </w:pPr>
+      <w:r>
+        <w:rPr>
+          <w:sz w:val="24"/>
+          <w:szCs w:val="24"/>
+          <w:u w:val="single"/>
+          <w:lang w:val="fr-CA"/>
+        </w:rPr>
+        <w:t>Schéma :</w:t>
+      </w:r>
+    </w:p>
+    <w:p>
+      <w:pPr>
+        <w:spacing w:line="360" w:lineRule="auto"/>
+        <w:rPr>
+          <w:sz w:val="24"/>
+          <w:szCs w:val="24"/>
+          <w:u w:val="single"/>
+          <w:lang w:val="fr-CA"/>
+        </w:rPr>
+      </w:pPr>
+      <w:r>
+        <w:rPr>
+          <w:noProof/>
+        </w:rPr>
+        <w:drawing>
+          <wp:inline distT="0" distB="0" distL="0" distR="0" wp14:anchorId="2B42D078" wp14:editId="23C2ECC0">
+            <wp:extent cx="5943600" cy="2701636"/>
+            <wp:effectExtent l="0" t="0" r="0" b="3810"/>
+            <wp:docPr id="2" name="Image 2"/>
+            <wp:cNvGraphicFramePr>
+              <a:graphicFrameLocks xmlns:a="http://schemas.openxmlformats.org/drawingml/2006/main" noChangeAspect="1"/>
+            </wp:cNvGraphicFramePr>
+            <a:graphic xmlns:a="http://schemas.openxmlformats.org/drawingml/2006/main">
+              <a:graphicData uri="http://schemas.openxmlformats.org/drawingml/2006/picture">
+                <pic:pic xmlns:pic="http://schemas.openxmlformats.org/drawingml/2006/picture">
+                  <pic:nvPicPr>
+                    <pic:cNvPr id="0" name="Picture 3"/>
+                    <pic:cNvPicPr>
+                      <a:picLocks noChangeAspect="1" noChangeArrowheads="1"/>
+                    </pic:cNvPicPr>
+                  </pic:nvPicPr>
+                  <pic:blipFill>
+                    <a:blip r:embed="rId6" cstate="print">
+                      <a:extLst>
+                        <a:ext uri="{28A0092B-C50C-407E-A947-70E740481C1C}">
+                          <a14:useLocalDpi xmlns:a14="http://schemas.microsoft.com/office/drawing/2010/main" val="0"/>
+                        </a:ext>
+                      </a:extLst>
+                    </a:blip>
+                    <a:srcRect/>
+                    <a:stretch>
+                      <a:fillRect/>
+                    </a:stretch>
+                  </pic:blipFill>
+                  <pic:spPr bwMode="auto">
+                    <a:xfrm>
+                      <a:off x="0" y="0"/>
+                      <a:ext cx="5959671" cy="2708941"/>
+                    </a:xfrm>
+                    <a:prstGeom prst="rect">
+                      <a:avLst/>
+                    </a:prstGeom>
+                    <a:noFill/>
+                    <a:ln>
+                      <a:noFill/>
+                    </a:ln>
+                  </pic:spPr>
+                </pic:pic>
+              </a:graphicData>
+            </a:graphic>
+          </wp:inline>
+        </w:drawing>
+      </w:r>
+    </w:p>
+    <w:p>
+      <w:pPr>
+        <w:spacing w:line="360" w:lineRule="auto"/>
+        <w:rPr>
+          <w:sz w:val="24"/>
+          <w:szCs w:val="24"/>
+          <w:u w:val="single"/>
+          <w:lang w:val="fr-CA"/>
+        </w:rPr>
+      </w:pPr>
+      <w:r>
+        <w:rPr>
+          <w:sz w:val="24"/>
+          <w:szCs w:val="24"/>
+          <w:u w:val="single"/>
+          <w:lang w:val="fr-CA"/>
+        </w:rPr>
+        <w:t>P</w:t>
+      </w:r>
+      <w:r>
+        <w:rPr>
+          <w:sz w:val="24"/>
+          <w:szCs w:val="24"/>
+          <w:u w:val="single"/>
+          <w:lang w:val="fr-CA"/>
+        </w:rPr>
+        <w:t>lan</w:t>
+      </w:r>
+    </w:p>
+    <w:p>
+      <w:pPr>
+        <w:spacing w:line="360" w:lineRule="auto"/>
+        <w:rPr>
+          <w:sz w:val="24"/>
+          <w:szCs w:val="24"/>
+          <w:u w:val="single"/>
+          <w:lang w:val="fr-CA"/>
+        </w:rPr>
+      </w:pPr>
+      <w:r>
+        <w:rPr>
+          <w:noProof/>
+        </w:rPr>
+        <w:lastRenderedPageBreak/>
+        <w:drawing>
+          <wp:inline distT="0" distB="0" distL="0" distR="0" wp14:anchorId="70DD2DC6" wp14:editId="0965220D">
+            <wp:extent cx="5943600" cy="2588260"/>
+            <wp:effectExtent l="0" t="0" r="0" b="2540"/>
+            <wp:docPr id="1" name="Image 1"/>
+            <wp:cNvGraphicFramePr>
+              <a:graphicFrameLocks xmlns:a="http://schemas.openxmlformats.org/drawingml/2006/main" noChangeAspect="1"/>
+            </wp:cNvGraphicFramePr>
+            <a:graphic xmlns:a="http://schemas.openxmlformats.org/drawingml/2006/main">
+              <a:graphicData uri="http://schemas.openxmlformats.org/drawingml/2006/picture">
+                <pic:pic xmlns:pic="http://schemas.openxmlformats.org/drawingml/2006/picture">
+                  <pic:nvPicPr>
+                    <pic:cNvPr id="0" name="Picture 1"/>
+                    <pic:cNvPicPr>
+                      <a:picLocks noChangeAspect="1" noChangeArrowheads="1"/>
+                    </pic:cNvPicPr>
+                  </pic:nvPicPr>
+                  <pic:blipFill>
+                    <a:blip r:embed="rId7" cstate="print">
+                      <a:extLst>
+                        <a:ext uri="{28A0092B-C50C-407E-A947-70E740481C1C}">
+                          <a14:useLocalDpi xmlns:a14="http://schemas.microsoft.com/office/drawing/2010/main" val="0"/>
+                        </a:ext>
+                      </a:extLst>
+                    </a:blip>
+                    <a:srcRect/>
+                    <a:stretch>
+                      <a:fillRect/>
+                    </a:stretch>
+                  </pic:blipFill>
+                  <pic:spPr bwMode="auto">
+                    <a:xfrm>
+                      <a:off x="0" y="0"/>
+                      <a:ext cx="5943600" cy="2588260"/>
+                    </a:xfrm>
+                    <a:prstGeom prst="rect">
+                      <a:avLst/>
+                    </a:prstGeom>
+                    <a:noFill/>
+                    <a:ln>
+                      <a:noFill/>
+                    </a:ln>
+                  </pic:spPr>
+                </pic:pic>
+              </a:graphicData>
+            </a:graphic>
+          </wp:inline>
+        </w:drawing>
+      </w:r>
+    </w:p>
+    <w:p>
+      <w:pPr>
+        <w:spacing w:line="360" w:lineRule="auto"/>
+        <w:rPr>
+          <w:sz w:val="24"/>
+          <w:szCs w:val="24"/>
+          <w:lang w:val="fr-CA"/>
+        </w:rPr>
+      </w:pPr>
+    </w:p>
+    <w:p>
+      <w:pPr>
+        <w:spacing w:line="360" w:lineRule="auto"/>
+        <w:jc w:val="both"/>
+        <w:rPr>
+          <w:sz w:val="24"/>
+          <w:szCs w:val="24"/>
+          <w:lang w:val="fr-CA"/>
+        </w:rPr>
+      </w:pPr>
+      <w:r>
+        <w:rPr>
+          <w:sz w:val="24"/>
+          <w:szCs w:val="24"/>
+          <w:u w:val="single"/>
+          <w:lang w:val="fr-CA"/>
+        </w:rPr>
+        <w:t>Explication</w:t>
+      </w:r>
+    </w:p>
+    <w:p>
+      <w:pPr>
+        <w:spacing w:line="360" w:lineRule="auto"/>
+        <w:jc w:val="both"/>
+        <w:rPr>
+          <w:sz w:val="24"/>
+          <w:szCs w:val="24"/>
+          <w:lang w:val="fr-CA"/>
+        </w:rPr>
+      </w:pPr>
+      <w:r>
+        <w:rPr>
+          <w:sz w:val="24"/>
+          <w:szCs w:val="24"/>
+          <w:lang w:val="fr-CA"/>
+        </w:rPr>
+        <w:t xml:space="preserve">En plus de la prise et l’envoie </w:t>
+      </w:r>
+      <w:r>
+        <w:rPr>
+          <w:sz w:val="24"/>
+          <w:szCs w:val="24"/>
+          <w:lang w:val="fr-CA"/>
+        </w:rPr>
+        <w:t>des informations demandées</w:t>
+      </w:r>
+      <w:r>
+        <w:rPr>
+          <w:sz w:val="24"/>
+          <w:szCs w:val="24"/>
+          <w:lang w:val="fr-CA"/>
+        </w:rPr>
+        <w:t xml:space="preserve"> </w:t>
+      </w:r>
+      <w:r>
+        <w:rPr>
+          <w:sz w:val="24"/>
+          <w:szCs w:val="24"/>
+          <w:lang w:val="fr-CA"/>
+        </w:rPr>
+        <w:t xml:space="preserve">(température, pression et humidité) </w:t>
+      </w:r>
+      <w:r>
+        <w:rPr>
+          <w:sz w:val="24"/>
+          <w:szCs w:val="24"/>
+          <w:lang w:val="fr-CA"/>
+        </w:rPr>
+        <w:t>par le biais d’un message</w:t>
+      </w:r>
+      <w:r>
+        <w:rPr>
+          <w:sz w:val="24"/>
+          <w:szCs w:val="24"/>
+          <w:lang w:val="fr-CA"/>
+        </w:rPr>
+        <w:t>r</w:t>
+      </w:r>
+      <w:r>
+        <w:rPr>
+          <w:sz w:val="24"/>
+          <w:szCs w:val="24"/>
+          <w:lang w:val="fr-CA"/>
+        </w:rPr>
+        <w:t xml:space="preserve"> pub-</w:t>
+      </w:r>
+      <w:proofErr w:type="spellStart"/>
+      <w:r>
+        <w:rPr>
+          <w:sz w:val="24"/>
+          <w:szCs w:val="24"/>
+          <w:lang w:val="fr-CA"/>
+        </w:rPr>
+        <w:t>sub</w:t>
+      </w:r>
+      <w:proofErr w:type="spellEnd"/>
+      <w:r>
+        <w:rPr>
+          <w:sz w:val="24"/>
+          <w:szCs w:val="24"/>
+          <w:lang w:val="fr-CA"/>
+        </w:rPr>
+        <w:t xml:space="preserve">, </w:t>
+      </w:r>
+      <w:r>
+        <w:rPr>
+          <w:sz w:val="24"/>
+          <w:szCs w:val="24"/>
+          <w:lang w:val="fr-CA"/>
+        </w:rPr>
+        <w:t xml:space="preserve">nous avons décidé d’ajouté la </w:t>
+      </w:r>
+      <w:r>
+        <w:rPr>
+          <w:sz w:val="24"/>
+          <w:szCs w:val="24"/>
+          <w:lang w:val="fr-CA"/>
+        </w:rPr>
+        <w:t xml:space="preserve">fonctionnalité </w:t>
+      </w:r>
+      <w:r>
+        <w:rPr>
+          <w:sz w:val="24"/>
+          <w:szCs w:val="24"/>
+          <w:lang w:val="fr-CA"/>
+        </w:rPr>
+        <w:t>l</w:t>
+      </w:r>
+      <w:r>
+        <w:rPr>
+          <w:sz w:val="24"/>
+          <w:szCs w:val="24"/>
+          <w:lang w:val="fr-CA"/>
+        </w:rPr>
+        <w:t xml:space="preserve">a gestion des fenêtres (ouvrir/fermer). </w:t>
+      </w:r>
+      <w:r>
+        <w:rPr>
+          <w:sz w:val="24"/>
+          <w:szCs w:val="24"/>
+          <w:lang w:val="fr-CA"/>
+        </w:rPr>
+        <w:t xml:space="preserve"> </w:t>
+      </w:r>
+      <w:r>
+        <w:rPr>
+          <w:sz w:val="24"/>
+          <w:szCs w:val="24"/>
+          <w:lang w:val="fr-CA"/>
+        </w:rPr>
+        <w:t xml:space="preserve">Nous avons un programme de base qui </w:t>
+      </w:r>
+      <w:r>
+        <w:rPr>
+          <w:sz w:val="24"/>
+          <w:szCs w:val="24"/>
+          <w:lang w:val="fr-CA"/>
+        </w:rPr>
+        <w:t>gère automatiquement les fenêtres selon des paramètres prédéterminer. Ainsi, l’ouverture des fenêtres s’effectue lorsque les conditions externes sont optimales. En cas de condition défavorable (temps trop chaud ou condition de pluie détecter), le contrôleur de fenêtre active la fermeture de fenêtre.</w:t>
+      </w:r>
+      <w:r>
+        <w:rPr>
+          <w:sz w:val="24"/>
+          <w:szCs w:val="24"/>
+          <w:lang w:val="fr-CA"/>
+        </w:rPr>
+        <w:t xml:space="preserve"> Lorsque les fenêtres sont fermées, c’est le témoin lumineux rouge (DEL rouge) qui est allumée. Lorsqu’un changement est enclenché (soit ouverture ou fermeture), le témoin lumineux bleu </w:t>
+      </w:r>
+      <w:r>
+        <w:rPr>
+          <w:sz w:val="24"/>
+          <w:szCs w:val="24"/>
+          <w:lang w:val="fr-CA"/>
+        </w:rPr>
+        <w:t xml:space="preserve">(DEL </w:t>
+      </w:r>
+      <w:r>
+        <w:rPr>
+          <w:sz w:val="24"/>
+          <w:szCs w:val="24"/>
+          <w:lang w:val="fr-CA"/>
+        </w:rPr>
+        <w:t>bleu</w:t>
+      </w:r>
+      <w:r>
+        <w:rPr>
+          <w:sz w:val="24"/>
+          <w:szCs w:val="24"/>
+          <w:lang w:val="fr-CA"/>
+        </w:rPr>
+        <w:t>)</w:t>
+      </w:r>
+      <w:r>
+        <w:rPr>
+          <w:sz w:val="24"/>
+          <w:szCs w:val="24"/>
+          <w:lang w:val="fr-CA"/>
+        </w:rPr>
+        <w:t xml:space="preserve"> est activé pendant 10 secondes afin d’informer d’un changement d’état des fenêtres. Enfin, lorsque les fenêtres sont ouvertes, c’est le témoin lumineux vert (DEL verte) qui est allumée.  Notre station a trois boutons qui permettent une gestion de cette dernière. </w:t>
+      </w:r>
+      <w:r>
+        <w:rPr>
+          <w:sz w:val="24"/>
+          <w:szCs w:val="24"/>
+          <w:lang w:val="fr-CA"/>
+        </w:rPr>
+        <w:t>Le bouton complètement à gauche, bouton 1, est le bouton qui permet d’activer ou de désactiver le cycle automatique des fenêtres.</w:t>
+      </w:r>
+      <w:r>
+        <w:rPr>
+          <w:sz w:val="24"/>
+          <w:szCs w:val="24"/>
+          <w:lang w:val="fr-CA"/>
+        </w:rPr>
+        <w:t xml:space="preserve"> Le bouton situé au centre gauche, bouton 2, permet de faire une gestion manuelle des fenêtres (ouvrir ou fermé) et désactive par le fait même le cycle automatique de gestion des fenêtres. Le dernier bouton situé complètement à droite, bouton 3, </w:t>
+      </w:r>
+      <w:r>
+        <w:rPr>
+          <w:sz w:val="24"/>
+          <w:szCs w:val="24"/>
+          <w:lang w:val="fr-CA"/>
+        </w:rPr>
+        <w:t xml:space="preserve">permet d’afficher le portail de </w:t>
+      </w:r>
+      <w:proofErr w:type="spellStart"/>
+      <w:r>
+        <w:rPr>
+          <w:sz w:val="24"/>
+          <w:szCs w:val="24"/>
+          <w:lang w:val="fr-CA"/>
+        </w:rPr>
+        <w:t>WifiManager</w:t>
+      </w:r>
+      <w:proofErr w:type="spellEnd"/>
+      <w:r>
+        <w:rPr>
+          <w:sz w:val="24"/>
+          <w:szCs w:val="24"/>
+          <w:lang w:val="fr-CA"/>
+        </w:rPr>
+        <w:t xml:space="preserve"> afin de permettre la modification de la </w:t>
+      </w:r>
+      <w:r>
+        <w:rPr>
+          <w:sz w:val="24"/>
+          <w:szCs w:val="24"/>
+          <w:lang w:val="fr-CA"/>
+        </w:rPr>
+        <w:t>connexion</w:t>
+      </w:r>
+      <w:r>
+        <w:rPr>
+          <w:sz w:val="24"/>
+          <w:szCs w:val="24"/>
+          <w:lang w:val="fr-CA"/>
+        </w:rPr>
+        <w:t xml:space="preserve"> au réseau wifi.</w:t>
+      </w:r>
+      <w:r>
+        <w:rPr>
+          <w:sz w:val="24"/>
+          <w:szCs w:val="24"/>
+          <w:lang w:val="fr-CA"/>
+        </w:rPr>
+        <w:t xml:space="preserve"> Nous savons </w:t>
+      </w:r>
+      <w:r>
+        <w:rPr>
+          <w:sz w:val="24"/>
+          <w:szCs w:val="24"/>
+          <w:lang w:val="fr-CA"/>
+        </w:rPr>
+        <w:lastRenderedPageBreak/>
+        <w:t xml:space="preserve">que le microcontrôleur sur le plan et </w:t>
+      </w:r>
+      <w:r>
+        <w:rPr>
+          <w:sz w:val="24"/>
+          <w:szCs w:val="24"/>
+          <w:lang w:val="fr-CA"/>
+        </w:rPr>
+        <w:t xml:space="preserve">le </w:t>
+      </w:r>
+      <w:r>
+        <w:rPr>
+          <w:sz w:val="24"/>
+          <w:szCs w:val="24"/>
+          <w:lang w:val="fr-CA"/>
+        </w:rPr>
+        <w:t xml:space="preserve">schéma n’est pas le bon modèle mais le modèle que nous utilisions n’est pas disponible sur </w:t>
+      </w:r>
+      <w:proofErr w:type="spellStart"/>
+      <w:r>
+        <w:rPr>
+          <w:sz w:val="24"/>
+          <w:szCs w:val="24"/>
+          <w:lang w:val="fr-CA"/>
+        </w:rPr>
+        <w:t>Fritzing</w:t>
+      </w:r>
+      <w:proofErr w:type="spellEnd"/>
+      <w:r>
+        <w:rPr>
+          <w:sz w:val="24"/>
+          <w:szCs w:val="24"/>
+          <w:lang w:val="fr-CA"/>
+        </w:rPr>
+        <w:t>.</w:t>
+      </w:r>
+    </w:p>
+    <w:p>
+      <w:pPr>
+        <w:spacing w:line="360" w:lineRule="auto"/>
+        <w:jc w:val="both"/>
+        <w:rPr>
+          <w:sz w:val="24"/>
+          <w:szCs w:val="24"/>
+          <w:lang w:val="fr-CA"/>
+        </w:rPr>
+      </w:pPr>
+    </w:p>
+    <w:p>
+      <w:pPr>
+        <w:spacing w:line="360" w:lineRule="auto"/>
+        <w:rPr>
+          <w:sz w:val="24"/>
+          <w:szCs w:val="24"/>
+          <w:u w:val="single"/>
+          <w:lang w:val="fr-CA"/>
+        </w:rPr>
+      </w:pPr>
+      <w:r>
+        <w:rPr>
+          <w:sz w:val="24"/>
+          <w:szCs w:val="24"/>
+          <w:u w:val="single"/>
+          <w:lang w:val="fr-CA"/>
+        </w:rPr>
         <w:t>Manuel d’utilisation</w:t>
       </w:r>
     </w:p>
@@ -7943,6 +8632,66 @@
         <w:rPr>
           <w:sz w:val="24"/>
           <w:szCs w:val="24"/>
+          <w:lang w:val="fr-CA"/>
+        </w:rPr>
+      </w:pPr>
+      <w:r>
+        <w:rPr>
+          <w:sz w:val="24"/>
+          <w:szCs w:val="24"/>
+          <w:lang w:val="fr-CA"/>
+        </w:rPr>
+        <w:t>Pour le m</w:t>
+      </w:r>
+      <w:r>
+        <w:rPr>
+          <w:sz w:val="24"/>
+          <w:szCs w:val="24"/>
+          <w:lang w:val="fr-CA"/>
+        </w:rPr>
+        <w:t xml:space="preserve">anuel d’utilisation, nous avons fait un document à part puisqu’il est très </w:t>
+      </w:r>
+      <w:r>
+        <w:rPr>
+          <w:sz w:val="24"/>
+          <w:szCs w:val="24"/>
+          <w:lang w:val="fr-CA"/>
+        </w:rPr>
+        <w:t>détaillé</w:t>
+      </w:r>
+      <w:r>
+        <w:rPr>
+          <w:sz w:val="24"/>
+          <w:szCs w:val="24"/>
+          <w:lang w:val="fr-CA"/>
+        </w:rPr>
+        <w:t>.</w:t>
+      </w:r>
+    </w:p>
+    <w:p>
+      <w:pPr>
+        <w:spacing w:line="360" w:lineRule="auto"/>
+        <w:rPr>
+          <w:sz w:val="24"/>
+          <w:szCs w:val="24"/>
+          <w:lang w:val="fr-CA"/>
+        </w:rPr>
+      </w:pPr>
+      <w:r>
+        <w:rPr>
+          <w:sz w:val="24"/>
+          <w:szCs w:val="24"/>
+          <w:lang w:val="fr-CA"/>
+        </w:rPr>
+        <w:t>Merci de consulter le document « Manuel d’utilisation ».</w:t>
+      </w:r>
+    </w:p>
+    <w:p>
+      <w:pPr>
+        <w:spacing w:line="360" w:lineRule="auto"/>
+        <w:rPr>
+          <w:sz w:val="24"/>
+          <w:szCs w:val="24"/>
           <w:u w:val="single"/>
           <w:lang w:val="fr-CA"/>
         </w:rPr>
@@ -7969,13 +8718,24 @@
           <w:lang w:val="fr-CA"/>
         </w:rPr>
       </w:pPr>
-      <w:r>
+    </w:p>
+    <w:p>
+      <w:pPr>
+        <w:spacing w:line="360" w:lineRule="auto"/>
         <w:rPr>
           <w:sz w:val="24"/>
           <w:szCs w:val="24"/>
           <w:u w:val="single"/>
           <w:lang w:val="fr-CA"/>
         </w:rPr>
+      </w:pPr>
+      <w:r>
+        <w:rPr>
+          <w:sz w:val="24"/>
+          <w:szCs w:val="24"/>
+          <w:u w:val="single"/>
+          <w:lang w:val="fr-CA"/>
+        </w:rPr>
         <w:t>Référence</w:t>
       </w:r>
     </w:p>
@@ -7984,9 +8744,10 @@
         <w:spacing w:line="360" w:lineRule="auto"/>
         <w:rPr>
           <w:rStyle w:val="Lienhypertexte"/>
-        </w:rPr>
-      </w:pPr>
-      <w:hyperlink r:id="rId5" w:history="1">
+          <w:lang w:val="fr-CA"/>
+        </w:rPr>
+      </w:pPr>
+      <w:hyperlink r:id="rId8" w:history="1">
         <w:r>
           <w:rPr>
             <w:rStyle w:val="Lienhypertexte"/>
@@ -8003,9 +8764,10 @@
         <w:spacing w:line="360" w:lineRule="auto"/>
         <w:rPr>
           <w:rStyle w:val="Lienhypertexte"/>
-        </w:rPr>
-      </w:pPr>
-      <w:hyperlink r:id="rId6" w:history="1">
+          <w:lang w:val="fr-CA"/>
+        </w:rPr>
+      </w:pPr>
+      <w:hyperlink r:id="rId9" w:history="1">
         <w:r>
           <w:rPr>
             <w:rStyle w:val="Lienhypertexte"/>
@@ -8022,9 +8784,10 @@
         <w:spacing w:line="360" w:lineRule="auto"/>
         <w:rPr>
           <w:rStyle w:val="Lienhypertexte"/>
-        </w:rPr>
-      </w:pPr>
-      <w:hyperlink r:id="rId7" w:history="1">
+          <w:lang w:val="fr-CA"/>
+        </w:rPr>
+      </w:pPr>
+      <w:hyperlink r:id="rId10" w:history="1">
         <w:r>
           <w:rPr>
             <w:rStyle w:val="Lienhypertexte"/>
@@ -8046,7 +8809,7 @@
           <w:lang w:val="fr-CA"/>
         </w:rPr>
       </w:pPr>
-      <w:hyperlink r:id="rId8" w:history="1">
+      <w:hyperlink r:id="rId11" w:history="1">
         <w:r>
           <w:rPr>
             <w:rStyle w:val="Lienhypertexte"/>
@@ -8063,9 +8826,10 @@
         <w:spacing w:line="360" w:lineRule="auto"/>
         <w:rPr>
           <w:rStyle w:val="Lienhypertexte"/>
-        </w:rPr>
-      </w:pPr>
-      <w:hyperlink r:id="rId9" w:history="1">
+          <w:lang w:val="fr-CA"/>
+        </w:rPr>
+      </w:pPr>
+      <w:hyperlink r:id="rId12" w:history="1">
         <w:r>
           <w:rPr>
             <w:rStyle w:val="Lienhypertexte"/>
@@ -8082,9 +8846,10 @@
         <w:spacing w:line="360" w:lineRule="auto"/>
         <w:rPr>
           <w:rStyle w:val="Lienhypertexte"/>
-        </w:rPr>
-      </w:pPr>
-      <w:hyperlink r:id="rId10" w:history="1">
+          <w:lang w:val="fr-CA"/>
+        </w:rPr>
+      </w:pPr>
+      <w:hyperlink r:id="rId13" w:history="1">
         <w:r>
           <w:rPr>
             <w:rStyle w:val="Lienhypertexte"/>
@@ -8106,7 +8871,7 @@
           <w:lang w:val="fr-CA"/>
         </w:rPr>
       </w:pPr>
-      <w:hyperlink r:id="rId11" w:history="1">
+      <w:hyperlink r:id="rId14" w:history="1">
         <w:r>
           <w:rPr>
             <w:rStyle w:val="Lienhypertexte"/>
@@ -8123,9 +8888,10 @@
         <w:spacing w:line="360" w:lineRule="auto"/>
         <w:rPr>
           <w:rStyle w:val="Lienhypertexte"/>
-        </w:rPr>
-      </w:pPr>
-      <w:hyperlink r:id="rId12" w:history="1">
+          <w:lang w:val="fr-CA"/>
+        </w:rPr>
+      </w:pPr>
+      <w:hyperlink r:id="rId15" w:history="1">
         <w:r>
           <w:rPr>
             <w:rStyle w:val="Lienhypertexte"/>
@@ -8142,9 +8908,10 @@
         <w:spacing w:line="360" w:lineRule="auto"/>
         <w:rPr>
           <w:rStyle w:val="Lienhypertexte"/>
-        </w:rPr>
-      </w:pPr>
-      <w:hyperlink r:id="rId13" w:history="1">
+          <w:lang w:val="fr-CA"/>
+        </w:rPr>
+      </w:pPr>
+      <w:hyperlink r:id="rId16" w:history="1">
         <w:r>
           <w:rPr>
             <w:rStyle w:val="Lienhypertexte"/>
@@ -8161,9 +8928,10 @@
         <w:spacing w:line="360" w:lineRule="auto"/>
         <w:rPr>
           <w:rStyle w:val="Lienhypertexte"/>
-        </w:rPr>
-      </w:pPr>
-      <w:hyperlink r:id="rId14" w:history="1">
+          <w:lang w:val="fr-CA"/>
+        </w:rPr>
+      </w:pPr>
+      <w:hyperlink r:id="rId17" w:history="1">
         <w:r>
           <w:rPr>
             <w:rStyle w:val="Lienhypertexte"/>
@@ -8180,9 +8948,10 @@
         <w:spacing w:line="360" w:lineRule="auto"/>
         <w:rPr>
           <w:rStyle w:val="Lienhypertexte"/>
-        </w:rPr>
-      </w:pPr>
-      <w:hyperlink r:id="rId15" w:history="1">
+          <w:lang w:val="fr-CA"/>
+        </w:rPr>
+      </w:pPr>
+      <w:hyperlink r:id="rId18" w:history="1">
         <w:r>
           <w:rPr>
             <w:rStyle w:val="Lienhypertexte"/>
@@ -8204,7 +8973,7 @@
           <w:lang w:val="fr-CA"/>
         </w:rPr>
       </w:pPr>
-      <w:hyperlink r:id="rId16" w:history="1">
+      <w:hyperlink r:id="rId19" w:history="1">
         <w:r>
           <w:rPr>
             <w:rStyle w:val="Lienhypertexte"/>
@@ -8221,9 +8990,10 @@
         <w:spacing w:line="360" w:lineRule="auto"/>
         <w:rPr>
           <w:rStyle w:val="Lienhypertexte"/>
-        </w:rPr>
-      </w:pPr>
-      <w:hyperlink r:id="rId17" w:history="1">
+          <w:lang w:val="fr-CA"/>
+        </w:rPr>
+      </w:pPr>
+      <w:hyperlink r:id="rId20" w:history="1">
         <w:r>
           <w:rPr>
             <w:rStyle w:val="Lienhypertexte"/>
@@ -8240,9 +9010,10 @@
         <w:spacing w:line="360" w:lineRule="auto"/>
         <w:rPr>
           <w:rStyle w:val="Lienhypertexte"/>
-        </w:rPr>
-      </w:pPr>
-      <w:hyperlink r:id="rId18" w:history="1">
+          <w:lang w:val="fr-CA"/>
+        </w:rPr>
+      </w:pPr>
+      <w:hyperlink r:id="rId21" w:history="1">
         <w:r>
           <w:rPr>
             <w:rStyle w:val="Lienhypertexte"/>
@@ -8259,9 +9030,10 @@
         <w:spacing w:line="360" w:lineRule="auto"/>
         <w:rPr>
           <w:rStyle w:val="Lienhypertexte"/>
-        </w:rPr>
-      </w:pPr>
-      <w:hyperlink r:id="rId19" w:history="1">
+          <w:lang w:val="fr-CA"/>
+        </w:rPr>
+      </w:pPr>
+      <w:hyperlink r:id="rId22" w:history="1">
         <w:r>
           <w:rPr>
             <w:rStyle w:val="Lienhypertexte"/>
@@ -8278,9 +9050,10 @@
         <w:spacing w:line="360" w:lineRule="auto"/>
         <w:rPr>
           <w:rStyle w:val="Lienhypertexte"/>
-        </w:rPr>
-      </w:pPr>
-      <w:hyperlink r:id="rId20" w:history="1">
+          <w:lang w:val="fr-CA"/>
+        </w:rPr>
+      </w:pPr>
+      <w:hyperlink r:id="rId23" w:history="1">
         <w:r>
           <w:rPr>
             <w:rStyle w:val="Lienhypertexte"/>
@@ -8297,9 +9070,10 @@
         <w:spacing w:line="360" w:lineRule="auto"/>
         <w:rPr>
           <w:rStyle w:val="Lienhypertexte"/>
-        </w:rPr>
-      </w:pPr>
-      <w:hyperlink r:id="rId21" w:history="1">
+          <w:lang w:val="fr-CA"/>
+        </w:rPr>
+      </w:pPr>
+      <w:hyperlink r:id="rId24" w:history="1">
         <w:r>
           <w:rPr>
             <w:rStyle w:val="Lienhypertexte"/>
@@ -8316,9 +9090,10 @@
         <w:spacing w:line="360" w:lineRule="auto"/>
         <w:rPr>
           <w:rStyle w:val="Lienhypertexte"/>
-        </w:rPr>
-      </w:pPr>
-      <w:hyperlink r:id="rId22" w:history="1">
+          <w:lang w:val="fr-CA"/>
+        </w:rPr>
+      </w:pPr>
+      <w:hyperlink r:id="rId25" w:history="1">
         <w:r>
           <w:rPr>
             <w:rStyle w:val="Lienhypertexte"/>
@@ -8335,9 +9110,10 @@
         <w:spacing w:line="360" w:lineRule="auto"/>
         <w:rPr>
           <w:rStyle w:val="Lienhypertexte"/>
-        </w:rPr>
-      </w:pPr>
-      <w:hyperlink r:id="rId23" w:history="1">
+          <w:lang w:val="fr-CA"/>
+        </w:rPr>
+      </w:pPr>
+      <w:hyperlink r:id="rId26" w:history="1">
         <w:r>
           <w:rPr>
             <w:rStyle w:val="Lienhypertexte"/>
@@ -8354,9 +9130,10 @@
         <w:spacing w:line="360" w:lineRule="auto"/>
         <w:rPr>
           <w:rStyle w:val="Lienhypertexte"/>
-        </w:rPr>
-      </w:pPr>
-      <w:hyperlink r:id="rId24" w:history="1">
+          <w:lang w:val="fr-CA"/>
+        </w:rPr>
+      </w:pPr>
+      <w:hyperlink r:id="rId27" w:history="1">
         <w:r>
           <w:rPr>
             <w:rStyle w:val="Lienhypertexte"/>
@@ -8373,9 +9150,10 @@
         <w:spacing w:line="360" w:lineRule="auto"/>
         <w:rPr>
           <w:rStyle w:val="Lienhypertexte"/>
-        </w:rPr>
-      </w:pPr>
-      <w:hyperlink r:id="rId25" w:history="1">
+          <w:lang w:val="fr-CA"/>
+        </w:rPr>
+      </w:pPr>
+      <w:hyperlink r:id="rId28" w:history="1">
         <w:r>
           <w:rPr>
             <w:rStyle w:val="Lienhypertexte"/>
@@ -8392,9 +9170,10 @@
         <w:spacing w:line="360" w:lineRule="auto"/>
         <w:rPr>
           <w:rStyle w:val="Lienhypertexte"/>
-        </w:rPr>
-      </w:pPr>
-      <w:hyperlink r:id="rId26" w:history="1">
+          <w:lang w:val="fr-CA"/>
+        </w:rPr>
+      </w:pPr>
+      <w:hyperlink r:id="rId29" w:history="1">
         <w:r>
           <w:rPr>
             <w:rStyle w:val="Lienhypertexte"/>
@@ -8411,9 +9190,10 @@
         <w:spacing w:line="360" w:lineRule="auto"/>
         <w:rPr>
           <w:rStyle w:val="Lienhypertexte"/>
-        </w:rPr>
-      </w:pPr>
-      <w:hyperlink r:id="rId27" w:history="1">
+          <w:lang w:val="fr-CA"/>
+        </w:rPr>
+      </w:pPr>
+      <w:hyperlink r:id="rId30" w:history="1">
         <w:r>
           <w:rPr>
             <w:rStyle w:val="Lienhypertexte"/>
@@ -8430,9 +9210,10 @@
         <w:spacing w:line="360" w:lineRule="auto"/>
         <w:rPr>
           <w:rStyle w:val="Lienhypertexte"/>
-        </w:rPr>
-      </w:pPr>
-      <w:hyperlink r:id="rId28" w:history="1">
+          <w:lang w:val="fr-CA"/>
+        </w:rPr>
+      </w:pPr>
+      <w:hyperlink r:id="rId31" w:history="1">
         <w:r>
           <w:rPr>
             <w:rStyle w:val="Lienhypertexte"/>
@@ -8449,9 +9230,10 @@
         <w:spacing w:line="360" w:lineRule="auto"/>
         <w:rPr>
           <w:rStyle w:val="Lienhypertexte"/>
-        </w:rPr>
-      </w:pPr>
-      <w:hyperlink r:id="rId29" w:history="1">
+          <w:lang w:val="fr-CA"/>
+        </w:rPr>
+      </w:pPr>
+      <w:hyperlink r:id="rId32" w:history="1">
         <w:r>
           <w:rPr>
             <w:rStyle w:val="Lienhypertexte"/>
@@ -8468,9 +9250,10 @@
         <w:spacing w:line="360" w:lineRule="auto"/>
         <w:rPr>
           <w:rStyle w:val="Lienhypertexte"/>
-        </w:rPr>
-      </w:pPr>
-      <w:hyperlink r:id="rId30" w:history="1">
+          <w:lang w:val="fr-CA"/>
+        </w:rPr>
+      </w:pPr>
+      <w:hyperlink r:id="rId33" w:history="1">
         <w:r>
           <w:rPr>
             <w:rStyle w:val="Lienhypertexte"/>
@@ -8487,9 +9270,10 @@
         <w:spacing w:line="360" w:lineRule="auto"/>
         <w:rPr>
           <w:rStyle w:val="Lienhypertexte"/>
-        </w:rPr>
-      </w:pPr>
-      <w:hyperlink r:id="rId31" w:history="1">
+          <w:lang w:val="fr-CA"/>
+        </w:rPr>
+      </w:pPr>
+      <w:hyperlink r:id="rId34" w:history="1">
         <w:r>
           <w:rPr>
             <w:rStyle w:val="Lienhypertexte"/>
@@ -8506,9 +9290,10 @@
         <w:spacing w:line="360" w:lineRule="auto"/>
         <w:rPr>
           <w:rStyle w:val="Lienhypertexte"/>
-        </w:rPr>
-      </w:pPr>
-      <w:hyperlink r:id="rId32" w:history="1">
+          <w:lang w:val="fr-CA"/>
+        </w:rPr>
+      </w:pPr>
+      <w:hyperlink r:id="rId35" w:history="1">
         <w:r>
           <w:rPr>
             <w:rStyle w:val="Lienhypertexte"/>
@@ -8525,9 +9310,10 @@
         <w:spacing w:line="360" w:lineRule="auto"/>
         <w:rPr>
           <w:rStyle w:val="Lienhypertexte"/>
-        </w:rPr>
-      </w:pPr>
-      <w:hyperlink r:id="rId33" w:history="1">
+          <w:lang w:val="fr-CA"/>
+        </w:rPr>
+      </w:pPr>
+      <w:hyperlink r:id="rId36" w:history="1">
         <w:r>
           <w:rPr>
             <w:rStyle w:val="Lienhypertexte"/>
@@ -8544,9 +9330,10 @@
         <w:spacing w:line="360" w:lineRule="auto"/>
         <w:rPr>
           <w:rStyle w:val="Lienhypertexte"/>
-        </w:rPr>
-      </w:pPr>
-      <w:hyperlink r:id="rId34" w:history="1">
+          <w:lang w:val="fr-CA"/>
+        </w:rPr>
+      </w:pPr>
+      <w:hyperlink r:id="rId37" w:history="1">
         <w:r>
           <w:rPr>
             <w:rStyle w:val="Lienhypertexte"/>
@@ -8563,9 +9350,10 @@
         <w:spacing w:line="360" w:lineRule="auto"/>
         <w:rPr>
           <w:rStyle w:val="Lienhypertexte"/>
-        </w:rPr>
-      </w:pPr>
-      <w:hyperlink r:id="rId35" w:history="1">
+          <w:lang w:val="fr-CA"/>
+        </w:rPr>
+      </w:pPr>
+      <w:hyperlink r:id="rId38" w:history="1">
         <w:r>
           <w:rPr>
             <w:rStyle w:val="Lienhypertexte"/>
@@ -8582,9 +9370,10 @@
         <w:spacing w:line="360" w:lineRule="auto"/>
         <w:rPr>
           <w:rStyle w:val="Lienhypertexte"/>
-        </w:rPr>
-      </w:pPr>
-      <w:hyperlink r:id="rId36" w:history="1">
+          <w:lang w:val="fr-CA"/>
+        </w:rPr>
+      </w:pPr>
+      <w:hyperlink r:id="rId39" w:history="1">
         <w:r>
           <w:rPr>
             <w:rStyle w:val="Lienhypertexte"/>
@@ -8601,9 +9390,10 @@
         <w:spacing w:line="360" w:lineRule="auto"/>
         <w:rPr>
           <w:rStyle w:val="Lienhypertexte"/>
-        </w:rPr>
-      </w:pPr>
-      <w:hyperlink r:id="rId37" w:history="1">
+          <w:lang w:val="fr-CA"/>
+        </w:rPr>
+      </w:pPr>
+      <w:hyperlink r:id="rId40" w:history="1">
         <w:r>
           <w:rPr>
             <w:rStyle w:val="Lienhypertexte"/>
@@ -8620,9 +9410,10 @@
         <w:spacing w:line="360" w:lineRule="auto"/>
         <w:rPr>
           <w:rStyle w:val="Lienhypertexte"/>
-        </w:rPr>
-      </w:pPr>
-      <w:hyperlink r:id="rId38" w:history="1">
+          <w:lang w:val="fr-CA"/>
+        </w:rPr>
+      </w:pPr>
+      <w:hyperlink r:id="rId41" w:history="1">
         <w:r>
           <w:rPr>
             <w:rStyle w:val="Lienhypertexte"/>
@@ -8639,9 +9430,10 @@
         <w:spacing w:line="360" w:lineRule="auto"/>
         <w:rPr>
           <w:rStyle w:val="Lienhypertexte"/>
-        </w:rPr>
-      </w:pPr>
-      <w:hyperlink r:id="rId39" w:history="1">
+          <w:lang w:val="fr-CA"/>
+        </w:rPr>
+      </w:pPr>
+      <w:hyperlink r:id="rId42" w:history="1">
         <w:r>
           <w:rPr>
             <w:rStyle w:val="Lienhypertexte"/>
@@ -8658,9 +9450,10 @@
         <w:spacing w:line="360" w:lineRule="auto"/>
         <w:rPr>
           <w:rStyle w:val="Lienhypertexte"/>
-        </w:rPr>
-      </w:pPr>
-      <w:hyperlink r:id="rId40" w:history="1">
+          <w:lang w:val="fr-CA"/>
+        </w:rPr>
+      </w:pPr>
+      <w:hyperlink r:id="rId43" w:history="1">
         <w:r>
           <w:rPr>
             <w:rStyle w:val="Lienhypertexte"/>
@@ -8677,9 +9470,10 @@
         <w:spacing w:line="360" w:lineRule="auto"/>
         <w:rPr>
           <w:rStyle w:val="Lienhypertexte"/>
-        </w:rPr>
-      </w:pPr>
-      <w:hyperlink r:id="rId41" w:history="1">
+          <w:lang w:val="fr-CA"/>
+        </w:rPr>
+      </w:pPr>
+      <w:hyperlink r:id="rId44" w:history="1">
         <w:r>
           <w:rPr>
             <w:rStyle w:val="Lienhypertexte"/>
@@ -8701,7 +9495,7 @@
           <w:lang w:val="fr-CA"/>
         </w:rPr>
       </w:pPr>
-      <w:hyperlink r:id="rId42" w:history="1">
+      <w:hyperlink r:id="rId45" w:history="1">
         <w:r>
           <w:rPr>
             <w:rStyle w:val="Lienhypertexte"/>
@@ -8718,9 +9512,10 @@
         <w:spacing w:line="360" w:lineRule="auto"/>
         <w:rPr>
           <w:rStyle w:val="Lienhypertexte"/>
-        </w:rPr>
-      </w:pPr>
-      <w:hyperlink r:id="rId43" w:history="1">
+          <w:lang w:val="fr-CA"/>
+        </w:rPr>
+      </w:pPr>
+      <w:hyperlink r:id="rId46" w:history="1">
         <w:r>
           <w:rPr>
             <w:rStyle w:val="Lienhypertexte"/>
@@ -8737,9 +9532,10 @@
         <w:spacing w:line="360" w:lineRule="auto"/>
         <w:rPr>
           <w:rStyle w:val="Lienhypertexte"/>
-        </w:rPr>
-      </w:pPr>
-      <w:hyperlink r:id="rId44" w:history="1">
+          <w:lang w:val="fr-CA"/>
+        </w:rPr>
+      </w:pPr>
+      <w:hyperlink r:id="rId47" w:history="1">
         <w:r>
           <w:rPr>
             <w:rStyle w:val="Lienhypertexte"/>
@@ -8756,9 +9552,10 @@
         <w:spacing w:line="360" w:lineRule="auto"/>
         <w:rPr>
           <w:rStyle w:val="Lienhypertexte"/>
-        </w:rPr>
-      </w:pPr>
-      <w:hyperlink r:id="rId45" w:history="1">
+          <w:lang w:val="fr-CA"/>
+        </w:rPr>
+      </w:pPr>
+      <w:hyperlink r:id="rId48" w:history="1">
         <w:r>
           <w:rPr>
             <w:rStyle w:val="Lienhypertexte"/>
@@ -8775,9 +9572,10 @@
         <w:spacing w:line="360" w:lineRule="auto"/>
         <w:rPr>
           <w:rStyle w:val="Lienhypertexte"/>
-        </w:rPr>
-      </w:pPr>
-      <w:hyperlink r:id="rId46" w:history="1">
+          <w:lang w:val="fr-CA"/>
+        </w:rPr>
+      </w:pPr>
+      <w:hyperlink r:id="rId49" w:history="1">
         <w:r>
           <w:rPr>
             <w:rStyle w:val="Lienhypertexte"/>
@@ -8794,9 +9592,10 @@
         <w:spacing w:line="360" w:lineRule="auto"/>
         <w:rPr>
           <w:rStyle w:val="Lienhypertexte"/>
-        </w:rPr>
-      </w:pPr>
-      <w:hyperlink r:id="rId47" w:history="1">
+          <w:lang w:val="fr-CA"/>
+        </w:rPr>
+      </w:pPr>
+      <w:hyperlink r:id="rId50" w:history="1">
         <w:r>
           <w:rPr>
             <w:rStyle w:val="Lienhypertexte"/>
@@ -8813,9 +9612,10 @@
         <w:spacing w:line="360" w:lineRule="auto"/>
         <w:rPr>
           <w:rStyle w:val="Lienhypertexte"/>
-        </w:rPr>
-      </w:pPr>
-      <w:hyperlink r:id="rId48" w:history="1">
+          <w:lang w:val="fr-CA"/>
+        </w:rPr>
+      </w:pPr>
+      <w:hyperlink r:id="rId51" w:history="1">
         <w:r>
           <w:rPr>
             <w:rStyle w:val="Lienhypertexte"/>
@@ -8832,9 +9632,10 @@
         <w:spacing w:line="360" w:lineRule="auto"/>
         <w:rPr>
           <w:rStyle w:val="Lienhypertexte"/>
-        </w:rPr>
-      </w:pPr>
-      <w:hyperlink r:id="rId49" w:history="1">
+          <w:lang w:val="fr-CA"/>
+        </w:rPr>
+      </w:pPr>
+      <w:hyperlink r:id="rId52" w:history="1">
         <w:r>
           <w:rPr>
             <w:rStyle w:val="Lienhypertexte"/>
@@ -8854,7 +9655,7 @@
           <w:lang w:val="fr-CA"/>
         </w:rPr>
       </w:pPr>
-      <w:hyperlink r:id="rId50" w:history="1">
+      <w:hyperlink r:id="rId53" w:history="1">
         <w:r>
           <w:rPr>
             <w:rStyle w:val="Lienhypertexte"/>
@@ -8895,7 +9696,7 @@
           <w:lang w:val="fr-CA"/>
         </w:rPr>
       </w:pPr>
-      <w:hyperlink r:id="rId51" w:history="1">
+      <w:hyperlink r:id="rId54" w:history="1">
         <w:r>
           <w:rPr>
             <w:rStyle w:val="Lienhypertexte"/>
@@ -8911,12 +9712,13 @@
       <w:pPr>
         <w:spacing w:line="360" w:lineRule="auto"/>
         <w:rPr>
-          <w:sz w:val="24"/>
-          <w:szCs w:val="24"/>
-          <w:lang w:val="fr-CA"/>
-        </w:rPr>
-      </w:pPr>
-      <w:hyperlink r:id="rId52" w:history="1">
+          <w:rStyle w:val="Lienhypertexte"/>
+          <w:sz w:val="24"/>
+          <w:szCs w:val="24"/>
+          <w:lang w:val="fr-CA"/>
+        </w:rPr>
+      </w:pPr>
+      <w:hyperlink r:id="rId55" w:history="1">
         <w:r>
           <w:rPr>
             <w:rStyle w:val="Lienhypertexte"/>
@@ -8937,6 +9739,37 @@
           <w:lang w:val="fr-CA"/>
         </w:rPr>
       </w:pPr>
+      <w:hyperlink r:id="rId56" w:history="1">
+        <w:r>
+          <w:rPr>
+            <w:rStyle w:val="Lienhypertexte"/>
+            <w:sz w:val="24"/>
+            <w:szCs w:val="24"/>
+            <w:lang w:val="fr-CA"/>
+          </w:rPr>
+          <w:t>https://www.espressif.com/sites/default/files/documentation/esp32_datasheet_en.pdf</w:t>
+        </w:r>
+      </w:hyperlink>
+    </w:p>
+    <w:p>
+      <w:pPr>
+        <w:spacing w:line="360" w:lineRule="auto"/>
+        <w:rPr>
+          <w:sz w:val="24"/>
+          <w:szCs w:val="24"/>
+          <w:lang w:val="fr-CA"/>
+        </w:rPr>
+      </w:pPr>
+    </w:p>
+    <w:p>
+      <w:pPr>
+        <w:spacing w:line="360" w:lineRule="auto"/>
+        <w:rPr>
+          <w:sz w:val="24"/>
+          <w:szCs w:val="24"/>
+          <w:lang w:val="fr-CA"/>
+        </w:rPr>
+      </w:pPr>
     </w:p>
     <w:p>
       <w:pPr>
@@ -8965,7 +9798,6 @@
           <w:u w:val="single"/>
           <w:lang w:val="fr-CA"/>
         </w:rPr>
-        <w:lastRenderedPageBreak/>
         <w:t>Reste à faire</w:t>
       </w:r>
     </w:p>
@@ -9006,7 +9838,7 @@
           <w:lang w:val="fr-CA"/>
         </w:rPr>
       </w:pPr>
-      <w:hyperlink r:id="rId53" w:history="1">
+      <w:hyperlink r:id="rId57" w:history="1">
         <w:r>
           <w:rPr>
             <w:rStyle w:val="Lienhypertexte"/>
@@ -9054,7 +9886,7 @@
           <w:lang w:val="fr-CA"/>
         </w:rPr>
       </w:pPr>
-      <w:hyperlink r:id="rId54" w:history="1">
+      <w:hyperlink r:id="rId58" w:history="1">
         <w:r>
           <w:rPr>
             <w:rStyle w:val="Lienhypertexte"/>
@@ -9075,7 +9907,7 @@
           <w:lang w:val="fr-CA"/>
         </w:rPr>
       </w:pPr>
-      <w:hyperlink r:id="rId55" w:history="1">
+      <w:hyperlink r:id="rId59" w:history="1">
         <w:r>
           <w:rPr>
             <w:rStyle w:val="Lienhypertexte"/>
@@ -9132,7 +9964,7 @@
         </w:rPr>
         <w:t>Le module est livré avec un régulateur embarqué </w:t>
       </w:r>
-      <w:hyperlink r:id="rId56" w:history="1">
+      <w:hyperlink r:id="rId60" w:history="1">
         <w:r>
           <w:rPr>
             <w:rStyle w:val="Lienhypertexte"/>
@@ -9152,7 +9984,7 @@
         </w:rPr>
         <w:t> 3,3 </w:t>
       </w:r>
-      <w:hyperlink r:id="rId57" w:history="1">
+      <w:hyperlink r:id="rId61" w:history="1">
         <w:r>
           <w:rPr>
             <w:rStyle w:val="Lienhypertexte"/>
@@ -9261,7 +10093,7 @@
           <w:lang w:val="fr-CA"/>
         </w:rPr>
       </w:pPr>
-      <w:hyperlink r:id="rId58" w:history="1">
+      <w:hyperlink r:id="rId62" w:history="1">
         <w:r>
           <w:rPr>
             <w:rStyle w:val="Lienhypertexte"/>
@@ -9344,94 +10176,10 @@
         <w:rPr>
           <w:sz w:val="24"/>
           <w:szCs w:val="24"/>
-          <w:u w:val="single"/>
-          <w:lang w:val="fr-CA"/>
-        </w:rPr>
-        <w:t>Manuel d’utilisation</w:t>
-      </w:r>
-      <w:r>
-        <w:rPr>
-          <w:sz w:val="24"/>
-          <w:szCs w:val="24"/>
-          <w:lang w:val="fr-CA"/>
-        </w:rPr>
-        <w:tab/>
-      </w:r>
-      <w:r>
-        <w:rPr>
-          <w:sz w:val="24"/>
-          <w:szCs w:val="24"/>
-          <w:lang w:val="fr-CA"/>
-        </w:rPr>
-        <w:tab/>
-      </w:r>
-      <w:r>
-        <w:rPr>
-          <w:sz w:val="24"/>
-          <w:szCs w:val="24"/>
-          <w:lang w:val="fr-CA"/>
-        </w:rPr>
-        <w:t>Nicolas</w:t>
-      </w:r>
-    </w:p>
-    <w:p>
-      <w:pPr>
-        <w:spacing w:line="360" w:lineRule="auto"/>
-        <w:rPr>
-          <w:sz w:val="24"/>
-          <w:szCs w:val="24"/>
-          <w:lang w:val="fr-CA"/>
-        </w:rPr>
-      </w:pPr>
-      <w:hyperlink r:id="rId59" w:history="1">
-        <w:r>
-          <w:rPr>
-            <w:rStyle w:val="Lienhypertexte"/>
-            <w:sz w:val="24"/>
-            <w:szCs w:val="24"/>
-            <w:lang w:val="fr-CA"/>
-          </w:rPr>
-          <w:t>http://emery.claude.free.fr/esp32-wifimanager.html</w:t>
-        </w:r>
-      </w:hyperlink>
-    </w:p>
-    <w:p>
-      <w:pPr>
-        <w:spacing w:line="360" w:lineRule="auto"/>
-        <w:rPr>
-          <w:sz w:val="24"/>
-          <w:szCs w:val="24"/>
-          <w:lang w:val="fr-CA"/>
-        </w:rPr>
-      </w:pPr>
-    </w:p>
-    <w:p>
-      <w:pPr>
-        <w:spacing w:line="360" w:lineRule="auto"/>
-        <w:rPr>
-          <w:sz w:val="24"/>
-          <w:szCs w:val="24"/>
-          <w:lang w:val="fr-CA"/>
-        </w:rPr>
-      </w:pPr>
-      <w:r>
-        <w:rPr>
-          <w:sz w:val="24"/>
-          <w:szCs w:val="24"/>
           <w:lang w:val="fr-CA"/>
         </w:rPr>
         <w:t>Lundi 1 mars de 12h00 à 16h00 local A304</w:t>
       </w:r>
-    </w:p>
-    <w:p>
-      <w:pPr>
-        <w:spacing w:line="360" w:lineRule="auto"/>
-        <w:rPr>
-          <w:sz w:val="24"/>
-          <w:szCs w:val="24"/>
-          <w:lang w:val="fr-CA"/>
-        </w:rPr>
-      </w:pPr>
     </w:p>
     <w:sectPr>
       <w:pgSz w:w="12240" w:h="15840"/>
@@ -10262,6 +11010,18 @@
       <w:shd w:val="clear" w:color="auto" w:fill="E1DFDD"/>
     </w:rPr>
   </w:style>
+  <w:style w:type="character" w:styleId="Lienhypertextesuivivisit">
+    <w:name w:val="FollowedHyperlink"/>
+    <w:basedOn w:val="Policepardfaut"/>
+    <w:uiPriority w:val="99"/>
+    <w:semiHidden/>
+    <w:unhideWhenUsed/>
+    <w:rsid w:val="00F44FD6"/>
+    <w:rPr>
+      <w:color w:val="954F72" w:themeColor="followedHyperlink"/>
+      <w:u w:val="single"/>
+    </w:rPr>
+  </w:style>
 </w:styles>
 </file>
 

</xml_diff>